<commit_message>
few small grammar mistakes fixed
</commit_message>
<xml_diff>
--- a/documentation/user_manual_en.docx
+++ b/documentation/user_manual_en.docx
@@ -5258,7 +5258,7 @@
         <w:rPr>
           <w:lang w:val="en-GB"/>
         </w:rPr>
-        <w:t xml:space="preserve"> and how to extended with other evidences in chapter </w:t>
+        <w:t xml:space="preserve"> and how to extend with other evidences in chapter </w:t>
       </w:r>
       <w:r>
         <w:rPr>
@@ -5336,11 +5336,12 @@
         </w:rPr>
         <w:fldChar w:fldCharType="separate"/>
       </w:r>
-      <w:proofErr w:type="gramStart"/>
       <w:r>
         <w:t>How</w:t>
       </w:r>
-      <w:proofErr w:type="gramEnd"/>
+      <w:r>
+        <w:t xml:space="preserve"> to</w:t>
+      </w:r>
       <w:r>
         <w:t xml:space="preserve"> write and add additional evidence</w:t>
       </w:r>
@@ -5356,6 +5357,8 @@
         </w:rPr>
         <w:t>.</w:t>
       </w:r>
+      <w:bookmarkStart w:id="32" w:name="_GoBack"/>
+      <w:bookmarkEnd w:id="32"/>
     </w:p>
     <w:p>
       <w:pPr>
@@ -5458,7 +5461,7 @@
       <w:r>
         <w:rPr>
           <w:noProof/>
-          <w:lang w:val="lt-LT" w:eastAsia="lt-LT"/>
+          <w:lang w:val="en-US" w:eastAsia="en-US"/>
         </w:rPr>
         <w:drawing>
           <wp:anchor distT="0" distB="0" distL="114300" distR="114300" simplePos="0" relativeHeight="251664384" behindDoc="0" locked="0" layoutInCell="1" allowOverlap="1" wp14:anchorId="562BB082" wp14:editId="651F44FD">
@@ -5529,13 +5532,13 @@
       <w:pPr>
         <w:pStyle w:val="Heading1"/>
       </w:pPr>
-      <w:bookmarkStart w:id="32" w:name="_Toc399149078"/>
-      <w:bookmarkStart w:id="33" w:name="_Toc401923764"/>
+      <w:bookmarkStart w:id="33" w:name="_Toc399149078"/>
+      <w:bookmarkStart w:id="34" w:name="_Toc401923764"/>
       <w:r>
         <w:t>Functional description</w:t>
       </w:r>
-      <w:bookmarkEnd w:id="32"/>
       <w:bookmarkEnd w:id="33"/>
+      <w:bookmarkEnd w:id="34"/>
     </w:p>
     <w:p>
       <w:pPr>
@@ -5684,8 +5687,8 @@
           <w:sz w:val="4"/>
         </w:rPr>
       </w:pPr>
-      <w:bookmarkStart w:id="34" w:name="tablewithborder"/>
-      <w:bookmarkEnd w:id="34"/>
+      <w:bookmarkStart w:id="35" w:name="tablewithborder"/>
+      <w:bookmarkEnd w:id="35"/>
     </w:p>
     <w:tbl>
       <w:tblPr>
@@ -5900,8 +5903,8 @@
           <w:color w:val="000000"/>
         </w:rPr>
       </w:pPr>
-      <w:bookmarkStart w:id="35" w:name="tablewithborder1"/>
-      <w:bookmarkEnd w:id="35"/>
+      <w:bookmarkStart w:id="36" w:name="tablewithborder1"/>
+      <w:bookmarkEnd w:id="36"/>
     </w:p>
     <w:p>
       <w:pPr>
@@ -6115,21 +6118,21 @@
       <w:pPr>
         <w:pStyle w:val="Heading2"/>
       </w:pPr>
-      <w:bookmarkStart w:id="36" w:name="_Toc401923765"/>
+      <w:bookmarkStart w:id="37" w:name="_Toc401923765"/>
       <w:r>
         <w:t>Frontend functionality</w:t>
       </w:r>
-      <w:bookmarkEnd w:id="36"/>
+      <w:bookmarkEnd w:id="37"/>
     </w:p>
     <w:p>
       <w:pPr>
         <w:pStyle w:val="Heading3"/>
       </w:pPr>
-      <w:bookmarkStart w:id="37" w:name="_Toc401923766"/>
+      <w:bookmarkStart w:id="38" w:name="_Toc401923766"/>
       <w:r>
         <w:t>TBE services in catalogue</w:t>
       </w:r>
-      <w:bookmarkEnd w:id="37"/>
+      <w:bookmarkEnd w:id="38"/>
     </w:p>
     <w:p>
       <w:pPr>
@@ -6159,7 +6162,7 @@
       <w:r>
         <w:rPr>
           <w:noProof/>
-          <w:lang w:val="lt-LT" w:eastAsia="lt-LT"/>
+          <w:lang w:val="en-US" w:eastAsia="en-US"/>
         </w:rPr>
         <w:lastRenderedPageBreak/>
         <w:drawing>
@@ -6212,14 +6215,27 @@
       <w:r>
         <w:t xml:space="preserve">Figure </w:t>
       </w:r>
-      <w:fldSimple w:instr=" SEQ Figure \* ARABIC ">
-        <w:r>
-          <w:rPr>
-            <w:noProof/>
-          </w:rPr>
-          <w:t>1</w:t>
-        </w:r>
-      </w:fldSimple>
+      <w:r>
+        <w:fldChar w:fldCharType="begin"/>
+      </w:r>
+      <w:r>
+        <w:instrText xml:space="preserve"> SEQ Figure \* ARABIC </w:instrText>
+      </w:r>
+      <w:r>
+        <w:fldChar w:fldCharType="separate"/>
+      </w:r>
+      <w:r>
+        <w:rPr>
+          <w:noProof/>
+        </w:rPr>
+        <w:t>1</w:t>
+      </w:r>
+      <w:r>
+        <w:rPr>
+          <w:noProof/>
+        </w:rPr>
+        <w:fldChar w:fldCharType="end"/>
+      </w:r>
       <w:r>
         <w:t xml:space="preserve"> TBE services in category page</w:t>
       </w:r>
@@ -6252,7 +6268,7 @@
       <w:r>
         <w:rPr>
           <w:noProof/>
-          <w:lang w:val="lt-LT" w:eastAsia="lt-LT"/>
+          <w:lang w:val="en-US" w:eastAsia="en-US"/>
         </w:rPr>
         <w:lastRenderedPageBreak/>
         <w:drawing>
@@ -6305,14 +6321,27 @@
       <w:r>
         <w:t xml:space="preserve">Figure </w:t>
       </w:r>
-      <w:fldSimple w:instr=" SEQ Figure \* ARABIC ">
-        <w:r>
-          <w:rPr>
-            <w:noProof/>
-          </w:rPr>
-          <w:t>2</w:t>
-        </w:r>
-      </w:fldSimple>
+      <w:r>
+        <w:fldChar w:fldCharType="begin"/>
+      </w:r>
+      <w:r>
+        <w:instrText xml:space="preserve"> SEQ Figure \* ARABIC </w:instrText>
+      </w:r>
+      <w:r>
+        <w:fldChar w:fldCharType="separate"/>
+      </w:r>
+      <w:r>
+        <w:rPr>
+          <w:noProof/>
+        </w:rPr>
+        <w:t>2</w:t>
+      </w:r>
+      <w:r>
+        <w:rPr>
+          <w:noProof/>
+        </w:rPr>
+        <w:fldChar w:fldCharType="end"/>
+      </w:r>
       <w:r>
         <w:t xml:space="preserve"> Information block</w:t>
       </w:r>
@@ -6397,11 +6426,11 @@
       <w:pPr>
         <w:pStyle w:val="Heading3"/>
       </w:pPr>
-      <w:bookmarkStart w:id="38" w:name="_Toc401923767"/>
+      <w:bookmarkStart w:id="39" w:name="_Toc401923767"/>
       <w:r>
         <w:t>TBE services during checkout</w:t>
       </w:r>
-      <w:bookmarkEnd w:id="38"/>
+      <w:bookmarkEnd w:id="39"/>
     </w:p>
     <w:p>
       <w:pPr>
@@ -6499,7 +6528,7 @@
           <w:kern w:val="0"/>
           <w:sz w:val="18"/>
           <w:szCs w:val="24"/>
-          <w:lang w:val="lt-LT" w:eastAsia="lt-LT"/>
+          <w:lang w:val="en-US" w:eastAsia="en-US"/>
         </w:rPr>
         <w:lastRenderedPageBreak/>
         <w:drawing>
@@ -6599,7 +6628,7 @@
       <w:r>
         <w:rPr>
           <w:noProof/>
-          <w:lang w:val="lt-LT" w:eastAsia="lt-LT"/>
+          <w:lang w:val="en-US" w:eastAsia="en-US"/>
         </w:rPr>
         <w:lastRenderedPageBreak/>
         <w:drawing>
@@ -6677,7 +6706,7 @@
       <w:r>
         <w:rPr>
           <w:noProof/>
-          <w:lang w:val="lt-LT" w:eastAsia="lt-LT"/>
+          <w:lang w:val="en-US" w:eastAsia="en-US"/>
         </w:rPr>
         <w:lastRenderedPageBreak/>
         <w:drawing>
@@ -6802,7 +6831,7 @@
       <w:r>
         <w:rPr>
           <w:noProof/>
-          <w:lang w:val="lt-LT" w:eastAsia="lt-LT"/>
+          <w:lang w:val="en-US" w:eastAsia="en-US"/>
         </w:rPr>
         <w:lastRenderedPageBreak/>
         <w:drawing>
@@ -6852,11 +6881,11 @@
       <w:pPr>
         <w:pStyle w:val="Heading2"/>
       </w:pPr>
-      <w:bookmarkStart w:id="39" w:name="_Toc401923768"/>
+      <w:bookmarkStart w:id="40" w:name="_Toc401923768"/>
       <w:r>
         <w:t>Backend (admin) functionality</w:t>
       </w:r>
-      <w:bookmarkEnd w:id="39"/>
+      <w:bookmarkEnd w:id="40"/>
     </w:p>
     <w:p>
       <w:pPr>
@@ -6978,23 +7007,23 @@
       <w:pPr>
         <w:pStyle w:val="Heading3"/>
       </w:pPr>
-      <w:bookmarkStart w:id="40" w:name="_Toc401923769"/>
-      <w:bookmarkStart w:id="41" w:name="_Ref402166282"/>
-      <w:bookmarkStart w:id="42" w:name="_Ref402166286"/>
-      <w:bookmarkStart w:id="43" w:name="_Ref402166289"/>
-      <w:bookmarkStart w:id="44" w:name="_Ref402166307"/>
-      <w:bookmarkStart w:id="45" w:name="_Ref402166432"/>
-      <w:bookmarkStart w:id="46" w:name="_Ref402166451"/>
+      <w:bookmarkStart w:id="41" w:name="_Toc401923769"/>
+      <w:bookmarkStart w:id="42" w:name="_Ref402166282"/>
+      <w:bookmarkStart w:id="43" w:name="_Ref402166286"/>
+      <w:bookmarkStart w:id="44" w:name="_Ref402166289"/>
+      <w:bookmarkStart w:id="45" w:name="_Ref402166307"/>
+      <w:bookmarkStart w:id="46" w:name="_Ref402166432"/>
+      <w:bookmarkStart w:id="47" w:name="_Ref402166451"/>
       <w:r>
         <w:t>Country VAT groups</w:t>
       </w:r>
-      <w:bookmarkEnd w:id="40"/>
       <w:bookmarkEnd w:id="41"/>
       <w:bookmarkEnd w:id="42"/>
       <w:bookmarkEnd w:id="43"/>
       <w:bookmarkEnd w:id="44"/>
       <w:bookmarkEnd w:id="45"/>
       <w:bookmarkEnd w:id="46"/>
+      <w:bookmarkEnd w:id="47"/>
     </w:p>
     <w:p>
       <w:pPr>
@@ -7069,7 +7098,7 @@
       <w:r>
         <w:rPr>
           <w:noProof/>
-          <w:lang w:val="lt-LT" w:eastAsia="lt-LT"/>
+          <w:lang w:val="en-US" w:eastAsia="en-US"/>
         </w:rPr>
         <w:lastRenderedPageBreak/>
         <w:drawing>
@@ -7166,7 +7195,7 @@
       <w:r>
         <w:rPr>
           <w:noProof/>
-          <w:lang w:val="lt-LT" w:eastAsia="lt-LT"/>
+          <w:lang w:val="en-US" w:eastAsia="en-US"/>
         </w:rPr>
         <w:lastRenderedPageBreak/>
         <w:drawing>
@@ -7293,15 +7322,15 @@
       <w:pPr>
         <w:pStyle w:val="Heading3"/>
       </w:pPr>
-      <w:bookmarkStart w:id="47" w:name="_Toc401923770"/>
-      <w:bookmarkStart w:id="48" w:name="_Ref402167371"/>
-      <w:bookmarkStart w:id="49" w:name="_Ref402167385"/>
+      <w:bookmarkStart w:id="48" w:name="_Toc401923770"/>
+      <w:bookmarkStart w:id="49" w:name="_Ref402167371"/>
+      <w:bookmarkStart w:id="50" w:name="_Ref402167385"/>
       <w:r>
         <w:t>Articles as TBE services</w:t>
       </w:r>
-      <w:bookmarkEnd w:id="47"/>
       <w:bookmarkEnd w:id="48"/>
       <w:bookmarkEnd w:id="49"/>
+      <w:bookmarkEnd w:id="50"/>
     </w:p>
     <w:p>
       <w:pPr>
@@ -7390,7 +7419,7 @@
       <w:r>
         <w:rPr>
           <w:noProof/>
-          <w:lang w:val="lt-LT" w:eastAsia="lt-LT"/>
+          <w:lang w:val="en-US" w:eastAsia="en-US"/>
         </w:rPr>
         <w:lastRenderedPageBreak/>
         <w:drawing>
@@ -7489,11 +7518,11 @@
       <w:pPr>
         <w:pStyle w:val="Heading3"/>
       </w:pPr>
-      <w:bookmarkStart w:id="50" w:name="_Toc401923771"/>
+      <w:bookmarkStart w:id="51" w:name="_Toc401923771"/>
       <w:r>
         <w:t>Location evidences in order</w:t>
       </w:r>
-      <w:bookmarkEnd w:id="50"/>
+      <w:bookmarkEnd w:id="51"/>
     </w:p>
     <w:p>
       <w:pPr>
@@ -7502,11 +7531,11 @@
       <w:r>
         <w:t xml:space="preserve">Module have possibility to collect and display </w:t>
       </w:r>
-      <w:bookmarkStart w:id="51" w:name="__DdeLink__1120_1424689225"/>
+      <w:bookmarkStart w:id="52" w:name="__DdeLink__1120_1424689225"/>
       <w:r>
         <w:t>evidences of customer location</w:t>
       </w:r>
-      <w:bookmarkEnd w:id="51"/>
+      <w:bookmarkEnd w:id="52"/>
       <w:r>
         <w:t xml:space="preserve">. It's displayed only when order have at least one TBE article in order. This information can be found in </w:t>
       </w:r>
@@ -7533,7 +7562,7 @@
       <w:r>
         <w:rPr>
           <w:noProof/>
-          <w:lang w:val="lt-LT" w:eastAsia="lt-LT"/>
+          <w:lang w:val="en-US" w:eastAsia="en-US"/>
         </w:rPr>
         <w:drawing>
           <wp:anchor distT="0" distB="0" distL="114300" distR="114300" simplePos="0" relativeHeight="251660288" behindDoc="0" locked="0" layoutInCell="1" allowOverlap="1" wp14:anchorId="61E08B43" wp14:editId="7E4B613A">
@@ -7629,16 +7658,16 @@
       <w:pPr>
         <w:pStyle w:val="Heading3"/>
       </w:pPr>
-      <w:bookmarkStart w:id="52" w:name="_Toc401923772"/>
-      <w:bookmarkStart w:id="53" w:name="_Ref402167771"/>
-      <w:bookmarkStart w:id="54" w:name="_Ref402167780"/>
+      <w:bookmarkStart w:id="53" w:name="_Toc401923772"/>
+      <w:bookmarkStart w:id="54" w:name="_Ref402167771"/>
+      <w:bookmarkStart w:id="55" w:name="_Ref402167780"/>
       <w:r>
         <w:lastRenderedPageBreak/>
         <w:t>How to configure customer location evidences</w:t>
       </w:r>
-      <w:bookmarkEnd w:id="52"/>
       <w:bookmarkEnd w:id="53"/>
       <w:bookmarkEnd w:id="54"/>
+      <w:bookmarkEnd w:id="55"/>
     </w:p>
     <w:p>
       <w:r>
@@ -7652,7 +7681,7 @@
       <w:r>
         <w:rPr>
           <w:noProof/>
-          <w:lang w:val="lt-LT" w:eastAsia="lt-LT"/>
+          <w:lang w:val="en-US" w:eastAsia="en-US"/>
         </w:rPr>
         <w:drawing>
           <wp:anchor distT="0" distB="0" distL="0" distR="0" simplePos="0" relativeHeight="251662336" behindDoc="0" locked="0" layoutInCell="1" allowOverlap="1" wp14:anchorId="2CDDF0BF" wp14:editId="5969A0D5">
@@ -7777,11 +7806,11 @@
       <w:pPr>
         <w:pStyle w:val="Heading3"/>
       </w:pPr>
-      <w:bookmarkStart w:id="55" w:name="_Toc401923773"/>
+      <w:bookmarkStart w:id="56" w:name="_Toc401923773"/>
       <w:r>
         <w:t>VAT ID store date</w:t>
       </w:r>
-      <w:bookmarkEnd w:id="55"/>
+      <w:bookmarkEnd w:id="56"/>
     </w:p>
     <w:p>
       <w:pPr>
@@ -7817,7 +7846,7 @@
       <w:r>
         <w:rPr>
           <w:noProof/>
-          <w:lang w:val="lt-LT" w:eastAsia="lt-LT"/>
+          <w:lang w:val="en-US" w:eastAsia="en-US"/>
         </w:rPr>
         <w:lastRenderedPageBreak/>
         <w:drawing>
@@ -7896,7 +7925,7 @@
       <w:r>
         <w:rPr>
           <w:noProof/>
-          <w:lang w:val="lt-LT" w:eastAsia="lt-LT"/>
+          <w:lang w:val="en-US" w:eastAsia="en-US"/>
         </w:rPr>
         <w:drawing>
           <wp:anchor distT="0" distB="0" distL="114300" distR="114300" simplePos="0" relativeHeight="251666432" behindDoc="0" locked="0" layoutInCell="1" allowOverlap="1" wp14:anchorId="4D6A5CE9" wp14:editId="047B44CB">
@@ -7951,8 +7980,6 @@
           <w:lang w:val="en-GB"/>
         </w:rPr>
       </w:pPr>
-      <w:bookmarkStart w:id="56" w:name="_GoBack"/>
-      <w:bookmarkEnd w:id="56"/>
     </w:p>
     <w:p>
       <w:pPr>
@@ -8781,7 +8808,7 @@
                   <w:rPr>
                     <w:noProof/>
                   </w:rPr>
-                  <w:t>21</w:t>
+                  <w:t>8</w:t>
                 </w:r>
                 <w:r>
                   <w:fldChar w:fldCharType="end"/>
@@ -8789,14 +8816,27 @@
                 <w:r>
                   <w:t>/</w:t>
                 </w:r>
-                <w:fldSimple w:instr=" NUMPAGES  ">
-                  <w:r>
-                    <w:rPr>
-                      <w:noProof/>
-                    </w:rPr>
-                    <w:t>23</w:t>
-                  </w:r>
-                </w:fldSimple>
+                <w:r>
+                  <w:fldChar w:fldCharType="begin"/>
+                </w:r>
+                <w:r>
+                  <w:instrText xml:space="preserve"> NUMPAGES  </w:instrText>
+                </w:r>
+                <w:r>
+                  <w:fldChar w:fldCharType="separate"/>
+                </w:r>
+                <w:r>
+                  <w:rPr>
+                    <w:noProof/>
+                  </w:rPr>
+                  <w:t>23</w:t>
+                </w:r>
+                <w:r>
+                  <w:rPr>
+                    <w:noProof/>
+                  </w:rPr>
+                  <w:fldChar w:fldCharType="end"/>
+                </w:r>
               </w:p>
               <w:p>
                 <w:pPr>
@@ -8952,7 +8992,7 @@
     <w:r>
       <w:rPr>
         <w:noProof/>
-        <w:lang w:val="lt-LT" w:eastAsia="lt-LT"/>
+        <w:lang w:val="en-US" w:eastAsia="en-US"/>
       </w:rPr>
       <w:drawing>
         <wp:anchor distT="0" distB="0" distL="114300" distR="114300" simplePos="0" relativeHeight="251659776" behindDoc="1" locked="0" layoutInCell="1" allowOverlap="1" wp14:anchorId="12342256" wp14:editId="7515FF53">
@@ -9385,7 +9425,7 @@
     <w:r>
       <w:rPr>
         <w:noProof/>
-        <w:lang w:val="lt-LT" w:eastAsia="lt-LT"/>
+        <w:lang w:val="en-US" w:eastAsia="en-US"/>
       </w:rPr>
       <w:drawing>
         <wp:anchor distT="0" distB="0" distL="114300" distR="114300" simplePos="0" relativeHeight="251658752" behindDoc="1" locked="0" layoutInCell="1" allowOverlap="1">
@@ -11532,6 +11572,7 @@
       <w:spacing w:line="280" w:lineRule="exact"/>
     </w:pPr>
     <w:tblPr>
+      <w:tblInd w:w="0" w:type="dxa"/>
       <w:tblBorders>
         <w:top w:val="single" w:sz="4" w:space="0" w:color="auto"/>
         <w:left w:val="single" w:sz="4" w:space="0" w:color="auto"/>
@@ -11540,6 +11581,12 @@
         <w:insideH w:val="single" w:sz="4" w:space="0" w:color="auto"/>
         <w:insideV w:val="single" w:sz="4" w:space="0" w:color="auto"/>
       </w:tblBorders>
+      <w:tblCellMar>
+        <w:top w:w="0" w:type="dxa"/>
+        <w:left w:w="108" w:type="dxa"/>
+        <w:bottom w:w="0" w:type="dxa"/>
+        <w:right w:w="108" w:type="dxa"/>
+      </w:tblCellMar>
     </w:tblPr>
   </w:style>
   <w:style w:type="character" w:customStyle="1" w:styleId="FormatvorlageCourierNew10pt">
@@ -11574,6 +11621,7 @@
       <w:sz w:val="18"/>
     </w:rPr>
     <w:tblPr>
+      <w:tblInd w:w="0" w:type="dxa"/>
       <w:tblBorders>
         <w:top w:val="single" w:sz="4" w:space="0" w:color="auto"/>
         <w:left w:val="single" w:sz="4" w:space="0" w:color="auto"/>
@@ -11582,6 +11630,12 @@
         <w:insideH w:val="single" w:sz="4" w:space="0" w:color="auto"/>
         <w:insideV w:val="single" w:sz="4" w:space="0" w:color="auto"/>
       </w:tblBorders>
+      <w:tblCellMar>
+        <w:top w:w="0" w:type="dxa"/>
+        <w:left w:w="108" w:type="dxa"/>
+        <w:bottom w:w="0" w:type="dxa"/>
+        <w:right w:w="108" w:type="dxa"/>
+      </w:tblCellMar>
     </w:tblPr>
     <w:tblStylePr w:type="firstRow">
       <w:rPr>
@@ -12570,7 +12624,7 @@
 </file>
 
 <file path=customXml/itemProps1.xml><?xml version="1.0" encoding="utf-8"?>
-<ds:datastoreItem xmlns:ds="http://schemas.openxmlformats.org/officeDocument/2006/customXml" ds:itemID="{FB77265E-B977-4241-9AC5-51F7396078F3}">
+<ds:datastoreItem xmlns:ds="http://schemas.openxmlformats.org/officeDocument/2006/customXml" ds:itemID="{2B9D0F57-17F6-4CE8-BF54-6D1233D8C77F}">
   <ds:schemaRefs>
     <ds:schemaRef ds:uri="http://schemas.openxmlformats.org/officeDocument/2006/bibliography"/>
   </ds:schemaRefs>

</xml_diff>

<commit_message>
information how to edit article VAT groups and country VAT groups per subshop added
</commit_message>
<xml_diff>
--- a/documentation/user_manual_en.docx
+++ b/documentation/user_manual_en.docx
@@ -5357,8 +5357,6 @@
         </w:rPr>
         <w:t>.</w:t>
       </w:r>
-      <w:bookmarkStart w:id="32" w:name="_GoBack"/>
-      <w:bookmarkEnd w:id="32"/>
     </w:p>
     <w:p>
       <w:pPr>
@@ -5532,13 +5530,13 @@
       <w:pPr>
         <w:pStyle w:val="Heading1"/>
       </w:pPr>
-      <w:bookmarkStart w:id="33" w:name="_Toc399149078"/>
-      <w:bookmarkStart w:id="34" w:name="_Toc401923764"/>
+      <w:bookmarkStart w:id="32" w:name="_Toc399149078"/>
+      <w:bookmarkStart w:id="33" w:name="_Toc401923764"/>
       <w:r>
         <w:t>Functional description</w:t>
       </w:r>
+      <w:bookmarkEnd w:id="32"/>
       <w:bookmarkEnd w:id="33"/>
-      <w:bookmarkEnd w:id="34"/>
     </w:p>
     <w:p>
       <w:pPr>
@@ -5687,8 +5685,8 @@
           <w:sz w:val="4"/>
         </w:rPr>
       </w:pPr>
-      <w:bookmarkStart w:id="35" w:name="tablewithborder"/>
-      <w:bookmarkEnd w:id="35"/>
+      <w:bookmarkStart w:id="34" w:name="tablewithborder"/>
+      <w:bookmarkEnd w:id="34"/>
     </w:p>
     <w:tbl>
       <w:tblPr>
@@ -5903,8 +5901,8 @@
           <w:color w:val="000000"/>
         </w:rPr>
       </w:pPr>
-      <w:bookmarkStart w:id="36" w:name="tablewithborder1"/>
-      <w:bookmarkEnd w:id="36"/>
+      <w:bookmarkStart w:id="35" w:name="tablewithborder1"/>
+      <w:bookmarkEnd w:id="35"/>
     </w:p>
     <w:p>
       <w:pPr>
@@ -6118,21 +6116,21 @@
       <w:pPr>
         <w:pStyle w:val="Heading2"/>
       </w:pPr>
-      <w:bookmarkStart w:id="37" w:name="_Toc401923765"/>
+      <w:bookmarkStart w:id="36" w:name="_Toc401923765"/>
       <w:r>
         <w:t>Frontend functionality</w:t>
       </w:r>
+      <w:bookmarkEnd w:id="36"/>
+    </w:p>
+    <w:p>
+      <w:pPr>
+        <w:pStyle w:val="Heading3"/>
+      </w:pPr>
+      <w:bookmarkStart w:id="37" w:name="_Toc401923766"/>
+      <w:r>
+        <w:t>TBE services in catalogue</w:t>
+      </w:r>
       <w:bookmarkEnd w:id="37"/>
-    </w:p>
-    <w:p>
-      <w:pPr>
-        <w:pStyle w:val="Heading3"/>
-      </w:pPr>
-      <w:bookmarkStart w:id="38" w:name="_Toc401923766"/>
-      <w:r>
-        <w:t>TBE services in catalogue</w:t>
-      </w:r>
-      <w:bookmarkEnd w:id="38"/>
     </w:p>
     <w:p>
       <w:pPr>
@@ -6426,11 +6424,11 @@
       <w:pPr>
         <w:pStyle w:val="Heading3"/>
       </w:pPr>
-      <w:bookmarkStart w:id="39" w:name="_Toc401923767"/>
+      <w:bookmarkStart w:id="38" w:name="_Toc401923767"/>
       <w:r>
         <w:t>TBE services during checkout</w:t>
       </w:r>
-      <w:bookmarkEnd w:id="39"/>
+      <w:bookmarkEnd w:id="38"/>
     </w:p>
     <w:p>
       <w:pPr>
@@ -6881,11 +6879,11 @@
       <w:pPr>
         <w:pStyle w:val="Heading2"/>
       </w:pPr>
-      <w:bookmarkStart w:id="40" w:name="_Toc401923768"/>
+      <w:bookmarkStart w:id="39" w:name="_Toc401923768"/>
       <w:r>
         <w:t>Backend (admin) functionality</w:t>
       </w:r>
-      <w:bookmarkEnd w:id="40"/>
+      <w:bookmarkEnd w:id="39"/>
     </w:p>
     <w:p>
       <w:pPr>
@@ -7007,23 +7005,23 @@
       <w:pPr>
         <w:pStyle w:val="Heading3"/>
       </w:pPr>
-      <w:bookmarkStart w:id="41" w:name="_Toc401923769"/>
-      <w:bookmarkStart w:id="42" w:name="_Ref402166282"/>
-      <w:bookmarkStart w:id="43" w:name="_Ref402166286"/>
-      <w:bookmarkStart w:id="44" w:name="_Ref402166289"/>
-      <w:bookmarkStart w:id="45" w:name="_Ref402166307"/>
-      <w:bookmarkStart w:id="46" w:name="_Ref402166432"/>
-      <w:bookmarkStart w:id="47" w:name="_Ref402166451"/>
+      <w:bookmarkStart w:id="40" w:name="_Toc401923769"/>
+      <w:bookmarkStart w:id="41" w:name="_Ref402166282"/>
+      <w:bookmarkStart w:id="42" w:name="_Ref402166286"/>
+      <w:bookmarkStart w:id="43" w:name="_Ref402166289"/>
+      <w:bookmarkStart w:id="44" w:name="_Ref402166307"/>
+      <w:bookmarkStart w:id="45" w:name="_Ref402166432"/>
+      <w:bookmarkStart w:id="46" w:name="_Ref402166451"/>
       <w:r>
         <w:t>Country VAT groups</w:t>
       </w:r>
+      <w:bookmarkEnd w:id="40"/>
       <w:bookmarkEnd w:id="41"/>
       <w:bookmarkEnd w:id="42"/>
       <w:bookmarkEnd w:id="43"/>
       <w:bookmarkEnd w:id="44"/>
       <w:bookmarkEnd w:id="45"/>
       <w:bookmarkEnd w:id="46"/>
-      <w:bookmarkEnd w:id="47"/>
     </w:p>
     <w:p>
       <w:pPr>
@@ -7320,6 +7318,41 @@
     </w:p>
     <w:p>
       <w:pPr>
+        <w:rPr>
+          <w:lang w:val="en-GB"/>
+        </w:rPr>
+      </w:pPr>
+      <w:r>
+        <w:rPr>
+          <w:lang w:val="en-GB"/>
+        </w:rPr>
+        <w:t xml:space="preserve">Note: Countries are for all </w:t>
+      </w:r>
+      <w:proofErr w:type="spellStart"/>
+      <w:r>
+        <w:rPr>
+          <w:lang w:val="en-GB"/>
+        </w:rPr>
+        <w:t>subshops</w:t>
+      </w:r>
+      <w:proofErr w:type="spellEnd"/>
+      <w:r>
+        <w:rPr>
+          <w:lang w:val="en-GB"/>
+        </w:rPr>
+        <w:t xml:space="preserve"> so editing country VAT groups will affect all shops.</w:t>
+      </w:r>
+      <w:bookmarkStart w:id="47" w:name="_GoBack"/>
+      <w:bookmarkEnd w:id="47"/>
+      <w:r>
+        <w:rPr>
+          <w:lang w:val="en-GB"/>
+        </w:rPr>
+        <w:t xml:space="preserve"> </w:t>
+      </w:r>
+    </w:p>
+    <w:p>
+      <w:pPr>
         <w:pStyle w:val="Heading3"/>
       </w:pPr>
       <w:bookmarkStart w:id="48" w:name="_Toc401923770"/>
@@ -7512,6 +7545,19 @@
           <w:lang w:val="en-GB"/>
         </w:rPr>
         <w:t>each country. Press Save – to save data.</w:t>
+      </w:r>
+    </w:p>
+    <w:p>
+      <w:pPr>
+        <w:rPr>
+          <w:lang w:val="en-GB"/>
+        </w:rPr>
+      </w:pPr>
+      <w:r>
+        <w:rPr>
+          <w:lang w:val="en-GB"/>
+        </w:rPr>
+        <w:t>Note: Article can only be edited in main shop.</w:t>
       </w:r>
     </w:p>
     <w:p>
@@ -8808,7 +8854,7 @@
                   <w:rPr>
                     <w:noProof/>
                   </w:rPr>
-                  <w:t>8</w:t>
+                  <w:t>18</w:t>
                 </w:r>
                 <w:r>
                   <w:fldChar w:fldCharType="end"/>
@@ -12624,7 +12670,7 @@
 </file>
 
 <file path=customXml/itemProps1.xml><?xml version="1.0" encoding="utf-8"?>
-<ds:datastoreItem xmlns:ds="http://schemas.openxmlformats.org/officeDocument/2006/customXml" ds:itemID="{2B9D0F57-17F6-4CE8-BF54-6D1233D8C77F}">
+<ds:datastoreItem xmlns:ds="http://schemas.openxmlformats.org/officeDocument/2006/customXml" ds:itemID="{6C6B2226-F6A2-4AAD-9416-B2A396B94B96}">
   <ds:schemaRefs>
     <ds:schemaRef ds:uri="http://schemas.openxmlformats.org/officeDocument/2006/bibliography"/>
   </ds:schemaRefs>

</xml_diff>

<commit_message>
Changed "article" to "product" in documentation
</commit_message>
<xml_diff>
--- a/documentation/user_manual_en.docx
+++ b/documentation/user_manual_en.docx
@@ -13,14 +13,23 @@
         <w:rPr>
           <w:lang w:val="en-US"/>
         </w:rPr>
-        <w:t>OXID eSales</w:t>
-      </w:r>
+        <w:t xml:space="preserve">OXID </w:t>
+      </w:r>
+      <w:proofErr w:type="spellStart"/>
       <w:r>
         <w:rPr>
           <w:lang w:val="en-US"/>
         </w:rPr>
+        <w:t>eSales</w:t>
+      </w:r>
+      <w:proofErr w:type="spellEnd"/>
+      <w:r>
+        <w:rPr>
+          <w:lang w:val="en-US"/>
+        </w:rPr>
         <w:br/>
       </w:r>
+      <w:proofErr w:type="spellStart"/>
       <w:r>
         <w:rPr>
           <w:lang w:val="en-US"/>
@@ -31,7 +40,14 @@
         <w:rPr>
           <w:lang w:val="en-US"/>
         </w:rPr>
-        <w:t>VAT module</w:t>
+        <w:t>VAT</w:t>
+      </w:r>
+      <w:proofErr w:type="spellEnd"/>
+      <w:r>
+        <w:rPr>
+          <w:lang w:val="en-US"/>
+        </w:rPr>
+        <w:t xml:space="preserve"> module</w:t>
       </w:r>
     </w:p>
     <w:p>
@@ -62,7 +78,7 @@
         </w:rPr>
       </w:pPr>
       <w:bookmarkStart w:id="1" w:name="_Toc164666165"/>
-      <w:bookmarkStart w:id="2" w:name="_Toc401923747"/>
+      <w:bookmarkStart w:id="2" w:name="_Toc402865354"/>
       <w:r>
         <w:rPr>
           <w:lang w:val="en-US"/>
@@ -89,7 +105,21 @@
         <w:rPr>
           <w:lang w:val="en-GB"/>
         </w:rPr>
-        <w:t xml:space="preserve"> OXID eSales AG, Germany</w:t>
+        <w:t xml:space="preserve"> OXID </w:t>
+      </w:r>
+      <w:proofErr w:type="spellStart"/>
+      <w:r>
+        <w:rPr>
+          <w:lang w:val="en-GB"/>
+        </w:rPr>
+        <w:t>eSales</w:t>
+      </w:r>
+      <w:proofErr w:type="spellEnd"/>
+      <w:r>
+        <w:rPr>
+          <w:lang w:val="en-GB"/>
+        </w:rPr>
+        <w:t xml:space="preserve"> AG, Germany</w:t>
       </w:r>
     </w:p>
     <w:p>
@@ -115,20 +145,42 @@
         <w:rPr>
           <w:lang w:val="en-GB"/>
         </w:rPr>
-        <w:t>No part of this publication may be reproduced or transmitted in any form or for any purpose without the prior written permission of OXID eSales AG.</w:t>
-      </w:r>
-    </w:p>
-    <w:p>
-      <w:pPr>
-        <w:rPr>
-          <w:lang w:val="en-GB"/>
-        </w:rPr>
-      </w:pPr>
-      <w:r>
-        <w:rPr>
-          <w:lang w:val="en-GB"/>
-        </w:rPr>
-        <w:t>Decompilation of source code, piracy as well as transfer to a third party is not allowed.</w:t>
+        <w:t xml:space="preserve">No part of this publication may be reproduced or transmitted in any form or for any purpose without the prior written permission of OXID </w:t>
+      </w:r>
+      <w:proofErr w:type="spellStart"/>
+      <w:r>
+        <w:rPr>
+          <w:lang w:val="en-GB"/>
+        </w:rPr>
+        <w:t>eSales</w:t>
+      </w:r>
+      <w:proofErr w:type="spellEnd"/>
+      <w:r>
+        <w:rPr>
+          <w:lang w:val="en-GB"/>
+        </w:rPr>
+        <w:t xml:space="preserve"> AG.</w:t>
+      </w:r>
+    </w:p>
+    <w:p>
+      <w:pPr>
+        <w:rPr>
+          <w:lang w:val="en-GB"/>
+        </w:rPr>
+      </w:pPr>
+      <w:proofErr w:type="spellStart"/>
+      <w:r>
+        <w:rPr>
+          <w:lang w:val="en-GB"/>
+        </w:rPr>
+        <w:t>Decompilation</w:t>
+      </w:r>
+      <w:proofErr w:type="spellEnd"/>
+      <w:r>
+        <w:rPr>
+          <w:lang w:val="en-GB"/>
+        </w:rPr>
+        <w:t xml:space="preserve"> of source code, piracy as well as transfer to a third party is not allowed.</w:t>
       </w:r>
     </w:p>
     <w:p>
@@ -167,7 +219,21 @@
         <w:rPr>
           <w:lang w:val="en-GB"/>
         </w:rPr>
-        <w:t>OXID eSales AG assumes no liability or warranty for the accuracy, the completeness or reliability of any content.</w:t>
+        <w:t xml:space="preserve">OXID </w:t>
+      </w:r>
+      <w:proofErr w:type="spellStart"/>
+      <w:r>
+        <w:rPr>
+          <w:lang w:val="en-GB"/>
+        </w:rPr>
+        <w:t>eSales</w:t>
+      </w:r>
+      <w:proofErr w:type="spellEnd"/>
+      <w:r>
+        <w:rPr>
+          <w:lang w:val="en-GB"/>
+        </w:rPr>
+        <w:t xml:space="preserve"> AG assumes no liability or warranty for the accuracy, the completeness or reliability of any content.</w:t>
       </w:r>
     </w:p>
     <w:p>
@@ -202,7 +268,7 @@
       </w:pPr>
       <w:bookmarkStart w:id="3" w:name="_Toc369165780"/>
       <w:bookmarkStart w:id="4" w:name="_Toc399149054"/>
-      <w:bookmarkStart w:id="5" w:name="_Toc401923748"/>
+      <w:bookmarkStart w:id="5" w:name="_Toc402865355"/>
       <w:r>
         <w:t>License</w:t>
       </w:r>
@@ -218,7 +284,12 @@
     <w:p/>
     <w:p>
       <w:r>
-        <w:t>The software for OXID eShop Community Edition is published under the GNU General Public License v3. You may distribute and/or modify this software according to the licensing terms published by the Free Software Foundation. Legal licensing terms regarding the distribution of software being subject to GNU GPL can be found under http://www.gnu.org/licenses/gpl.html.</w:t>
+        <w:t>The software for OXID eShop Community Edition is published under the GNU General Public License v3. You may distribute and/or modify this softwa</w:t>
+      </w:r>
+      <w:bookmarkStart w:id="6" w:name="_GoBack"/>
+      <w:bookmarkEnd w:id="6"/>
+      <w:r>
+        <w:t>re according to the licensing terms published by the Free Software Foundation. Legal licensing terms regarding the distribution of software being subject to GNU GPL can be found under http://www.gnu.org/licenses/gpl.html.</w:t>
       </w:r>
     </w:p>
     <w:p/>
@@ -231,13 +302,13 @@
       <w:pPr>
         <w:pStyle w:val="berschrift"/>
       </w:pPr>
-      <w:bookmarkStart w:id="6" w:name="_Toc164666166"/>
-      <w:bookmarkStart w:id="7" w:name="_Toc401923749"/>
+      <w:bookmarkStart w:id="7" w:name="_Toc164666166"/>
+      <w:bookmarkStart w:id="8" w:name="_Toc402865356"/>
       <w:r>
         <w:t>Conventions</w:t>
       </w:r>
-      <w:bookmarkEnd w:id="6"/>
       <w:bookmarkEnd w:id="7"/>
+      <w:bookmarkEnd w:id="8"/>
     </w:p>
     <w:p>
       <w:pPr>
@@ -245,7 +316,7 @@
           <w:lang w:val="en-US"/>
         </w:rPr>
       </w:pPr>
-      <w:bookmarkStart w:id="8" w:name="_Toc164666167"/>
+      <w:bookmarkStart w:id="9" w:name="_Toc164666167"/>
       <w:r>
         <w:rPr>
           <w:lang w:val="en-US"/>
@@ -260,12 +331,21 @@
           <w:lang w:val="en-US"/>
         </w:rPr>
       </w:pPr>
+      <w:proofErr w:type="gramStart"/>
       <w:r>
         <w:rPr>
           <w:rStyle w:val="BenutzereingabenundCodeZchn"/>
           <w:lang w:val="en-US"/>
         </w:rPr>
-        <w:t>proportional font with grey background</w:t>
+        <w:t>proportional</w:t>
+      </w:r>
+      <w:proofErr w:type="gramEnd"/>
+      <w:r>
+        <w:rPr>
+          <w:rStyle w:val="BenutzereingabenundCodeZchn"/>
+          <w:lang w:val="en-US"/>
+        </w:rPr>
+        <w:t xml:space="preserve"> font with grey background</w:t>
       </w:r>
     </w:p>
     <w:p>
@@ -386,15 +466,15 @@
           <w:lang w:val="en-US"/>
         </w:rPr>
       </w:pPr>
-      <w:bookmarkStart w:id="9" w:name="_Toc401923750"/>
+      <w:bookmarkStart w:id="10" w:name="_Toc402865357"/>
       <w:r>
         <w:rPr>
           <w:lang w:val="en-US"/>
         </w:rPr>
         <w:t>Contact</w:t>
       </w:r>
-      <w:bookmarkEnd w:id="8"/>
       <w:bookmarkEnd w:id="9"/>
+      <w:bookmarkEnd w:id="10"/>
     </w:p>
     <w:p>
       <w:pPr>
@@ -406,20 +486,21 @@
         <w:rPr>
           <w:lang w:val="en-US"/>
         </w:rPr>
-        <w:t>OXID eSales AG</w:t>
-      </w:r>
-    </w:p>
-    <w:p>
-      <w:pPr>
+        <w:t xml:space="preserve">OXID </w:t>
+      </w:r>
+      <w:proofErr w:type="spellStart"/>
+      <w:r>
         <w:rPr>
           <w:lang w:val="en-US"/>
         </w:rPr>
-      </w:pPr>
+        <w:t>eSales</w:t>
+      </w:r>
+      <w:proofErr w:type="spellEnd"/>
       <w:r>
         <w:rPr>
           <w:lang w:val="en-US"/>
         </w:rPr>
-        <w:t>Bertoldstrasse 48</w:t>
+        <w:t xml:space="preserve"> AG</w:t>
       </w:r>
     </w:p>
     <w:p>
@@ -428,10 +509,31 @@
           <w:lang w:val="en-US"/>
         </w:rPr>
       </w:pPr>
+      <w:proofErr w:type="spellStart"/>
       <w:r>
         <w:rPr>
           <w:lang w:val="en-US"/>
         </w:rPr>
+        <w:t>Bertoldstrasse</w:t>
+      </w:r>
+      <w:proofErr w:type="spellEnd"/>
+      <w:r>
+        <w:rPr>
+          <w:lang w:val="en-US"/>
+        </w:rPr>
+        <w:t xml:space="preserve"> 48</w:t>
+      </w:r>
+    </w:p>
+    <w:p>
+      <w:pPr>
+        <w:rPr>
+          <w:lang w:val="en-US"/>
+        </w:rPr>
+      </w:pPr>
+      <w:r>
+        <w:rPr>
+          <w:lang w:val="en-US"/>
+        </w:rPr>
         <w:t>79098 Freiburg</w:t>
       </w:r>
     </w:p>
@@ -454,23 +556,31 @@
           <w:lang w:val="en-US"/>
         </w:rPr>
       </w:pPr>
+      <w:proofErr w:type="spellStart"/>
       <w:r>
         <w:rPr>
           <w:lang w:val="en-US"/>
         </w:rPr>
-        <w:t>Fon: +49 (761) 36889 0</w:t>
-      </w:r>
-    </w:p>
-    <w:p>
-      <w:pPr>
+        <w:t>Fon</w:t>
+      </w:r>
+      <w:proofErr w:type="spellEnd"/>
+      <w:r>
         <w:rPr>
           <w:lang w:val="en-US"/>
         </w:rPr>
-      </w:pPr>
-      <w:r>
+        <w:t>: +49 (761) 36889 0</w:t>
+      </w:r>
+    </w:p>
+    <w:p>
+      <w:pPr>
         <w:rPr>
           <w:lang w:val="en-US"/>
         </w:rPr>
+      </w:pPr>
+      <w:r>
+        <w:rPr>
+          <w:lang w:val="en-US"/>
+        </w:rPr>
         <w:t>Fax: +49 (761) 36889 29</w:t>
       </w:r>
     </w:p>
@@ -484,27 +594,49 @@
         <w:rPr>
           <w:lang w:val="en-US"/>
         </w:rPr>
-        <w:t>Represented by the Management Board: Roland Fesenmayr (CEO), Andrea Seeger</w:t>
-      </w:r>
-    </w:p>
-    <w:p>
-      <w:pPr>
+        <w:t xml:space="preserve">Represented by the Management Board: Roland </w:t>
+      </w:r>
+      <w:proofErr w:type="spellStart"/>
+      <w:r>
         <w:rPr>
           <w:lang w:val="en-US"/>
         </w:rPr>
-      </w:pPr>
+        <w:t>Fesenmayr</w:t>
+      </w:r>
+      <w:proofErr w:type="spellEnd"/>
       <w:r>
         <w:rPr>
           <w:lang w:val="en-US"/>
         </w:rPr>
+        <w:t xml:space="preserve"> (CEO), Andrea Seeger</w:t>
+      </w:r>
+    </w:p>
+    <w:p>
+      <w:pPr>
+        <w:rPr>
+          <w:lang w:val="en-US"/>
+        </w:rPr>
+      </w:pPr>
+      <w:r>
+        <w:rPr>
+          <w:lang w:val="en-US"/>
+        </w:rPr>
         <w:t xml:space="preserve">Supervisory Board: </w:t>
       </w:r>
       <w:r>
         <w:rPr>
           <w:lang w:val="en-US"/>
         </w:rPr>
-        <w:t>Michael Schlenk</w:t>
-      </w:r>
+        <w:t xml:space="preserve">Michael </w:t>
+      </w:r>
+      <w:proofErr w:type="spellStart"/>
+      <w:r>
+        <w:rPr>
+          <w:lang w:val="en-US"/>
+        </w:rPr>
+        <w:t>Schlenk</w:t>
+      </w:r>
+      <w:proofErr w:type="spellEnd"/>
       <w:r>
         <w:rPr>
           <w:lang w:val="en-US"/>
@@ -551,12 +683,12 @@
         </w:rPr>
         <w:br w:type="page"/>
       </w:r>
-      <w:bookmarkStart w:id="10" w:name="_Toc401923751"/>
+      <w:bookmarkStart w:id="11" w:name="_Toc402865358"/>
       <w:r>
         <w:lastRenderedPageBreak/>
         <w:t>Table of contents</w:t>
       </w:r>
-      <w:bookmarkEnd w:id="10"/>
+      <w:bookmarkEnd w:id="11"/>
     </w:p>
     <w:p>
       <w:pPr>
@@ -600,7 +732,7 @@
               <w:noProof/>
               <w:sz w:val="22"/>
               <w:szCs w:val="22"/>
-              <w:lang w:val="lt-LT" w:eastAsia="lt-LT"/>
+              <w:lang w:val="en-US" w:eastAsia="en-US"/>
             </w:rPr>
           </w:pPr>
           <w:r>
@@ -624,7 +756,7 @@
             </w:rPr>
             <w:fldChar w:fldCharType="separate"/>
           </w:r>
-          <w:hyperlink w:anchor="_Toc401923747" w:history="1">
+          <w:hyperlink w:anchor="_Toc402865354" w:history="1">
             <w:r>
               <w:rPr>
                 <w:rStyle w:val="Hyperlink"/>
@@ -652,7 +784,7 @@
                 <w:noProof/>
                 <w:webHidden/>
               </w:rPr>
-              <w:instrText xml:space="preserve"> PAGEREF _Toc401923747 \h </w:instrText>
+              <w:instrText xml:space="preserve"> PAGEREF _Toc402865354 \h </w:instrText>
             </w:r>
             <w:r>
               <w:rPr>
@@ -694,10 +826,10 @@
               <w:noProof/>
               <w:sz w:val="22"/>
               <w:szCs w:val="22"/>
-              <w:lang w:val="lt-LT" w:eastAsia="lt-LT"/>
+              <w:lang w:val="en-US" w:eastAsia="en-US"/>
             </w:rPr>
           </w:pPr>
-          <w:hyperlink w:anchor="_Toc401923748" w:history="1">
+          <w:hyperlink w:anchor="_Toc402865355" w:history="1">
             <w:r>
               <w:rPr>
                 <w:rStyle w:val="Hyperlink"/>
@@ -724,7 +856,7 @@
                 <w:noProof/>
                 <w:webHidden/>
               </w:rPr>
-              <w:instrText xml:space="preserve"> PAGEREF _Toc401923748 \h </w:instrText>
+              <w:instrText xml:space="preserve"> PAGEREF _Toc402865355 \h </w:instrText>
             </w:r>
             <w:r>
               <w:rPr>
@@ -766,10 +898,10 @@
               <w:noProof/>
               <w:sz w:val="22"/>
               <w:szCs w:val="22"/>
-              <w:lang w:val="lt-LT" w:eastAsia="lt-LT"/>
+              <w:lang w:val="en-US" w:eastAsia="en-US"/>
             </w:rPr>
           </w:pPr>
-          <w:hyperlink w:anchor="_Toc401923749" w:history="1">
+          <w:hyperlink w:anchor="_Toc402865356" w:history="1">
             <w:r>
               <w:rPr>
                 <w:rStyle w:val="Hyperlink"/>
@@ -796,7 +928,7 @@
                 <w:noProof/>
                 <w:webHidden/>
               </w:rPr>
-              <w:instrText xml:space="preserve"> PAGEREF _Toc401923749 \h </w:instrText>
+              <w:instrText xml:space="preserve"> PAGEREF _Toc402865356 \h </w:instrText>
             </w:r>
             <w:r>
               <w:rPr>
@@ -838,10 +970,10 @@
               <w:noProof/>
               <w:sz w:val="22"/>
               <w:szCs w:val="22"/>
-              <w:lang w:val="lt-LT" w:eastAsia="lt-LT"/>
+              <w:lang w:val="en-US" w:eastAsia="en-US"/>
             </w:rPr>
           </w:pPr>
-          <w:hyperlink w:anchor="_Toc401923750" w:history="1">
+          <w:hyperlink w:anchor="_Toc402865357" w:history="1">
             <w:r>
               <w:rPr>
                 <w:rStyle w:val="Hyperlink"/>
@@ -869,7 +1001,7 @@
                 <w:noProof/>
                 <w:webHidden/>
               </w:rPr>
-              <w:instrText xml:space="preserve"> PAGEREF _Toc401923750 \h </w:instrText>
+              <w:instrText xml:space="preserve"> PAGEREF _Toc402865357 \h </w:instrText>
             </w:r>
             <w:r>
               <w:rPr>
@@ -911,10 +1043,10 @@
               <w:noProof/>
               <w:sz w:val="22"/>
               <w:szCs w:val="22"/>
-              <w:lang w:val="lt-LT" w:eastAsia="lt-LT"/>
+              <w:lang w:val="en-US" w:eastAsia="en-US"/>
             </w:rPr>
           </w:pPr>
-          <w:hyperlink w:anchor="_Toc401923751" w:history="1">
+          <w:hyperlink w:anchor="_Toc402865358" w:history="1">
             <w:r>
               <w:rPr>
                 <w:rStyle w:val="Hyperlink"/>
@@ -941,7 +1073,7 @@
                 <w:noProof/>
                 <w:webHidden/>
               </w:rPr>
-              <w:instrText xml:space="preserve"> PAGEREF _Toc401923751 \h </w:instrText>
+              <w:instrText xml:space="preserve"> PAGEREF _Toc402865358 \h </w:instrText>
             </w:r>
             <w:r>
               <w:rPr>
@@ -984,10 +1116,10 @@
               <w:noProof/>
               <w:sz w:val="22"/>
               <w:szCs w:val="22"/>
-              <w:lang w:val="lt-LT" w:eastAsia="lt-LT"/>
+              <w:lang w:val="en-US" w:eastAsia="en-US"/>
             </w:rPr>
           </w:pPr>
-          <w:hyperlink w:anchor="_Toc401923752" w:history="1">
+          <w:hyperlink w:anchor="_Toc402865359" w:history="1">
             <w:r>
               <w:rPr>
                 <w:rStyle w:val="Hyperlink"/>
@@ -1001,7 +1133,7 @@
                 <w:noProof/>
                 <w:sz w:val="22"/>
                 <w:szCs w:val="22"/>
-                <w:lang w:val="lt-LT" w:eastAsia="lt-LT"/>
+                <w:lang w:val="en-US" w:eastAsia="en-US"/>
               </w:rPr>
               <w:tab/>
             </w:r>
@@ -1031,7 +1163,7 @@
                 <w:noProof/>
                 <w:webHidden/>
               </w:rPr>
-              <w:instrText xml:space="preserve"> PAGEREF _Toc401923752 \h </w:instrText>
+              <w:instrText xml:space="preserve"> PAGEREF _Toc402865359 \h </w:instrText>
             </w:r>
             <w:r>
               <w:rPr>
@@ -1051,7 +1183,7 @@
                 <w:noProof/>
                 <w:webHidden/>
               </w:rPr>
-              <w:t>6</w:t>
+              <w:t>7</w:t>
             </w:r>
             <w:r>
               <w:rPr>
@@ -1074,10 +1206,10 @@
               <w:noProof/>
               <w:sz w:val="22"/>
               <w:szCs w:val="22"/>
-              <w:lang w:val="lt-LT" w:eastAsia="lt-LT"/>
+              <w:lang w:val="en-US" w:eastAsia="en-US"/>
             </w:rPr>
           </w:pPr>
-          <w:hyperlink w:anchor="_Toc401923753" w:history="1">
+          <w:hyperlink w:anchor="_Toc402865360" w:history="1">
             <w:r>
               <w:rPr>
                 <w:rStyle w:val="Hyperlink"/>
@@ -1091,7 +1223,7 @@
                 <w:noProof/>
                 <w:sz w:val="22"/>
                 <w:szCs w:val="22"/>
-                <w:lang w:val="lt-LT" w:eastAsia="lt-LT"/>
+                <w:lang w:val="en-US" w:eastAsia="en-US"/>
               </w:rPr>
               <w:tab/>
             </w:r>
@@ -1121,7 +1253,7 @@
                 <w:noProof/>
                 <w:webHidden/>
               </w:rPr>
-              <w:instrText xml:space="preserve"> PAGEREF _Toc401923753 \h </w:instrText>
+              <w:instrText xml:space="preserve"> PAGEREF _Toc402865360 \h </w:instrText>
             </w:r>
             <w:r>
               <w:rPr>
@@ -1141,7 +1273,7 @@
                 <w:noProof/>
                 <w:webHidden/>
               </w:rPr>
-              <w:t>6</w:t>
+              <w:t>7</w:t>
             </w:r>
             <w:r>
               <w:rPr>
@@ -1164,10 +1296,10 @@
               <w:noProof/>
               <w:sz w:val="22"/>
               <w:szCs w:val="22"/>
-              <w:lang w:val="lt-LT" w:eastAsia="lt-LT"/>
+              <w:lang w:val="en-US" w:eastAsia="en-US"/>
             </w:rPr>
           </w:pPr>
-          <w:hyperlink w:anchor="_Toc401923754" w:history="1">
+          <w:hyperlink w:anchor="_Toc402865361" w:history="1">
             <w:r>
               <w:rPr>
                 <w:rStyle w:val="Hyperlink"/>
@@ -1181,7 +1313,7 @@
                 <w:noProof/>
                 <w:sz w:val="22"/>
                 <w:szCs w:val="22"/>
-                <w:lang w:val="lt-LT" w:eastAsia="lt-LT"/>
+                <w:lang w:val="en-US" w:eastAsia="en-US"/>
               </w:rPr>
               <w:tab/>
             </w:r>
@@ -1211,7 +1343,7 @@
                 <w:noProof/>
                 <w:webHidden/>
               </w:rPr>
-              <w:instrText xml:space="preserve"> PAGEREF _Toc401923754 \h </w:instrText>
+              <w:instrText xml:space="preserve"> PAGEREF _Toc402865361 \h </w:instrText>
             </w:r>
             <w:r>
               <w:rPr>
@@ -1231,7 +1363,7 @@
                 <w:noProof/>
                 <w:webHidden/>
               </w:rPr>
-              <w:t>7</w:t>
+              <w:t>8</w:t>
             </w:r>
             <w:r>
               <w:rPr>
@@ -1254,10 +1386,10 @@
               <w:noProof/>
               <w:sz w:val="22"/>
               <w:szCs w:val="22"/>
-              <w:lang w:val="lt-LT" w:eastAsia="lt-LT"/>
+              <w:lang w:val="en-US" w:eastAsia="en-US"/>
             </w:rPr>
           </w:pPr>
-          <w:hyperlink w:anchor="_Toc401923755" w:history="1">
+          <w:hyperlink w:anchor="_Toc402865362" w:history="1">
             <w:r>
               <w:rPr>
                 <w:rStyle w:val="Hyperlink"/>
@@ -1271,7 +1403,7 @@
                 <w:noProof/>
                 <w:sz w:val="22"/>
                 <w:szCs w:val="22"/>
-                <w:lang w:val="lt-LT" w:eastAsia="lt-LT"/>
+                <w:lang w:val="en-US" w:eastAsia="en-US"/>
               </w:rPr>
               <w:tab/>
             </w:r>
@@ -1301,7 +1433,7 @@
                 <w:noProof/>
                 <w:webHidden/>
               </w:rPr>
-              <w:instrText xml:space="preserve"> PAGEREF _Toc401923755 \h </w:instrText>
+              <w:instrText xml:space="preserve"> PAGEREF _Toc402865362 \h </w:instrText>
             </w:r>
             <w:r>
               <w:rPr>
@@ -1321,7 +1453,7 @@
                 <w:noProof/>
                 <w:webHidden/>
               </w:rPr>
-              <w:t>7</w:t>
+              <w:t>8</w:t>
             </w:r>
             <w:r>
               <w:rPr>
@@ -1344,10 +1476,10 @@
               <w:noProof/>
               <w:sz w:val="22"/>
               <w:szCs w:val="22"/>
-              <w:lang w:val="lt-LT" w:eastAsia="lt-LT"/>
+              <w:lang w:val="en-US" w:eastAsia="en-US"/>
             </w:rPr>
           </w:pPr>
-          <w:hyperlink w:anchor="_Toc401923756" w:history="1">
+          <w:hyperlink w:anchor="_Toc402865363" w:history="1">
             <w:r>
               <w:rPr>
                 <w:rStyle w:val="Hyperlink"/>
@@ -1361,7 +1493,7 @@
                 <w:noProof/>
                 <w:sz w:val="22"/>
                 <w:szCs w:val="22"/>
-                <w:lang w:val="lt-LT" w:eastAsia="lt-LT"/>
+                <w:lang w:val="en-US" w:eastAsia="en-US"/>
               </w:rPr>
               <w:tab/>
             </w:r>
@@ -1391,7 +1523,7 @@
                 <w:noProof/>
                 <w:webHidden/>
               </w:rPr>
-              <w:instrText xml:space="preserve"> PAGEREF _Toc401923756 \h </w:instrText>
+              <w:instrText xml:space="preserve"> PAGEREF _Toc402865363 \h </w:instrText>
             </w:r>
             <w:r>
               <w:rPr>
@@ -1411,7 +1543,7 @@
                 <w:noProof/>
                 <w:webHidden/>
               </w:rPr>
-              <w:t>7</w:t>
+              <w:t>8</w:t>
             </w:r>
             <w:r>
               <w:rPr>
@@ -1434,10 +1566,10 @@
               <w:noProof/>
               <w:sz w:val="22"/>
               <w:szCs w:val="22"/>
-              <w:lang w:val="lt-LT" w:eastAsia="lt-LT"/>
+              <w:lang w:val="en-US" w:eastAsia="en-US"/>
             </w:rPr>
           </w:pPr>
-          <w:hyperlink w:anchor="_Toc401923757" w:history="1">
+          <w:hyperlink w:anchor="_Toc402865364" w:history="1">
             <w:r>
               <w:rPr>
                 <w:rStyle w:val="Hyperlink"/>
@@ -1451,7 +1583,7 @@
                 <w:noProof/>
                 <w:sz w:val="22"/>
                 <w:szCs w:val="22"/>
-                <w:lang w:val="lt-LT" w:eastAsia="lt-LT"/>
+                <w:lang w:val="en-US" w:eastAsia="en-US"/>
               </w:rPr>
               <w:tab/>
             </w:r>
@@ -1481,7 +1613,7 @@
                 <w:noProof/>
                 <w:webHidden/>
               </w:rPr>
-              <w:instrText xml:space="preserve"> PAGEREF _Toc401923757 \h </w:instrText>
+              <w:instrText xml:space="preserve"> PAGEREF _Toc402865364 \h </w:instrText>
             </w:r>
             <w:r>
               <w:rPr>
@@ -1501,7 +1633,7 @@
                 <w:noProof/>
                 <w:webHidden/>
               </w:rPr>
-              <w:t>7</w:t>
+              <w:t>8</w:t>
             </w:r>
             <w:r>
               <w:rPr>
@@ -1524,10 +1656,10 @@
               <w:noProof/>
               <w:sz w:val="22"/>
               <w:szCs w:val="22"/>
-              <w:lang w:val="lt-LT" w:eastAsia="lt-LT"/>
+              <w:lang w:val="en-US" w:eastAsia="en-US"/>
             </w:rPr>
           </w:pPr>
-          <w:hyperlink w:anchor="_Toc401923758" w:history="1">
+          <w:hyperlink w:anchor="_Toc402865365" w:history="1">
             <w:r>
               <w:rPr>
                 <w:rStyle w:val="Hyperlink"/>
@@ -1541,7 +1673,7 @@
                 <w:noProof/>
                 <w:sz w:val="22"/>
                 <w:szCs w:val="22"/>
-                <w:lang w:val="lt-LT" w:eastAsia="lt-LT"/>
+                <w:lang w:val="en-US" w:eastAsia="en-US"/>
               </w:rPr>
               <w:tab/>
             </w:r>
@@ -1571,7 +1703,7 @@
                 <w:noProof/>
                 <w:webHidden/>
               </w:rPr>
-              <w:instrText xml:space="preserve"> PAGEREF _Toc401923758 \h </w:instrText>
+              <w:instrText xml:space="preserve"> PAGEREF _Toc402865365 \h </w:instrText>
             </w:r>
             <w:r>
               <w:rPr>
@@ -1591,7 +1723,7 @@
                 <w:noProof/>
                 <w:webHidden/>
               </w:rPr>
-              <w:t>7</w:t>
+              <w:t>8</w:t>
             </w:r>
             <w:r>
               <w:rPr>
@@ -1614,10 +1746,10 @@
               <w:noProof/>
               <w:sz w:val="22"/>
               <w:szCs w:val="22"/>
-              <w:lang w:val="lt-LT" w:eastAsia="lt-LT"/>
+              <w:lang w:val="en-US" w:eastAsia="en-US"/>
             </w:rPr>
           </w:pPr>
-          <w:hyperlink w:anchor="_Toc401923759" w:history="1">
+          <w:hyperlink w:anchor="_Toc402865366" w:history="1">
             <w:r>
               <w:rPr>
                 <w:rStyle w:val="Hyperlink"/>
@@ -1631,7 +1763,7 @@
                 <w:noProof/>
                 <w:sz w:val="22"/>
                 <w:szCs w:val="22"/>
-                <w:lang w:val="lt-LT" w:eastAsia="lt-LT"/>
+                <w:lang w:val="en-US" w:eastAsia="en-US"/>
               </w:rPr>
               <w:tab/>
             </w:r>
@@ -1661,7 +1793,7 @@
                 <w:noProof/>
                 <w:webHidden/>
               </w:rPr>
-              <w:instrText xml:space="preserve"> PAGEREF _Toc401923759 \h </w:instrText>
+              <w:instrText xml:space="preserve"> PAGEREF _Toc402865366 \h </w:instrText>
             </w:r>
             <w:r>
               <w:rPr>
@@ -1681,7 +1813,7 @@
                 <w:noProof/>
                 <w:webHidden/>
               </w:rPr>
-              <w:t>8</w:t>
+              <w:t>9</w:t>
             </w:r>
             <w:r>
               <w:rPr>
@@ -1704,10 +1836,10 @@
               <w:noProof/>
               <w:sz w:val="22"/>
               <w:szCs w:val="22"/>
-              <w:lang w:val="lt-LT" w:eastAsia="lt-LT"/>
+              <w:lang w:val="en-US" w:eastAsia="en-US"/>
             </w:rPr>
           </w:pPr>
-          <w:hyperlink w:anchor="_Toc401923760" w:history="1">
+          <w:hyperlink w:anchor="_Toc402865367" w:history="1">
             <w:r>
               <w:rPr>
                 <w:rStyle w:val="Hyperlink"/>
@@ -1721,7 +1853,7 @@
                 <w:noProof/>
                 <w:sz w:val="22"/>
                 <w:szCs w:val="22"/>
-                <w:lang w:val="lt-LT" w:eastAsia="lt-LT"/>
+                <w:lang w:val="en-US" w:eastAsia="en-US"/>
               </w:rPr>
               <w:tab/>
             </w:r>
@@ -1730,7 +1862,7 @@
                 <w:rStyle w:val="Hyperlink"/>
                 <w:noProof/>
               </w:rPr>
-              <w:t>Articles as TBE services</w:t>
+              <w:t>Products as TBE services</w:t>
             </w:r>
             <w:r>
               <w:rPr>
@@ -1751,7 +1883,7 @@
                 <w:noProof/>
                 <w:webHidden/>
               </w:rPr>
-              <w:instrText xml:space="preserve"> PAGEREF _Toc401923760 \h </w:instrText>
+              <w:instrText xml:space="preserve"> PAGEREF _Toc402865367 \h </w:instrText>
             </w:r>
             <w:r>
               <w:rPr>
@@ -1771,7 +1903,7 @@
                 <w:noProof/>
                 <w:webHidden/>
               </w:rPr>
-              <w:t>8</w:t>
+              <w:t>9</w:t>
             </w:r>
             <w:r>
               <w:rPr>
@@ -1794,10 +1926,10 @@
               <w:noProof/>
               <w:sz w:val="22"/>
               <w:szCs w:val="22"/>
-              <w:lang w:val="lt-LT" w:eastAsia="lt-LT"/>
+              <w:lang w:val="en-US" w:eastAsia="en-US"/>
             </w:rPr>
           </w:pPr>
-          <w:hyperlink w:anchor="_Toc401923761" w:history="1">
+          <w:hyperlink w:anchor="_Toc402865368" w:history="1">
             <w:r>
               <w:rPr>
                 <w:rStyle w:val="Hyperlink"/>
@@ -1811,7 +1943,7 @@
                 <w:noProof/>
                 <w:sz w:val="22"/>
                 <w:szCs w:val="22"/>
-                <w:lang w:val="lt-LT" w:eastAsia="lt-LT"/>
+                <w:lang w:val="en-US" w:eastAsia="en-US"/>
               </w:rPr>
               <w:tab/>
             </w:r>
@@ -1841,7 +1973,7 @@
                 <w:noProof/>
                 <w:webHidden/>
               </w:rPr>
-              <w:instrText xml:space="preserve"> PAGEREF _Toc401923761 \h </w:instrText>
+              <w:instrText xml:space="preserve"> PAGEREF _Toc402865368 \h </w:instrText>
             </w:r>
             <w:r>
               <w:rPr>
@@ -1861,7 +1993,7 @@
                 <w:noProof/>
                 <w:webHidden/>
               </w:rPr>
-              <w:t>8</w:t>
+              <w:t>9</w:t>
             </w:r>
             <w:r>
               <w:rPr>
@@ -1884,10 +2016,10 @@
               <w:noProof/>
               <w:sz w:val="22"/>
               <w:szCs w:val="22"/>
-              <w:lang w:val="lt-LT" w:eastAsia="lt-LT"/>
+              <w:lang w:val="en-US" w:eastAsia="en-US"/>
             </w:rPr>
           </w:pPr>
-          <w:hyperlink w:anchor="_Toc401923762" w:history="1">
+          <w:hyperlink w:anchor="_Toc402865369" w:history="1">
             <w:r>
               <w:rPr>
                 <w:rStyle w:val="Hyperlink"/>
@@ -1901,7 +2033,7 @@
                 <w:noProof/>
                 <w:sz w:val="22"/>
                 <w:szCs w:val="22"/>
-                <w:lang w:val="lt-LT" w:eastAsia="lt-LT"/>
+                <w:lang w:val="en-US" w:eastAsia="en-US"/>
               </w:rPr>
               <w:tab/>
             </w:r>
@@ -1931,7 +2063,7 @@
                 <w:noProof/>
                 <w:webHidden/>
               </w:rPr>
-              <w:instrText xml:space="preserve"> PAGEREF _Toc401923762 \h </w:instrText>
+              <w:instrText xml:space="preserve"> PAGEREF _Toc402865369 \h </w:instrText>
             </w:r>
             <w:r>
               <w:rPr>
@@ -1951,7 +2083,7 @@
                 <w:noProof/>
                 <w:webHidden/>
               </w:rPr>
-              <w:t>8</w:t>
+              <w:t>9</w:t>
             </w:r>
             <w:r>
               <w:rPr>
@@ -1974,10 +2106,10 @@
               <w:noProof/>
               <w:sz w:val="22"/>
               <w:szCs w:val="22"/>
-              <w:lang w:val="lt-LT" w:eastAsia="lt-LT"/>
+              <w:lang w:val="en-US" w:eastAsia="en-US"/>
             </w:rPr>
           </w:pPr>
-          <w:hyperlink w:anchor="_Toc401923763" w:history="1">
+          <w:hyperlink w:anchor="_Toc402865370" w:history="1">
             <w:r>
               <w:rPr>
                 <w:rStyle w:val="Hyperlink"/>
@@ -1991,7 +2123,7 @@
                 <w:noProof/>
                 <w:sz w:val="22"/>
                 <w:szCs w:val="22"/>
-                <w:lang w:val="lt-LT" w:eastAsia="lt-LT"/>
+                <w:lang w:val="en-US" w:eastAsia="en-US"/>
               </w:rPr>
               <w:tab/>
             </w:r>
@@ -2021,7 +2153,7 @@
                 <w:noProof/>
                 <w:webHidden/>
               </w:rPr>
-              <w:instrText xml:space="preserve"> PAGEREF _Toc401923763 \h </w:instrText>
+              <w:instrText xml:space="preserve"> PAGEREF _Toc402865370 \h </w:instrText>
             </w:r>
             <w:r>
               <w:rPr>
@@ -2041,7 +2173,187 @@
                 <w:noProof/>
                 <w:webHidden/>
               </w:rPr>
-              <w:t>8</w:t>
+              <w:t>9</w:t>
+            </w:r>
+            <w:r>
+              <w:rPr>
+                <w:noProof/>
+                <w:webHidden/>
+              </w:rPr>
+              <w:fldChar w:fldCharType="end"/>
+            </w:r>
+          </w:hyperlink>
+        </w:p>
+        <w:p>
+          <w:pPr>
+            <w:pStyle w:val="TOC3"/>
+            <w:tabs>
+              <w:tab w:val="left" w:pos="1100"/>
+              <w:tab w:val="right" w:leader="dot" w:pos="9627"/>
+            </w:tabs>
+            <w:rPr>
+              <w:rFonts w:asciiTheme="minorHAnsi" w:eastAsiaTheme="minorEastAsia" w:hAnsiTheme="minorHAnsi" w:cstheme="minorBidi"/>
+              <w:noProof/>
+              <w:sz w:val="22"/>
+              <w:szCs w:val="22"/>
+              <w:lang w:val="en-US" w:eastAsia="en-US"/>
+            </w:rPr>
+          </w:pPr>
+          <w:hyperlink w:anchor="_Toc402865371" w:history="1">
+            <w:r>
+              <w:rPr>
+                <w:rStyle w:val="Hyperlink"/>
+                <w:noProof/>
+              </w:rPr>
+              <w:t>5.3.3</w:t>
+            </w:r>
+            <w:r>
+              <w:rPr>
+                <w:rFonts w:asciiTheme="minorHAnsi" w:eastAsiaTheme="minorEastAsia" w:hAnsiTheme="minorHAnsi" w:cstheme="minorBidi"/>
+                <w:noProof/>
+                <w:sz w:val="22"/>
+                <w:szCs w:val="22"/>
+                <w:lang w:val="en-US" w:eastAsia="en-US"/>
+              </w:rPr>
+              <w:tab/>
+            </w:r>
+            <w:r>
+              <w:rPr>
+                <w:rStyle w:val="Hyperlink"/>
+                <w:noProof/>
+              </w:rPr>
+              <w:t>Integration with OXID eSales PayPal module</w:t>
+            </w:r>
+            <w:r>
+              <w:rPr>
+                <w:noProof/>
+                <w:webHidden/>
+              </w:rPr>
+              <w:tab/>
+            </w:r>
+            <w:r>
+              <w:rPr>
+                <w:noProof/>
+                <w:webHidden/>
+              </w:rPr>
+              <w:fldChar w:fldCharType="begin"/>
+            </w:r>
+            <w:r>
+              <w:rPr>
+                <w:noProof/>
+                <w:webHidden/>
+              </w:rPr>
+              <w:instrText xml:space="preserve"> PAGEREF _Toc402865371 \h </w:instrText>
+            </w:r>
+            <w:r>
+              <w:rPr>
+                <w:noProof/>
+                <w:webHidden/>
+              </w:rPr>
+            </w:r>
+            <w:r>
+              <w:rPr>
+                <w:noProof/>
+                <w:webHidden/>
+              </w:rPr>
+              <w:fldChar w:fldCharType="separate"/>
+            </w:r>
+            <w:r>
+              <w:rPr>
+                <w:noProof/>
+                <w:webHidden/>
+              </w:rPr>
+              <w:t>9</w:t>
+            </w:r>
+            <w:r>
+              <w:rPr>
+                <w:noProof/>
+                <w:webHidden/>
+              </w:rPr>
+              <w:fldChar w:fldCharType="end"/>
+            </w:r>
+          </w:hyperlink>
+        </w:p>
+        <w:p>
+          <w:pPr>
+            <w:pStyle w:val="TOC2"/>
+            <w:tabs>
+              <w:tab w:val="left" w:pos="880"/>
+              <w:tab w:val="right" w:leader="dot" w:pos="9627"/>
+            </w:tabs>
+            <w:rPr>
+              <w:rFonts w:asciiTheme="minorHAnsi" w:eastAsiaTheme="minorEastAsia" w:hAnsiTheme="minorHAnsi" w:cstheme="minorBidi"/>
+              <w:noProof/>
+              <w:sz w:val="22"/>
+              <w:szCs w:val="22"/>
+              <w:lang w:val="en-US" w:eastAsia="en-US"/>
+            </w:rPr>
+          </w:pPr>
+          <w:hyperlink w:anchor="_Toc402865372" w:history="1">
+            <w:r>
+              <w:rPr>
+                <w:rStyle w:val="Hyperlink"/>
+                <w:noProof/>
+              </w:rPr>
+              <w:t>5.4</w:t>
+            </w:r>
+            <w:r>
+              <w:rPr>
+                <w:rFonts w:asciiTheme="minorHAnsi" w:eastAsiaTheme="minorEastAsia" w:hAnsiTheme="minorHAnsi" w:cstheme="minorBidi"/>
+                <w:noProof/>
+                <w:sz w:val="22"/>
+                <w:szCs w:val="22"/>
+                <w:lang w:val="en-US" w:eastAsia="en-US"/>
+              </w:rPr>
+              <w:tab/>
+            </w:r>
+            <w:r>
+              <w:rPr>
+                <w:rStyle w:val="Hyperlink"/>
+                <w:noProof/>
+              </w:rPr>
+              <w:t>Compatibility with invoicePDF module</w:t>
+            </w:r>
+            <w:r>
+              <w:rPr>
+                <w:noProof/>
+                <w:webHidden/>
+              </w:rPr>
+              <w:tab/>
+            </w:r>
+            <w:r>
+              <w:rPr>
+                <w:noProof/>
+                <w:webHidden/>
+              </w:rPr>
+              <w:fldChar w:fldCharType="begin"/>
+            </w:r>
+            <w:r>
+              <w:rPr>
+                <w:noProof/>
+                <w:webHidden/>
+              </w:rPr>
+              <w:instrText xml:space="preserve"> PAGEREF _Toc402865372 \h </w:instrText>
+            </w:r>
+            <w:r>
+              <w:rPr>
+                <w:noProof/>
+                <w:webHidden/>
+              </w:rPr>
+            </w:r>
+            <w:r>
+              <w:rPr>
+                <w:noProof/>
+                <w:webHidden/>
+              </w:rPr>
+              <w:fldChar w:fldCharType="separate"/>
+            </w:r>
+            <w:r>
+              <w:rPr>
+                <w:noProof/>
+                <w:webHidden/>
+              </w:rPr>
+              <w:t>9</w:t>
             </w:r>
             <w:r>
               <w:rPr>
@@ -2064,10 +2376,10 @@
               <w:noProof/>
               <w:sz w:val="22"/>
               <w:szCs w:val="22"/>
-              <w:lang w:val="lt-LT" w:eastAsia="lt-LT"/>
+              <w:lang w:val="en-US" w:eastAsia="en-US"/>
             </w:rPr>
           </w:pPr>
-          <w:hyperlink w:anchor="_Toc401923764" w:history="1">
+          <w:hyperlink w:anchor="_Toc402865373" w:history="1">
             <w:r>
               <w:rPr>
                 <w:rStyle w:val="Hyperlink"/>
@@ -2081,7 +2393,7 @@
                 <w:noProof/>
                 <w:sz w:val="22"/>
                 <w:szCs w:val="22"/>
-                <w:lang w:val="lt-LT" w:eastAsia="lt-LT"/>
+                <w:lang w:val="en-US" w:eastAsia="en-US"/>
               </w:rPr>
               <w:tab/>
             </w:r>
@@ -2111,7 +2423,7 @@
                 <w:noProof/>
                 <w:webHidden/>
               </w:rPr>
-              <w:instrText xml:space="preserve"> PAGEREF _Toc401923764 \h </w:instrText>
+              <w:instrText xml:space="preserve"> PAGEREF _Toc402865373 \h </w:instrText>
             </w:r>
             <w:r>
               <w:rPr>
@@ -2131,7 +2443,7 @@
                 <w:noProof/>
                 <w:webHidden/>
               </w:rPr>
-              <w:t>8</w:t>
+              <w:t>10</w:t>
             </w:r>
             <w:r>
               <w:rPr>
@@ -2154,10 +2466,10 @@
               <w:noProof/>
               <w:sz w:val="22"/>
               <w:szCs w:val="22"/>
-              <w:lang w:val="lt-LT" w:eastAsia="lt-LT"/>
+              <w:lang w:val="en-US" w:eastAsia="en-US"/>
             </w:rPr>
           </w:pPr>
-          <w:hyperlink w:anchor="_Toc401923765" w:history="1">
+          <w:hyperlink w:anchor="_Toc402865374" w:history="1">
             <w:r>
               <w:rPr>
                 <w:rStyle w:val="Hyperlink"/>
@@ -2171,7 +2483,7 @@
                 <w:noProof/>
                 <w:sz w:val="22"/>
                 <w:szCs w:val="22"/>
-                <w:lang w:val="lt-LT" w:eastAsia="lt-LT"/>
+                <w:lang w:val="en-US" w:eastAsia="en-US"/>
               </w:rPr>
               <w:tab/>
             </w:r>
@@ -2201,7 +2513,7 @@
                 <w:noProof/>
                 <w:webHidden/>
               </w:rPr>
-              <w:instrText xml:space="preserve"> PAGEREF _Toc401923765 \h </w:instrText>
+              <w:instrText xml:space="preserve"> PAGEREF _Toc402865374 \h </w:instrText>
             </w:r>
             <w:r>
               <w:rPr>
@@ -2221,7 +2533,7 @@
                 <w:noProof/>
                 <w:webHidden/>
               </w:rPr>
-              <w:t>9</w:t>
+              <w:t>11</w:t>
             </w:r>
             <w:r>
               <w:rPr>
@@ -2244,10 +2556,10 @@
               <w:noProof/>
               <w:sz w:val="22"/>
               <w:szCs w:val="22"/>
-              <w:lang w:val="lt-LT" w:eastAsia="lt-LT"/>
+              <w:lang w:val="en-US" w:eastAsia="en-US"/>
             </w:rPr>
           </w:pPr>
-          <w:hyperlink w:anchor="_Toc401923766" w:history="1">
+          <w:hyperlink w:anchor="_Toc402865375" w:history="1">
             <w:r>
               <w:rPr>
                 <w:rStyle w:val="Hyperlink"/>
@@ -2261,7 +2573,7 @@
                 <w:noProof/>
                 <w:sz w:val="22"/>
                 <w:szCs w:val="22"/>
-                <w:lang w:val="lt-LT" w:eastAsia="lt-LT"/>
+                <w:lang w:val="en-US" w:eastAsia="en-US"/>
               </w:rPr>
               <w:tab/>
             </w:r>
@@ -2291,7 +2603,7 @@
                 <w:noProof/>
                 <w:webHidden/>
               </w:rPr>
-              <w:instrText xml:space="preserve"> PAGEREF _Toc401923766 \h </w:instrText>
+              <w:instrText xml:space="preserve"> PAGEREF _Toc402865375 \h </w:instrText>
             </w:r>
             <w:r>
               <w:rPr>
@@ -2311,7 +2623,7 @@
                 <w:noProof/>
                 <w:webHidden/>
               </w:rPr>
-              <w:t>9</w:t>
+              <w:t>11</w:t>
             </w:r>
             <w:r>
               <w:rPr>
@@ -2334,10 +2646,10 @@
               <w:noProof/>
               <w:sz w:val="22"/>
               <w:szCs w:val="22"/>
-              <w:lang w:val="lt-LT" w:eastAsia="lt-LT"/>
+              <w:lang w:val="en-US" w:eastAsia="en-US"/>
             </w:rPr>
           </w:pPr>
-          <w:hyperlink w:anchor="_Toc401923767" w:history="1">
+          <w:hyperlink w:anchor="_Toc402865376" w:history="1">
             <w:r>
               <w:rPr>
                 <w:rStyle w:val="Hyperlink"/>
@@ -2351,7 +2663,7 @@
                 <w:noProof/>
                 <w:sz w:val="22"/>
                 <w:szCs w:val="22"/>
-                <w:lang w:val="lt-LT" w:eastAsia="lt-LT"/>
+                <w:lang w:val="en-US" w:eastAsia="en-US"/>
               </w:rPr>
               <w:tab/>
             </w:r>
@@ -2381,7 +2693,7 @@
                 <w:noProof/>
                 <w:webHidden/>
               </w:rPr>
-              <w:instrText xml:space="preserve"> PAGEREF _Toc401923767 \h </w:instrText>
+              <w:instrText xml:space="preserve"> PAGEREF _Toc402865376 \h </w:instrText>
             </w:r>
             <w:r>
               <w:rPr>
@@ -2401,7 +2713,7 @@
                 <w:noProof/>
                 <w:webHidden/>
               </w:rPr>
-              <w:t>11</w:t>
+              <w:t>13</w:t>
             </w:r>
             <w:r>
               <w:rPr>
@@ -2424,10 +2736,10 @@
               <w:noProof/>
               <w:sz w:val="22"/>
               <w:szCs w:val="22"/>
-              <w:lang w:val="lt-LT" w:eastAsia="lt-LT"/>
+              <w:lang w:val="en-US" w:eastAsia="en-US"/>
             </w:rPr>
           </w:pPr>
-          <w:hyperlink w:anchor="_Toc401923768" w:history="1">
+          <w:hyperlink w:anchor="_Toc402865377" w:history="1">
             <w:r>
               <w:rPr>
                 <w:rStyle w:val="Hyperlink"/>
@@ -2441,7 +2753,7 @@
                 <w:noProof/>
                 <w:sz w:val="22"/>
                 <w:szCs w:val="22"/>
-                <w:lang w:val="lt-LT" w:eastAsia="lt-LT"/>
+                <w:lang w:val="en-US" w:eastAsia="en-US"/>
               </w:rPr>
               <w:tab/>
             </w:r>
@@ -2471,7 +2783,7 @@
                 <w:noProof/>
                 <w:webHidden/>
               </w:rPr>
-              <w:instrText xml:space="preserve"> PAGEREF _Toc401923768 \h </w:instrText>
+              <w:instrText xml:space="preserve"> PAGEREF _Toc402865377 \h </w:instrText>
             </w:r>
             <w:r>
               <w:rPr>
@@ -2491,7 +2803,7 @@
                 <w:noProof/>
                 <w:webHidden/>
               </w:rPr>
-              <w:t>15</w:t>
+              <w:t>17</w:t>
             </w:r>
             <w:r>
               <w:rPr>
@@ -2514,10 +2826,10 @@
               <w:noProof/>
               <w:sz w:val="22"/>
               <w:szCs w:val="22"/>
-              <w:lang w:val="lt-LT" w:eastAsia="lt-LT"/>
+              <w:lang w:val="en-US" w:eastAsia="en-US"/>
             </w:rPr>
           </w:pPr>
-          <w:hyperlink w:anchor="_Toc401923769" w:history="1">
+          <w:hyperlink w:anchor="_Toc402865378" w:history="1">
             <w:r>
               <w:rPr>
                 <w:rStyle w:val="Hyperlink"/>
@@ -2531,7 +2843,7 @@
                 <w:noProof/>
                 <w:sz w:val="22"/>
                 <w:szCs w:val="22"/>
-                <w:lang w:val="lt-LT" w:eastAsia="lt-LT"/>
+                <w:lang w:val="en-US" w:eastAsia="en-US"/>
               </w:rPr>
               <w:tab/>
             </w:r>
@@ -2561,7 +2873,7 @@
                 <w:noProof/>
                 <w:webHidden/>
               </w:rPr>
-              <w:instrText xml:space="preserve"> PAGEREF _Toc401923769 \h </w:instrText>
+              <w:instrText xml:space="preserve"> PAGEREF _Toc402865378 \h </w:instrText>
             </w:r>
             <w:r>
               <w:rPr>
@@ -2581,7 +2893,7 @@
                 <w:noProof/>
                 <w:webHidden/>
               </w:rPr>
-              <w:t>15</w:t>
+              <w:t>17</w:t>
             </w:r>
             <w:r>
               <w:rPr>
@@ -2604,10 +2916,10 @@
               <w:noProof/>
               <w:sz w:val="22"/>
               <w:szCs w:val="22"/>
-              <w:lang w:val="lt-LT" w:eastAsia="lt-LT"/>
+              <w:lang w:val="en-US" w:eastAsia="en-US"/>
             </w:rPr>
           </w:pPr>
-          <w:hyperlink w:anchor="_Toc401923770" w:history="1">
+          <w:hyperlink w:anchor="_Toc402865379" w:history="1">
             <w:r>
               <w:rPr>
                 <w:rStyle w:val="Hyperlink"/>
@@ -2621,7 +2933,7 @@
                 <w:noProof/>
                 <w:sz w:val="22"/>
                 <w:szCs w:val="22"/>
-                <w:lang w:val="lt-LT" w:eastAsia="lt-LT"/>
+                <w:lang w:val="en-US" w:eastAsia="en-US"/>
               </w:rPr>
               <w:tab/>
             </w:r>
@@ -2630,7 +2942,7 @@
                 <w:rStyle w:val="Hyperlink"/>
                 <w:noProof/>
               </w:rPr>
-              <w:t>Articles as TBE services</w:t>
+              <w:t>Products as TBE services</w:t>
             </w:r>
             <w:r>
               <w:rPr>
@@ -2651,7 +2963,7 @@
                 <w:noProof/>
                 <w:webHidden/>
               </w:rPr>
-              <w:instrText xml:space="preserve"> PAGEREF _Toc401923770 \h </w:instrText>
+              <w:instrText xml:space="preserve"> PAGEREF _Toc402865379 \h </w:instrText>
             </w:r>
             <w:r>
               <w:rPr>
@@ -2671,7 +2983,7 @@
                 <w:noProof/>
                 <w:webHidden/>
               </w:rPr>
-              <w:t>17</w:t>
+              <w:t>19</w:t>
             </w:r>
             <w:r>
               <w:rPr>
@@ -2694,13 +3006,14 @@
               <w:noProof/>
               <w:sz w:val="22"/>
               <w:szCs w:val="22"/>
-              <w:lang w:val="lt-LT" w:eastAsia="lt-LT"/>
+              <w:lang w:val="en-US" w:eastAsia="en-US"/>
             </w:rPr>
           </w:pPr>
-          <w:hyperlink w:anchor="_Toc401923771" w:history="1">
+          <w:hyperlink w:anchor="_Toc402865380" w:history="1">
             <w:r>
               <w:rPr>
                 <w:rStyle w:val="Hyperlink"/>
+                <w:rFonts w:eastAsia="Droid Sans Fallback"/>
                 <w:noProof/>
               </w:rPr>
               <w:t>6.2.3</w:t>
@@ -2711,16 +3024,17 @@
                 <w:noProof/>
                 <w:sz w:val="22"/>
                 <w:szCs w:val="22"/>
-                <w:lang w:val="lt-LT" w:eastAsia="lt-LT"/>
+                <w:lang w:val="en-US" w:eastAsia="en-US"/>
               </w:rPr>
               <w:tab/>
             </w:r>
             <w:r>
               <w:rPr>
                 <w:rStyle w:val="Hyperlink"/>
-                <w:noProof/>
-              </w:rPr>
-              <w:t>Location evidences in order</w:t>
+                <w:rFonts w:eastAsia="Droid Sans Fallback"/>
+                <w:noProof/>
+              </w:rPr>
+              <w:t>Manage TBE services via categories</w:t>
             </w:r>
             <w:r>
               <w:rPr>
@@ -2741,7 +3055,7 @@
                 <w:noProof/>
                 <w:webHidden/>
               </w:rPr>
-              <w:instrText xml:space="preserve"> PAGEREF _Toc401923771 \h </w:instrText>
+              <w:instrText xml:space="preserve"> PAGEREF _Toc402865380 \h </w:instrText>
             </w:r>
             <w:r>
               <w:rPr>
@@ -2761,7 +3075,7 @@
                 <w:noProof/>
                 <w:webHidden/>
               </w:rPr>
-              <w:t>18</w:t>
+              <w:t>20</w:t>
             </w:r>
             <w:r>
               <w:rPr>
@@ -2784,10 +3098,10 @@
               <w:noProof/>
               <w:sz w:val="22"/>
               <w:szCs w:val="22"/>
-              <w:lang w:val="lt-LT" w:eastAsia="lt-LT"/>
+              <w:lang w:val="en-US" w:eastAsia="en-US"/>
             </w:rPr>
           </w:pPr>
-          <w:hyperlink w:anchor="_Toc401923772" w:history="1">
+          <w:hyperlink w:anchor="_Toc402865381" w:history="1">
             <w:r>
               <w:rPr>
                 <w:rStyle w:val="Hyperlink"/>
@@ -2801,7 +3115,7 @@
                 <w:noProof/>
                 <w:sz w:val="22"/>
                 <w:szCs w:val="22"/>
-                <w:lang w:val="lt-LT" w:eastAsia="lt-LT"/>
+                <w:lang w:val="en-US" w:eastAsia="en-US"/>
               </w:rPr>
               <w:tab/>
             </w:r>
@@ -2810,7 +3124,7 @@
                 <w:rStyle w:val="Hyperlink"/>
                 <w:noProof/>
               </w:rPr>
-              <w:t>How to configure customer location evidences</w:t>
+              <w:t>Location evidences in order</w:t>
             </w:r>
             <w:r>
               <w:rPr>
@@ -2831,7 +3145,7 @@
                 <w:noProof/>
                 <w:webHidden/>
               </w:rPr>
-              <w:instrText xml:space="preserve"> PAGEREF _Toc401923772 \h </w:instrText>
+              <w:instrText xml:space="preserve"> PAGEREF _Toc402865381 \h </w:instrText>
             </w:r>
             <w:r>
               <w:rPr>
@@ -2851,7 +3165,7 @@
                 <w:noProof/>
                 <w:webHidden/>
               </w:rPr>
-              <w:t>19</w:t>
+              <w:t>21</w:t>
             </w:r>
             <w:r>
               <w:rPr>
@@ -2874,10 +3188,10 @@
               <w:noProof/>
               <w:sz w:val="22"/>
               <w:szCs w:val="22"/>
-              <w:lang w:val="lt-LT" w:eastAsia="lt-LT"/>
+              <w:lang w:val="en-US" w:eastAsia="en-US"/>
             </w:rPr>
           </w:pPr>
-          <w:hyperlink w:anchor="_Toc401923773" w:history="1">
+          <w:hyperlink w:anchor="_Toc402865382" w:history="1">
             <w:r>
               <w:rPr>
                 <w:rStyle w:val="Hyperlink"/>
@@ -2891,7 +3205,7 @@
                 <w:noProof/>
                 <w:sz w:val="22"/>
                 <w:szCs w:val="22"/>
-                <w:lang w:val="lt-LT" w:eastAsia="lt-LT"/>
+                <w:lang w:val="en-US" w:eastAsia="en-US"/>
               </w:rPr>
               <w:tab/>
             </w:r>
@@ -2900,6 +3214,96 @@
                 <w:rStyle w:val="Hyperlink"/>
                 <w:noProof/>
               </w:rPr>
+              <w:t>How to configure customer location evidences</w:t>
+            </w:r>
+            <w:r>
+              <w:rPr>
+                <w:noProof/>
+                <w:webHidden/>
+              </w:rPr>
+              <w:tab/>
+            </w:r>
+            <w:r>
+              <w:rPr>
+                <w:noProof/>
+                <w:webHidden/>
+              </w:rPr>
+              <w:fldChar w:fldCharType="begin"/>
+            </w:r>
+            <w:r>
+              <w:rPr>
+                <w:noProof/>
+                <w:webHidden/>
+              </w:rPr>
+              <w:instrText xml:space="preserve"> PAGEREF _Toc402865382 \h </w:instrText>
+            </w:r>
+            <w:r>
+              <w:rPr>
+                <w:noProof/>
+                <w:webHidden/>
+              </w:rPr>
+            </w:r>
+            <w:r>
+              <w:rPr>
+                <w:noProof/>
+                <w:webHidden/>
+              </w:rPr>
+              <w:fldChar w:fldCharType="separate"/>
+            </w:r>
+            <w:r>
+              <w:rPr>
+                <w:noProof/>
+                <w:webHidden/>
+              </w:rPr>
+              <w:t>22</w:t>
+            </w:r>
+            <w:r>
+              <w:rPr>
+                <w:noProof/>
+                <w:webHidden/>
+              </w:rPr>
+              <w:fldChar w:fldCharType="end"/>
+            </w:r>
+          </w:hyperlink>
+        </w:p>
+        <w:p>
+          <w:pPr>
+            <w:pStyle w:val="TOC3"/>
+            <w:tabs>
+              <w:tab w:val="left" w:pos="1100"/>
+              <w:tab w:val="right" w:leader="dot" w:pos="9627"/>
+            </w:tabs>
+            <w:rPr>
+              <w:rFonts w:asciiTheme="minorHAnsi" w:eastAsiaTheme="minorEastAsia" w:hAnsiTheme="minorHAnsi" w:cstheme="minorBidi"/>
+              <w:noProof/>
+              <w:sz w:val="22"/>
+              <w:szCs w:val="22"/>
+              <w:lang w:val="en-US" w:eastAsia="en-US"/>
+            </w:rPr>
+          </w:pPr>
+          <w:hyperlink w:anchor="_Toc402865383" w:history="1">
+            <w:r>
+              <w:rPr>
+                <w:rStyle w:val="Hyperlink"/>
+                <w:noProof/>
+              </w:rPr>
+              <w:t>6.2.6</w:t>
+            </w:r>
+            <w:r>
+              <w:rPr>
+                <w:rFonts w:asciiTheme="minorHAnsi" w:eastAsiaTheme="minorEastAsia" w:hAnsiTheme="minorHAnsi" w:cstheme="minorBidi"/>
+                <w:noProof/>
+                <w:sz w:val="22"/>
+                <w:szCs w:val="22"/>
+                <w:lang w:val="en-US" w:eastAsia="en-US"/>
+              </w:rPr>
+              <w:tab/>
+            </w:r>
+            <w:r>
+              <w:rPr>
+                <w:rStyle w:val="Hyperlink"/>
+                <w:noProof/>
+              </w:rPr>
               <w:t>VAT ID store date</w:t>
             </w:r>
             <w:r>
@@ -2921,7 +3325,7 @@
                 <w:noProof/>
                 <w:webHidden/>
               </w:rPr>
-              <w:instrText xml:space="preserve"> PAGEREF _Toc401923773 \h </w:instrText>
+              <w:instrText xml:space="preserve"> PAGEREF _Toc402865383 \h </w:instrText>
             </w:r>
             <w:r>
               <w:rPr>
@@ -2941,7 +3345,97 @@
                 <w:noProof/>
                 <w:webHidden/>
               </w:rPr>
-              <w:t>19</w:t>
+              <w:t>22</w:t>
+            </w:r>
+            <w:r>
+              <w:rPr>
+                <w:noProof/>
+                <w:webHidden/>
+              </w:rPr>
+              <w:fldChar w:fldCharType="end"/>
+            </w:r>
+          </w:hyperlink>
+        </w:p>
+        <w:p>
+          <w:pPr>
+            <w:pStyle w:val="TOC3"/>
+            <w:tabs>
+              <w:tab w:val="left" w:pos="1100"/>
+              <w:tab w:val="right" w:leader="dot" w:pos="9627"/>
+            </w:tabs>
+            <w:rPr>
+              <w:rFonts w:asciiTheme="minorHAnsi" w:eastAsiaTheme="minorEastAsia" w:hAnsiTheme="minorHAnsi" w:cstheme="minorBidi"/>
+              <w:noProof/>
+              <w:sz w:val="22"/>
+              <w:szCs w:val="22"/>
+              <w:lang w:val="en-US" w:eastAsia="en-US"/>
+            </w:rPr>
+          </w:pPr>
+          <w:hyperlink w:anchor="_Toc402865384" w:history="1">
+            <w:r>
+              <w:rPr>
+                <w:rStyle w:val="Hyperlink"/>
+                <w:noProof/>
+              </w:rPr>
+              <w:t>6.2.7</w:t>
+            </w:r>
+            <w:r>
+              <w:rPr>
+                <w:rFonts w:asciiTheme="minorHAnsi" w:eastAsiaTheme="minorEastAsia" w:hAnsiTheme="minorHAnsi" w:cstheme="minorBidi"/>
+                <w:noProof/>
+                <w:sz w:val="22"/>
+                <w:szCs w:val="22"/>
+                <w:lang w:val="en-US" w:eastAsia="en-US"/>
+              </w:rPr>
+              <w:tab/>
+            </w:r>
+            <w:r>
+              <w:rPr>
+                <w:rStyle w:val="Hyperlink"/>
+                <w:noProof/>
+              </w:rPr>
+              <w:t>Invoice PDF module changes</w:t>
+            </w:r>
+            <w:r>
+              <w:rPr>
+                <w:noProof/>
+                <w:webHidden/>
+              </w:rPr>
+              <w:tab/>
+            </w:r>
+            <w:r>
+              <w:rPr>
+                <w:noProof/>
+                <w:webHidden/>
+              </w:rPr>
+              <w:fldChar w:fldCharType="begin"/>
+            </w:r>
+            <w:r>
+              <w:rPr>
+                <w:noProof/>
+                <w:webHidden/>
+              </w:rPr>
+              <w:instrText xml:space="preserve"> PAGEREF _Toc402865384 \h </w:instrText>
+            </w:r>
+            <w:r>
+              <w:rPr>
+                <w:noProof/>
+                <w:webHidden/>
+              </w:rPr>
+            </w:r>
+            <w:r>
+              <w:rPr>
+                <w:noProof/>
+                <w:webHidden/>
+              </w:rPr>
+              <w:fldChar w:fldCharType="separate"/>
+            </w:r>
+            <w:r>
+              <w:rPr>
+                <w:noProof/>
+                <w:webHidden/>
+              </w:rPr>
+              <w:t>23</w:t>
             </w:r>
             <w:r>
               <w:rPr>
@@ -2964,10 +3458,10 @@
               <w:noProof/>
               <w:sz w:val="22"/>
               <w:szCs w:val="22"/>
-              <w:lang w:val="lt-LT" w:eastAsia="lt-LT"/>
+              <w:lang w:val="en-US" w:eastAsia="en-US"/>
             </w:rPr>
           </w:pPr>
-          <w:hyperlink w:anchor="_Toc401923774" w:history="1">
+          <w:hyperlink w:anchor="_Toc402865385" w:history="1">
             <w:r>
               <w:rPr>
                 <w:rStyle w:val="Hyperlink"/>
@@ -2981,7 +3475,7 @@
                 <w:noProof/>
                 <w:sz w:val="22"/>
                 <w:szCs w:val="22"/>
-                <w:lang w:val="lt-LT" w:eastAsia="lt-LT"/>
+                <w:lang w:val="en-US" w:eastAsia="en-US"/>
               </w:rPr>
               <w:tab/>
             </w:r>
@@ -3011,7 +3505,7 @@
                 <w:noProof/>
                 <w:webHidden/>
               </w:rPr>
-              <w:instrText xml:space="preserve"> PAGEREF _Toc401923774 \h </w:instrText>
+              <w:instrText xml:space="preserve"> PAGEREF _Toc402865385 \h </w:instrText>
             </w:r>
             <w:r>
               <w:rPr>
@@ -3031,7 +3525,7 @@
                 <w:noProof/>
                 <w:webHidden/>
               </w:rPr>
-              <w:t>20</w:t>
+              <w:t>24</w:t>
             </w:r>
             <w:r>
               <w:rPr>
@@ -3054,10 +3548,10 @@
               <w:noProof/>
               <w:sz w:val="22"/>
               <w:szCs w:val="22"/>
-              <w:lang w:val="lt-LT" w:eastAsia="lt-LT"/>
+              <w:lang w:val="en-US" w:eastAsia="en-US"/>
             </w:rPr>
           </w:pPr>
-          <w:hyperlink w:anchor="_Toc401923775" w:history="1">
+          <w:hyperlink w:anchor="_Toc402865386" w:history="1">
             <w:r>
               <w:rPr>
                 <w:rStyle w:val="Hyperlink"/>
@@ -3071,7 +3565,7 @@
                 <w:noProof/>
                 <w:sz w:val="22"/>
                 <w:szCs w:val="22"/>
-                <w:lang w:val="lt-LT" w:eastAsia="lt-LT"/>
+                <w:lang w:val="en-US" w:eastAsia="en-US"/>
               </w:rPr>
               <w:tab/>
             </w:r>
@@ -3101,7 +3595,7 @@
                 <w:noProof/>
                 <w:webHidden/>
               </w:rPr>
-              <w:instrText xml:space="preserve"> PAGEREF _Toc401923775 \h </w:instrText>
+              <w:instrText xml:space="preserve"> PAGEREF _Toc402865386 \h </w:instrText>
             </w:r>
             <w:r>
               <w:rPr>
@@ -3121,7 +3615,97 @@
                 <w:noProof/>
                 <w:webHidden/>
               </w:rPr>
-              <w:t>20</w:t>
+              <w:t>24</w:t>
+            </w:r>
+            <w:r>
+              <w:rPr>
+                <w:noProof/>
+                <w:webHidden/>
+              </w:rPr>
+              <w:fldChar w:fldCharType="end"/>
+            </w:r>
+          </w:hyperlink>
+        </w:p>
+        <w:p>
+          <w:pPr>
+            <w:pStyle w:val="TOC2"/>
+            <w:tabs>
+              <w:tab w:val="left" w:pos="880"/>
+              <w:tab w:val="right" w:leader="dot" w:pos="9627"/>
+            </w:tabs>
+            <w:rPr>
+              <w:rFonts w:asciiTheme="minorHAnsi" w:eastAsiaTheme="minorEastAsia" w:hAnsiTheme="minorHAnsi" w:cstheme="minorBidi"/>
+              <w:noProof/>
+              <w:sz w:val="22"/>
+              <w:szCs w:val="22"/>
+              <w:lang w:val="en-US" w:eastAsia="en-US"/>
+            </w:rPr>
+          </w:pPr>
+          <w:hyperlink w:anchor="_Toc402865387" w:history="1">
+            <w:r>
+              <w:rPr>
+                <w:rStyle w:val="Hyperlink"/>
+                <w:noProof/>
+              </w:rPr>
+              <w:t>7.2</w:t>
+            </w:r>
+            <w:r>
+              <w:rPr>
+                <w:rFonts w:asciiTheme="minorHAnsi" w:eastAsiaTheme="minorEastAsia" w:hAnsiTheme="minorHAnsi" w:cstheme="minorBidi"/>
+                <w:noProof/>
+                <w:sz w:val="22"/>
+                <w:szCs w:val="22"/>
+                <w:lang w:val="en-US" w:eastAsia="en-US"/>
+              </w:rPr>
+              <w:tab/>
+            </w:r>
+            <w:r>
+              <w:rPr>
+                <w:rStyle w:val="Hyperlink"/>
+                <w:noProof/>
+              </w:rPr>
+              <w:t>How to mark invalid items in basket</w:t>
+            </w:r>
+            <w:r>
+              <w:rPr>
+                <w:noProof/>
+                <w:webHidden/>
+              </w:rPr>
+              <w:tab/>
+            </w:r>
+            <w:r>
+              <w:rPr>
+                <w:noProof/>
+                <w:webHidden/>
+              </w:rPr>
+              <w:fldChar w:fldCharType="begin"/>
+            </w:r>
+            <w:r>
+              <w:rPr>
+                <w:noProof/>
+                <w:webHidden/>
+              </w:rPr>
+              <w:instrText xml:space="preserve"> PAGEREF _Toc402865387 \h </w:instrText>
+            </w:r>
+            <w:r>
+              <w:rPr>
+                <w:noProof/>
+                <w:webHidden/>
+              </w:rPr>
+            </w:r>
+            <w:r>
+              <w:rPr>
+                <w:noProof/>
+                <w:webHidden/>
+              </w:rPr>
+              <w:fldChar w:fldCharType="separate"/>
+            </w:r>
+            <w:r>
+              <w:rPr>
+                <w:noProof/>
+                <w:webHidden/>
+              </w:rPr>
+              <w:t>25</w:t>
             </w:r>
             <w:r>
               <w:rPr>
@@ -3156,6 +3740,7 @@
         <w:rPr>
           <w:szCs w:val="18"/>
         </w:rPr>
+        <w:lastRenderedPageBreak/>
         <w:br w:type="page"/>
       </w:r>
     </w:p>
@@ -3795,14 +4380,14 @@
       <w:pPr>
         <w:pStyle w:val="Heading1"/>
       </w:pPr>
-      <w:bookmarkStart w:id="11" w:name="_Toc401923752"/>
       <w:bookmarkStart w:id="12" w:name="_Ref402166313"/>
+      <w:bookmarkStart w:id="13" w:name="_Toc402865359"/>
       <w:r>
         <w:lastRenderedPageBreak/>
         <w:t>Introduction</w:t>
       </w:r>
-      <w:bookmarkEnd w:id="11"/>
       <w:bookmarkEnd w:id="12"/>
+      <w:bookmarkEnd w:id="13"/>
     </w:p>
     <w:p>
       <w:pPr>
@@ -3838,7 +4423,21 @@
         <w:rPr>
           <w:lang w:val="en-GB"/>
         </w:rPr>
-        <w:t xml:space="preserve">requirements that is to allow an OXID eShop to comply with the EU regulations as specified by the EU VAT directive 1042/2013 regarding VAT for telecommunications, broadcasting and electronic services. </w:t>
+        <w:t xml:space="preserve">requirements that is to allow an OXID </w:t>
+      </w:r>
+      <w:proofErr w:type="spellStart"/>
+      <w:r>
+        <w:rPr>
+          <w:lang w:val="en-GB"/>
+        </w:rPr>
+        <w:t>eShop</w:t>
+      </w:r>
+      <w:proofErr w:type="spellEnd"/>
+      <w:r>
+        <w:rPr>
+          <w:lang w:val="en-GB"/>
+        </w:rPr>
+        <w:t xml:space="preserve"> to comply with the EU regulations as specified by the EU VAT directive 1042/2013 regarding VAT for telecommunications, broadcasting and electronic services. </w:t>
       </w:r>
       <w:r>
         <w:rPr>
@@ -3896,7 +4495,39 @@
         <w:rPr>
           <w:lang w:val="en-GB"/>
         </w:rPr>
-        <w:t xml:space="preserve">), VAT has to be payed in the country where the customer belongs and no longer in the country of the supplier - irrespective of whether the end customer is a business (taxable person) or a non-taxable person (e.g a private individual). </w:t>
+        <w:t xml:space="preserve">), VAT has to be </w:t>
+      </w:r>
+      <w:r>
+        <w:rPr>
+          <w:lang w:val="en-GB"/>
+        </w:rPr>
+        <w:t>paid</w:t>
+      </w:r>
+      <w:r>
+        <w:rPr>
+          <w:lang w:val="en-GB"/>
+        </w:rPr>
+        <w:t xml:space="preserve"> in the country where the customer belongs and no longer in the country of the supplier - irrespective of whether the end customer is a business (taxable person) or a non-taxable per</w:t>
+      </w:r>
+      <w:r>
+        <w:rPr>
+          <w:lang w:val="en-GB"/>
+        </w:rPr>
+        <w:t>son (</w:t>
+      </w:r>
+      <w:proofErr w:type="spellStart"/>
+      <w:r>
+        <w:rPr>
+          <w:lang w:val="en-GB"/>
+        </w:rPr>
+        <w:t>e.g</w:t>
+      </w:r>
+      <w:proofErr w:type="spellEnd"/>
+      <w:r>
+        <w:rPr>
+          <w:lang w:val="en-GB"/>
+        </w:rPr>
+        <w:t xml:space="preserve"> a private individual).</w:t>
       </w:r>
     </w:p>
     <w:p>
@@ -3930,7 +4561,35 @@
         <w:rPr>
           <w:lang w:val="en-GB"/>
         </w:rPr>
-        <w:t>"Until the end of 2014, business to final consumer (B2C) supplies by EU businesses are taxed in the country of the supplier. This means that for supplies made to final consumers, businesses established in Member States applying lower VAT rates have a competitive advantage over businesses established in other Member States. The new rules of ? will provide ... a level playing field..."</w:t>
+        <w:t xml:space="preserve">"Until the end of 2014, business to final consumer (B2C) supplies by EU businesses are taxed in the country of the supplier. This means that for supplies made to final consumers, businesses established in Member States applying lower VAT rates have a competitive advantage over businesses established in other Member States. The new rules </w:t>
+      </w:r>
+      <w:proofErr w:type="gramStart"/>
+      <w:r>
+        <w:rPr>
+          <w:lang w:val="en-GB"/>
+        </w:rPr>
+        <w:t>of ?</w:t>
+      </w:r>
+      <w:proofErr w:type="gramEnd"/>
+      <w:r>
+        <w:rPr>
+          <w:lang w:val="en-GB"/>
+        </w:rPr>
+        <w:t xml:space="preserve"> </w:t>
+      </w:r>
+      <w:proofErr w:type="gramStart"/>
+      <w:r>
+        <w:rPr>
+          <w:lang w:val="en-GB"/>
+        </w:rPr>
+        <w:t>will</w:t>
+      </w:r>
+      <w:proofErr w:type="gramEnd"/>
+      <w:r>
+        <w:rPr>
+          <w:lang w:val="en-GB"/>
+        </w:rPr>
+        <w:t xml:space="preserve"> provide ... a level playing field..."</w:t>
       </w:r>
       <w:r>
         <w:rPr>
@@ -3967,7 +4626,39 @@
           <w:highlight w:val="yellow"/>
           <w:lang w:val="en-GB"/>
         </w:rPr>
-        <w:t>"The scope of the 2015 VAT changes ? only covers telecommunications, broadcasting and electronic services. Those changes are relevant only insofar as the customer is a final consumer."</w:t>
+        <w:t xml:space="preserve">"The scope of the 2015 VAT </w:t>
+      </w:r>
+      <w:proofErr w:type="gramStart"/>
+      <w:r>
+        <w:rPr>
+          <w:highlight w:val="yellow"/>
+          <w:lang w:val="en-GB"/>
+        </w:rPr>
+        <w:t>changes ?</w:t>
+      </w:r>
+      <w:proofErr w:type="gramEnd"/>
+      <w:r>
+        <w:rPr>
+          <w:highlight w:val="yellow"/>
+          <w:lang w:val="en-GB"/>
+        </w:rPr>
+        <w:t xml:space="preserve"> </w:t>
+      </w:r>
+      <w:proofErr w:type="gramStart"/>
+      <w:r>
+        <w:rPr>
+          <w:highlight w:val="yellow"/>
+          <w:lang w:val="en-GB"/>
+        </w:rPr>
+        <w:t>only</w:t>
+      </w:r>
+      <w:proofErr w:type="gramEnd"/>
+      <w:r>
+        <w:rPr>
+          <w:highlight w:val="yellow"/>
+          <w:lang w:val="en-GB"/>
+        </w:rPr>
+        <w:t xml:space="preserve"> covers telecommunications, broadcasting and electronic services. Those changes are relevant only insofar as the customer is a final consumer."</w:t>
       </w:r>
       <w:r>
         <w:rPr>
@@ -4139,11 +4830,11 @@
       <w:pPr>
         <w:pStyle w:val="Heading1"/>
       </w:pPr>
-      <w:bookmarkStart w:id="13" w:name="_Toc401923753"/>
+      <w:bookmarkStart w:id="14" w:name="_Toc402865360"/>
       <w:r>
         <w:t>System requirement</w:t>
       </w:r>
-      <w:bookmarkEnd w:id="13"/>
+      <w:bookmarkEnd w:id="14"/>
     </w:p>
     <w:p>
       <w:r>
@@ -4191,16 +4882,16 @@
       <w:pPr>
         <w:pStyle w:val="Heading1"/>
       </w:pPr>
-      <w:bookmarkStart w:id="14" w:name="_Toc369165786"/>
-      <w:bookmarkStart w:id="15" w:name="_Toc399149060"/>
-      <w:bookmarkStart w:id="16" w:name="_Toc401923754"/>
+      <w:bookmarkStart w:id="15" w:name="_Toc369165786"/>
+      <w:bookmarkStart w:id="16" w:name="_Toc399149060"/>
+      <w:bookmarkStart w:id="17" w:name="_Toc402865361"/>
       <w:r>
         <w:lastRenderedPageBreak/>
         <w:t>Installation</w:t>
       </w:r>
-      <w:bookmarkEnd w:id="14"/>
       <w:bookmarkEnd w:id="15"/>
       <w:bookmarkEnd w:id="16"/>
+      <w:bookmarkEnd w:id="17"/>
     </w:p>
     <w:p>
       <w:r>
@@ -4220,15 +4911,15 @@
       <w:pPr>
         <w:pStyle w:val="Heading2"/>
       </w:pPr>
-      <w:bookmarkStart w:id="17" w:name="_Toc369165788"/>
-      <w:bookmarkStart w:id="18" w:name="_Toc399149064"/>
-      <w:bookmarkStart w:id="19" w:name="_Toc401923755"/>
+      <w:bookmarkStart w:id="18" w:name="_Toc369165788"/>
+      <w:bookmarkStart w:id="19" w:name="_Toc399149064"/>
+      <w:bookmarkStart w:id="20" w:name="_Toc402865362"/>
       <w:r>
         <w:t>Copying module files</w:t>
       </w:r>
-      <w:bookmarkEnd w:id="17"/>
       <w:bookmarkEnd w:id="18"/>
       <w:bookmarkEnd w:id="19"/>
+      <w:bookmarkEnd w:id="20"/>
     </w:p>
     <w:p>
       <w:r>
@@ -4255,20 +4946,20 @@
         <w:spacing w:after="120"/>
         <w:ind w:left="1997" w:hanging="1997"/>
       </w:pPr>
-      <w:bookmarkStart w:id="20" w:name="_Ref196626911"/>
-      <w:bookmarkStart w:id="21" w:name="_Toc369165790"/>
-      <w:bookmarkStart w:id="22" w:name="_Toc399149066"/>
-      <w:bookmarkStart w:id="23" w:name="_Toc401923756"/>
+      <w:bookmarkStart w:id="21" w:name="_Ref196626911"/>
+      <w:bookmarkStart w:id="22" w:name="_Toc369165790"/>
+      <w:bookmarkStart w:id="23" w:name="_Toc399149066"/>
+      <w:bookmarkStart w:id="24" w:name="_Toc402865363"/>
       <w:r>
         <w:t>Preparing</w:t>
       </w:r>
-      <w:bookmarkEnd w:id="20"/>
+      <w:bookmarkEnd w:id="21"/>
       <w:r>
         <w:t xml:space="preserve"> templates</w:t>
       </w:r>
-      <w:bookmarkEnd w:id="21"/>
       <w:bookmarkEnd w:id="22"/>
       <w:bookmarkEnd w:id="23"/>
+      <w:bookmarkEnd w:id="24"/>
     </w:p>
     <w:p>
       <w:r>
@@ -4376,11 +5067,11 @@
       <w:pPr>
         <w:pStyle w:val="Heading1"/>
       </w:pPr>
-      <w:bookmarkStart w:id="24" w:name="_Toc401923757"/>
+      <w:bookmarkStart w:id="25" w:name="_Toc402865364"/>
       <w:r>
         <w:t>Activation</w:t>
       </w:r>
-      <w:bookmarkEnd w:id="24"/>
+      <w:bookmarkEnd w:id="25"/>
     </w:p>
     <w:p>
       <w:r>
@@ -4436,11 +5127,11 @@
       <w:pPr>
         <w:pStyle w:val="Heading1"/>
       </w:pPr>
-      <w:bookmarkStart w:id="25" w:name="_Toc401923758"/>
+      <w:bookmarkStart w:id="26" w:name="_Toc402865365"/>
       <w:r>
         <w:t>Configuration</w:t>
       </w:r>
-      <w:bookmarkEnd w:id="25"/>
+      <w:bookmarkEnd w:id="26"/>
     </w:p>
     <w:p>
       <w:pPr>
@@ -4488,7 +5179,19 @@
         <w:rPr>
           <w:lang w:val="en-GB"/>
         </w:rPr>
-        <w:t>Mark article as TBE services, and add VAT rates for different countries for this product</w:t>
+        <w:t xml:space="preserve">Mark </w:t>
+      </w:r>
+      <w:r>
+        <w:rPr>
+          <w:lang w:val="en-GB"/>
+        </w:rPr>
+        <w:t>product</w:t>
+      </w:r>
+      <w:r>
+        <w:rPr>
+          <w:lang w:val="en-GB"/>
+        </w:rPr>
+        <w:t xml:space="preserve"> as TBE services, and add VAT rates for different countries for this product</w:t>
       </w:r>
     </w:p>
     <w:p>
@@ -4513,12 +5216,12 @@
       <w:pPr>
         <w:pStyle w:val="Heading2"/>
       </w:pPr>
-      <w:bookmarkStart w:id="26" w:name="_Toc401923759"/>
+      <w:bookmarkStart w:id="27" w:name="_Toc402865366"/>
       <w:r>
         <w:lastRenderedPageBreak/>
         <w:t>Country VAT Groups</w:t>
       </w:r>
-      <w:bookmarkEnd w:id="26"/>
+      <w:bookmarkEnd w:id="27"/>
     </w:p>
     <w:p>
       <w:pPr>
@@ -4634,26 +5337,47 @@
       <w:pPr>
         <w:pStyle w:val="Heading2"/>
       </w:pPr>
-      <w:bookmarkStart w:id="27" w:name="_Toc401923760"/>
-      <w:r>
-        <w:t>Articles</w:t>
+      <w:bookmarkStart w:id="28" w:name="_Toc402865367"/>
+      <w:r>
+        <w:t>Product</w:t>
+      </w:r>
+      <w:r>
+        <w:t>s</w:t>
       </w:r>
       <w:r>
         <w:t xml:space="preserve"> as TBE services</w:t>
       </w:r>
-      <w:bookmarkEnd w:id="27"/>
-    </w:p>
-    <w:p>
-      <w:pPr>
-        <w:rPr>
-          <w:lang w:val="en-GB"/>
-        </w:rPr>
-      </w:pPr>
-      <w:r>
-        <w:rPr>
-          <w:lang w:val="en-GB"/>
-        </w:rPr>
-        <w:t xml:space="preserve">Articles data is not configured out of the box. You need to configure all TBE articles </w:t>
+      <w:bookmarkEnd w:id="28"/>
+    </w:p>
+    <w:p>
+      <w:pPr>
+        <w:rPr>
+          <w:lang w:val="en-GB"/>
+        </w:rPr>
+      </w:pPr>
+      <w:r>
+        <w:rPr>
+          <w:lang w:val="en-GB"/>
+        </w:rPr>
+        <w:t>Product</w:t>
+      </w:r>
+      <w:r>
+        <w:rPr>
+          <w:lang w:val="en-GB"/>
+        </w:rPr>
+        <w:t xml:space="preserve">s data is not configured out of the box. You need to configure all TBE </w:t>
+      </w:r>
+      <w:r>
+        <w:rPr>
+          <w:lang w:val="en-GB"/>
+        </w:rPr>
+        <w:t>product</w:t>
+      </w:r>
+      <w:r>
+        <w:rPr>
+          <w:lang w:val="en-GB"/>
+        </w:rPr>
+        <w:t xml:space="preserve">s </w:t>
       </w:r>
       <w:r>
         <w:rPr>
@@ -4671,7 +5395,19 @@
         <w:rPr>
           <w:lang w:val="en-GB"/>
         </w:rPr>
-        <w:t xml:space="preserve"> Articles in </w:t>
+        <w:t xml:space="preserve"> </w:t>
+      </w:r>
+      <w:r>
+        <w:rPr>
+          <w:lang w:val="en-GB"/>
+        </w:rPr>
+        <w:t>Product</w:t>
+      </w:r>
+      <w:r>
+        <w:rPr>
+          <w:lang w:val="en-GB"/>
+        </w:rPr>
+        <w:t xml:space="preserve">s in </w:t>
       </w:r>
       <w:r>
         <w:rPr>
@@ -4750,7 +5486,10 @@
         <w:fldChar w:fldCharType="separate"/>
       </w:r>
       <w:r>
-        <w:t>Articles as TBE services</w:t>
+        <w:t>Product</w:t>
+      </w:r>
+      <w:r>
+        <w:t>s as TBE services</w:t>
       </w:r>
       <w:r>
         <w:rPr>
@@ -4769,27 +5508,27 @@
       <w:pPr>
         <w:pStyle w:val="Heading2"/>
       </w:pPr>
-      <w:bookmarkStart w:id="28" w:name="_Toc401923761"/>
+      <w:bookmarkStart w:id="29" w:name="_Toc402865368"/>
       <w:r>
         <w:t xml:space="preserve">User Location </w:t>
       </w:r>
       <w:r>
         <w:t>Evidences</w:t>
       </w:r>
-      <w:bookmarkEnd w:id="28"/>
+      <w:bookmarkEnd w:id="29"/>
     </w:p>
     <w:p>
       <w:pPr>
         <w:pStyle w:val="Heading3"/>
       </w:pPr>
-      <w:bookmarkStart w:id="29" w:name="_Toc401923762"/>
+      <w:bookmarkStart w:id="30" w:name="_Toc402865369"/>
       <w:r>
         <w:t>Logic</w:t>
       </w:r>
       <w:r>
         <w:t xml:space="preserve"> behind</w:t>
       </w:r>
-      <w:bookmarkEnd w:id="29"/>
+      <w:bookmarkEnd w:id="30"/>
     </w:p>
     <w:p>
       <w:pPr>
@@ -4813,8 +5552,23 @@
         <w:rPr>
           <w:lang w:val="en-GB"/>
         </w:rPr>
-        <w:t xml:space="preserve">OXID eSales </w:t>
-      </w:r>
+        <w:t xml:space="preserve">OXID </w:t>
+      </w:r>
+      <w:proofErr w:type="spellStart"/>
+      <w:r>
+        <w:rPr>
+          <w:lang w:val="en-GB"/>
+        </w:rPr>
+        <w:t>eSales</w:t>
+      </w:r>
+      <w:proofErr w:type="spellEnd"/>
+      <w:r>
+        <w:rPr>
+          <w:lang w:val="en-GB"/>
+        </w:rPr>
+        <w:t xml:space="preserve"> </w:t>
+      </w:r>
+      <w:proofErr w:type="spellStart"/>
       <w:r>
         <w:rPr>
           <w:lang w:val="en-GB"/>
@@ -4825,33 +5579,62 @@
         <w:rPr>
           <w:lang w:val="en-GB"/>
         </w:rPr>
-        <w:t>VAT module provides few rules how to find out customer location country and mechanism how to add additional evidence finding algorithms.</w:t>
+        <w:t>VAT</w:t>
+      </w:r>
+      <w:proofErr w:type="spellEnd"/>
+      <w:r>
+        <w:rPr>
+          <w:lang w:val="en-GB"/>
+        </w:rPr>
+        <w:t xml:space="preserve"> module provides few rules how to find out customer location country and mechanism how to add additional evidence finding algorithms.</w:t>
       </w:r>
     </w:p>
     <w:p>
       <w:pPr>
         <w:pStyle w:val="Heading3"/>
       </w:pPr>
-      <w:bookmarkStart w:id="30" w:name="__RefHeading__443_74198979"/>
-      <w:bookmarkStart w:id="31" w:name="_Toc401923763"/>
-      <w:bookmarkEnd w:id="30"/>
+      <w:bookmarkStart w:id="31" w:name="__RefHeading__443_74198979"/>
+      <w:bookmarkStart w:id="32" w:name="_Toc402865370"/>
+      <w:bookmarkEnd w:id="31"/>
       <w:r>
         <w:t>Default evidences</w:t>
       </w:r>
-      <w:bookmarkEnd w:id="31"/>
-    </w:p>
-    <w:p>
-      <w:pPr>
-        <w:rPr>
-          <w:lang w:val="en-GB"/>
-        </w:rPr>
-      </w:pPr>
-      <w:r>
-        <w:rPr>
-          <w:lang w:val="en-GB"/>
-        </w:rPr>
-        <w:t>OXID eSales eVAT</w:t>
-      </w:r>
+      <w:bookmarkEnd w:id="32"/>
+    </w:p>
+    <w:p>
+      <w:pPr>
+        <w:rPr>
+          <w:lang w:val="en-GB"/>
+        </w:rPr>
+      </w:pPr>
+      <w:r>
+        <w:rPr>
+          <w:lang w:val="en-GB"/>
+        </w:rPr>
+        <w:t xml:space="preserve">OXID </w:t>
+      </w:r>
+      <w:proofErr w:type="spellStart"/>
+      <w:r>
+        <w:rPr>
+          <w:lang w:val="en-GB"/>
+        </w:rPr>
+        <w:t>eSales</w:t>
+      </w:r>
+      <w:proofErr w:type="spellEnd"/>
+      <w:r>
+        <w:rPr>
+          <w:lang w:val="en-GB"/>
+        </w:rPr>
+        <w:t xml:space="preserve"> </w:t>
+      </w:r>
+      <w:proofErr w:type="spellStart"/>
+      <w:r>
+        <w:rPr>
+          <w:lang w:val="en-GB"/>
+        </w:rPr>
+        <w:t>eVAT</w:t>
+      </w:r>
+      <w:proofErr w:type="spellEnd"/>
       <w:r>
         <w:rPr>
           <w:lang w:val="en-GB"/>
@@ -5149,9 +5932,19 @@
       <w:pPr>
         <w:pStyle w:val="Heading3"/>
       </w:pPr>
-      <w:r>
-        <w:t>Integration with OXID eSales PayPal module</w:t>
-      </w:r>
+      <w:bookmarkStart w:id="33" w:name="_Toc402865371"/>
+      <w:r>
+        <w:t xml:space="preserve">Integration with OXID </w:t>
+      </w:r>
+      <w:proofErr w:type="spellStart"/>
+      <w:r>
+        <w:t>eSales</w:t>
+      </w:r>
+      <w:proofErr w:type="spellEnd"/>
+      <w:r>
+        <w:t xml:space="preserve"> PayPal module</w:t>
+      </w:r>
+      <w:bookmarkEnd w:id="33"/>
     </w:p>
     <w:p>
       <w:r>
@@ -5163,9 +5956,19 @@
       <w:pPr>
         <w:pStyle w:val="Heading2"/>
       </w:pPr>
-      <w:r>
-        <w:t>Compatibility with invoicePDF module</w:t>
-      </w:r>
+      <w:bookmarkStart w:id="34" w:name="_Toc402865372"/>
+      <w:r>
+        <w:t xml:space="preserve">Compatibility with </w:t>
+      </w:r>
+      <w:proofErr w:type="spellStart"/>
+      <w:r>
+        <w:t>invoicePDF</w:t>
+      </w:r>
+      <w:proofErr w:type="spellEnd"/>
+      <w:r>
+        <w:t xml:space="preserve"> module</w:t>
+      </w:r>
+      <w:bookmarkEnd w:id="34"/>
     </w:p>
     <w:p>
       <w:pPr>
@@ -5230,7 +6033,7 @@
       <w:r>
         <w:rPr>
           <w:noProof/>
-          <w:lang w:val="lt-LT" w:eastAsia="lt-LT"/>
+          <w:lang w:val="en-US" w:eastAsia="en-US"/>
         </w:rPr>
         <w:drawing>
           <wp:anchor distT="0" distB="0" distL="114300" distR="114300" simplePos="0" relativeHeight="251664384" behindDoc="0" locked="0" layoutInCell="1" allowOverlap="1" wp14:anchorId="562BB082" wp14:editId="651F44FD">
@@ -5301,13 +6104,13 @@
       <w:pPr>
         <w:pStyle w:val="Heading1"/>
       </w:pPr>
-      <w:bookmarkStart w:id="32" w:name="_Toc399149078"/>
-      <w:bookmarkStart w:id="33" w:name="_Toc401923764"/>
+      <w:bookmarkStart w:id="35" w:name="_Toc399149078"/>
+      <w:bookmarkStart w:id="36" w:name="_Toc402865373"/>
       <w:r>
         <w:t>Functional description</w:t>
       </w:r>
-      <w:bookmarkEnd w:id="32"/>
-      <w:bookmarkEnd w:id="33"/>
+      <w:bookmarkEnd w:id="35"/>
+      <w:bookmarkEnd w:id="36"/>
     </w:p>
     <w:p>
       <w:pPr>
@@ -5337,7 +6140,19 @@
         <w:rPr>
           <w:lang w:val="en-GB"/>
         </w:rPr>
-        <w:t xml:space="preserve"> With this module Shop separate articles in to two groups: TBE and Not TBE</w:t>
+        <w:t xml:space="preserve"> With this module Shop separate </w:t>
+      </w:r>
+      <w:r>
+        <w:rPr>
+          <w:lang w:val="en-GB"/>
+        </w:rPr>
+        <w:t>product</w:t>
+      </w:r>
+      <w:r>
+        <w:rPr>
+          <w:lang w:val="en-GB"/>
+        </w:rPr>
+        <w:t>s in to two groups: TBE and Not TBE</w:t>
       </w:r>
       <w:r>
         <w:rPr>
@@ -5373,7 +6188,19 @@
         <w:rPr>
           <w:lang w:val="en-GB"/>
         </w:rPr>
-        <w:t xml:space="preserve">VAT rate (regular way). TBE articles are calculated </w:t>
+        <w:t xml:space="preserve">VAT rate (regular way). TBE </w:t>
+      </w:r>
+      <w:r>
+        <w:rPr>
+          <w:lang w:val="en-GB"/>
+        </w:rPr>
+        <w:t>product</w:t>
+      </w:r>
+      <w:r>
+        <w:rPr>
+          <w:lang w:val="en-GB"/>
+        </w:rPr>
+        <w:t xml:space="preserve">s are calculated </w:t>
       </w:r>
       <w:r>
         <w:rPr>
@@ -5456,8 +6283,8 @@
           <w:sz w:val="4"/>
         </w:rPr>
       </w:pPr>
-      <w:bookmarkStart w:id="34" w:name="tablewithborder"/>
-      <w:bookmarkEnd w:id="34"/>
+      <w:bookmarkStart w:id="37" w:name="tablewithborder"/>
+      <w:bookmarkEnd w:id="37"/>
     </w:p>
     <w:tbl>
       <w:tblPr>
@@ -5672,8 +6499,8 @@
           <w:color w:val="000000"/>
         </w:rPr>
       </w:pPr>
-      <w:bookmarkStart w:id="35" w:name="tablewithborder1"/>
-      <w:bookmarkEnd w:id="35"/>
+      <w:bookmarkStart w:id="38" w:name="tablewithborder1"/>
+      <w:bookmarkEnd w:id="38"/>
     </w:p>
     <w:p>
       <w:pPr>
@@ -5887,21 +6714,21 @@
       <w:pPr>
         <w:pStyle w:val="Heading2"/>
       </w:pPr>
-      <w:bookmarkStart w:id="36" w:name="_Toc401923765"/>
+      <w:bookmarkStart w:id="39" w:name="_Toc402865374"/>
       <w:r>
         <w:t>Frontend functionality</w:t>
       </w:r>
-      <w:bookmarkEnd w:id="36"/>
+      <w:bookmarkEnd w:id="39"/>
     </w:p>
     <w:p>
       <w:pPr>
         <w:pStyle w:val="Heading3"/>
       </w:pPr>
-      <w:bookmarkStart w:id="37" w:name="_Toc401923766"/>
+      <w:bookmarkStart w:id="40" w:name="_Toc402865375"/>
       <w:r>
         <w:t>TBE services in catalogue</w:t>
       </w:r>
-      <w:bookmarkEnd w:id="37"/>
+      <w:bookmarkEnd w:id="40"/>
     </w:p>
     <w:p>
       <w:pPr>
@@ -5931,7 +6758,7 @@
       <w:r>
         <w:rPr>
           <w:noProof/>
-          <w:lang w:val="lt-LT" w:eastAsia="lt-LT"/>
+          <w:lang w:val="en-US" w:eastAsia="en-US"/>
         </w:rPr>
         <w:lastRenderedPageBreak/>
         <w:drawing>
@@ -6037,7 +6864,7 @@
       <w:r>
         <w:rPr>
           <w:noProof/>
-          <w:lang w:val="lt-LT" w:eastAsia="lt-LT"/>
+          <w:lang w:val="en-US" w:eastAsia="en-US"/>
         </w:rPr>
         <w:lastRenderedPageBreak/>
         <w:drawing>
@@ -6175,6 +7002,7 @@
         </w:rPr>
         <w:t xml:space="preserve"> </w:t>
       </w:r>
+      <w:proofErr w:type="spellStart"/>
       <w:r>
         <w:rPr>
           <w:b/>
@@ -6182,6 +7010,7 @@
         </w:rPr>
         <w:t>oxdeliveryinfo</w:t>
       </w:r>
+      <w:proofErr w:type="spellEnd"/>
       <w:r>
         <w:rPr>
           <w:lang w:val="en-GB"/>
@@ -6193,11 +7022,11 @@
       <w:pPr>
         <w:pStyle w:val="Heading3"/>
       </w:pPr>
-      <w:bookmarkStart w:id="38" w:name="_Toc401923767"/>
+      <w:bookmarkStart w:id="41" w:name="_Toc402865376"/>
       <w:r>
         <w:t>TBE services during checkout</w:t>
       </w:r>
-      <w:bookmarkEnd w:id="38"/>
+      <w:bookmarkEnd w:id="41"/>
     </w:p>
     <w:p>
       <w:pPr>
@@ -6233,13 +7062,33 @@
         <w:rPr>
           <w:lang w:val="en-GB"/>
         </w:rPr>
-        <w:t xml:space="preserve">articles </w:t>
-      </w:r>
-      <w:r>
-        <w:rPr>
-          <w:lang w:val="en-GB"/>
-        </w:rPr>
-        <w:t xml:space="preserve">which are TBE services vat rate is shown with “stars”.  At the bottom of basket explanation message is shown. This message explains, that this VAT rate will be changed after user </w:t>
+        <w:t>product</w:t>
+      </w:r>
+      <w:r>
+        <w:rPr>
+          <w:lang w:val="en-GB"/>
+        </w:rPr>
+        <w:t xml:space="preserve">s </w:t>
+      </w:r>
+      <w:r>
+        <w:rPr>
+          <w:lang w:val="en-GB"/>
+        </w:rPr>
+        <w:t xml:space="preserve">which are TBE services vat rate is shown with “stars”.  At the bottom of basket explanation message is shown. This message </w:t>
+      </w:r>
+      <w:proofErr w:type="gramStart"/>
+      <w:r>
+        <w:rPr>
+          <w:lang w:val="en-GB"/>
+        </w:rPr>
+        <w:t>explains,</w:t>
+      </w:r>
+      <w:proofErr w:type="gramEnd"/>
+      <w:r>
+        <w:rPr>
+          <w:lang w:val="en-GB"/>
+        </w:rPr>
+        <w:t xml:space="preserve"> that this VAT rate will be changed after user </w:t>
       </w:r>
       <w:r>
         <w:rPr>
@@ -6281,7 +7130,7 @@
           <w:kern w:val="0"/>
           <w:sz w:val="18"/>
           <w:szCs w:val="24"/>
-          <w:lang w:val="lt-LT" w:eastAsia="lt-LT"/>
+          <w:lang w:val="en-US" w:eastAsia="en-US"/>
         </w:rPr>
         <w:lastRenderedPageBreak/>
         <w:drawing>
@@ -6381,7 +7230,7 @@
       <w:r>
         <w:rPr>
           <w:noProof/>
-          <w:lang w:val="lt-LT" w:eastAsia="lt-LT"/>
+          <w:lang w:val="en-US" w:eastAsia="en-US"/>
         </w:rPr>
         <w:lastRenderedPageBreak/>
         <w:drawing>
@@ -6459,7 +7308,7 @@
       <w:r>
         <w:rPr>
           <w:noProof/>
-          <w:lang w:val="lt-LT" w:eastAsia="lt-LT"/>
+          <w:lang w:val="en-US" w:eastAsia="en-US"/>
         </w:rPr>
         <w:lastRenderedPageBreak/>
         <w:drawing>
@@ -6584,7 +7433,7 @@
       <w:r>
         <w:rPr>
           <w:noProof/>
-          <w:lang w:val="lt-LT" w:eastAsia="lt-LT"/>
+          <w:lang w:val="en-US" w:eastAsia="en-US"/>
         </w:rPr>
         <w:lastRenderedPageBreak/>
         <w:drawing>
@@ -6634,11 +7483,11 @@
       <w:pPr>
         <w:pStyle w:val="Heading2"/>
       </w:pPr>
-      <w:bookmarkStart w:id="39" w:name="_Toc401923768"/>
+      <w:bookmarkStart w:id="42" w:name="_Toc402865377"/>
       <w:r>
         <w:t>Backend (admin) functionality</w:t>
       </w:r>
-      <w:bookmarkEnd w:id="39"/>
+      <w:bookmarkEnd w:id="42"/>
     </w:p>
     <w:p>
       <w:pPr>
@@ -6686,7 +7535,13 @@
         <w:rPr>
           <w:lang w:val="en-GB"/>
         </w:rPr>
-        <w:t>Articles as TBE services</w:t>
+        <w:t>Product</w:t>
+      </w:r>
+      <w:r>
+        <w:rPr>
+          <w:lang w:val="en-GB"/>
+        </w:rPr>
+        <w:t>s as TBE services</w:t>
       </w:r>
     </w:p>
     <w:p>
@@ -6760,23 +7615,23 @@
       <w:pPr>
         <w:pStyle w:val="Heading3"/>
       </w:pPr>
-      <w:bookmarkStart w:id="40" w:name="_Toc401923769"/>
-      <w:bookmarkStart w:id="41" w:name="_Ref402166282"/>
-      <w:bookmarkStart w:id="42" w:name="_Ref402166286"/>
-      <w:bookmarkStart w:id="43" w:name="_Ref402166289"/>
-      <w:bookmarkStart w:id="44" w:name="_Ref402166307"/>
-      <w:bookmarkStart w:id="45" w:name="_Ref402166432"/>
-      <w:bookmarkStart w:id="46" w:name="_Ref402166451"/>
+      <w:bookmarkStart w:id="43" w:name="_Ref402166282"/>
+      <w:bookmarkStart w:id="44" w:name="_Ref402166286"/>
+      <w:bookmarkStart w:id="45" w:name="_Ref402166289"/>
+      <w:bookmarkStart w:id="46" w:name="_Ref402166307"/>
+      <w:bookmarkStart w:id="47" w:name="_Ref402166432"/>
+      <w:bookmarkStart w:id="48" w:name="_Ref402166451"/>
+      <w:bookmarkStart w:id="49" w:name="_Toc402865378"/>
       <w:r>
         <w:t>Country VAT groups</w:t>
       </w:r>
-      <w:bookmarkEnd w:id="40"/>
-      <w:bookmarkEnd w:id="41"/>
-      <w:bookmarkEnd w:id="42"/>
       <w:bookmarkEnd w:id="43"/>
       <w:bookmarkEnd w:id="44"/>
       <w:bookmarkEnd w:id="45"/>
       <w:bookmarkEnd w:id="46"/>
+      <w:bookmarkEnd w:id="47"/>
+      <w:bookmarkEnd w:id="48"/>
+      <w:bookmarkEnd w:id="49"/>
     </w:p>
     <w:p>
       <w:pPr>
@@ -6851,7 +7706,7 @@
       <w:r>
         <w:rPr>
           <w:noProof/>
-          <w:lang w:val="lt-LT" w:eastAsia="lt-LT"/>
+          <w:lang w:val="en-US" w:eastAsia="en-US"/>
         </w:rPr>
         <w:lastRenderedPageBreak/>
         <w:drawing>
@@ -6948,7 +7803,7 @@
       <w:r>
         <w:rPr>
           <w:noProof/>
-          <w:lang w:val="lt-LT" w:eastAsia="lt-LT"/>
+          <w:lang w:val="en-US" w:eastAsia="en-US"/>
         </w:rPr>
         <w:lastRenderedPageBreak/>
         <w:drawing>
@@ -7081,22 +7936,39 @@
         <w:rPr>
           <w:lang w:val="en-GB"/>
         </w:rPr>
-        <w:t xml:space="preserve">Note: Countries are for all subshops so editing country VAT groups will affect all shops. </w:t>
+        <w:t xml:space="preserve">Note: Countries are for all </w:t>
+      </w:r>
+      <w:proofErr w:type="spellStart"/>
+      <w:r>
+        <w:rPr>
+          <w:lang w:val="en-GB"/>
+        </w:rPr>
+        <w:t>subshops</w:t>
+      </w:r>
+      <w:proofErr w:type="spellEnd"/>
+      <w:r>
+        <w:rPr>
+          <w:lang w:val="en-GB"/>
+        </w:rPr>
+        <w:t xml:space="preserve"> so editing country VAT groups will affect all shops. </w:t>
       </w:r>
     </w:p>
     <w:p>
       <w:pPr>
         <w:pStyle w:val="Heading3"/>
       </w:pPr>
-      <w:bookmarkStart w:id="47" w:name="_Toc401923770"/>
-      <w:bookmarkStart w:id="48" w:name="_Ref402167371"/>
-      <w:bookmarkStart w:id="49" w:name="_Ref402167385"/>
-      <w:r>
-        <w:t>Articles as TBE services</w:t>
-      </w:r>
-      <w:bookmarkEnd w:id="47"/>
-      <w:bookmarkEnd w:id="48"/>
-      <w:bookmarkEnd w:id="49"/>
+      <w:bookmarkStart w:id="50" w:name="_Ref402167371"/>
+      <w:bookmarkStart w:id="51" w:name="_Ref402167385"/>
+      <w:bookmarkStart w:id="52" w:name="_Toc402865379"/>
+      <w:r>
+        <w:t>Product</w:t>
+      </w:r>
+      <w:r>
+        <w:t>s as TBE services</w:t>
+      </w:r>
+      <w:bookmarkEnd w:id="50"/>
+      <w:bookmarkEnd w:id="51"/>
+      <w:bookmarkEnd w:id="52"/>
     </w:p>
     <w:p>
       <w:pPr>
@@ -7114,7 +7986,19 @@
         <w:rPr>
           <w:lang w:val="en-GB"/>
         </w:rPr>
-        <w:t xml:space="preserve">onfigure Article as TBE services go </w:t>
+        <w:t xml:space="preserve">onfigure </w:t>
+      </w:r>
+      <w:r>
+        <w:rPr>
+          <w:lang w:val="en-GB"/>
+        </w:rPr>
+        <w:t>Product</w:t>
+      </w:r>
+      <w:r>
+        <w:rPr>
+          <w:lang w:val="en-GB"/>
+        </w:rPr>
+        <w:t xml:space="preserve"> as TBE services go </w:t>
       </w:r>
       <w:r>
         <w:rPr>
@@ -7185,7 +8069,7 @@
       <w:r>
         <w:rPr>
           <w:noProof/>
-          <w:lang w:val="lt-LT" w:eastAsia="lt-LT"/>
+          <w:lang w:val="en-US" w:eastAsia="en-US"/>
         </w:rPr>
         <w:lastRenderedPageBreak/>
         <w:drawing>
@@ -7241,7 +8125,19 @@
         <w:rPr>
           <w:lang w:val="en-GB"/>
         </w:rPr>
-        <w:t xml:space="preserve">Mark article as </w:t>
+        <w:t xml:space="preserve">Mark </w:t>
+      </w:r>
+      <w:r>
+        <w:rPr>
+          <w:lang w:val="en-GB"/>
+        </w:rPr>
+        <w:t>product</w:t>
+      </w:r>
+      <w:r>
+        <w:rPr>
+          <w:lang w:val="en-GB"/>
+        </w:rPr>
+        <w:t xml:space="preserve"> as </w:t>
       </w:r>
       <w:r>
         <w:rPr>
@@ -7290,7 +8186,19 @@
         <w:rPr>
           <w:lang w:val="en-GB"/>
         </w:rPr>
-        <w:t>Note: Article can only be edited in main shop.</w:t>
+        <w:t xml:space="preserve">Note: </w:t>
+      </w:r>
+      <w:r>
+        <w:rPr>
+          <w:lang w:val="en-GB"/>
+        </w:rPr>
+        <w:t>Product</w:t>
+      </w:r>
+      <w:r>
+        <w:rPr>
+          <w:lang w:val="en-GB"/>
+        </w:rPr>
+        <w:t xml:space="preserve"> can only be edited in main shop.</w:t>
       </w:r>
     </w:p>
     <w:p>
@@ -7307,12 +8215,14 @@
           <w:rFonts w:eastAsia="Droid Sans Fallback"/>
         </w:rPr>
       </w:pPr>
+      <w:bookmarkStart w:id="53" w:name="_Toc402865380"/>
       <w:r>
         <w:rPr>
           <w:rFonts w:eastAsia="Droid Sans Fallback"/>
         </w:rPr>
         <w:t>Manage TBE services via categories</w:t>
       </w:r>
+      <w:bookmarkEnd w:id="53"/>
     </w:p>
     <w:p>
       <w:pPr>
@@ -7366,7 +8276,7 @@
       <w:r>
         <w:rPr>
           <w:noProof/>
-          <w:lang w:val="lt-LT" w:eastAsia="lt-LT" w:bidi="ar-SA"/>
+          <w:lang w:eastAsia="en-US" w:bidi="ar-SA"/>
         </w:rPr>
         <w:lastRenderedPageBreak/>
         <w:drawing>
@@ -7500,11 +8410,11 @@
       <w:pPr>
         <w:pStyle w:val="Heading3"/>
       </w:pPr>
-      <w:bookmarkStart w:id="50" w:name="_Toc401923771"/>
+      <w:bookmarkStart w:id="54" w:name="_Toc402865381"/>
       <w:r>
         <w:t>Location evidences in order</w:t>
       </w:r>
-      <w:bookmarkEnd w:id="50"/>
+      <w:bookmarkEnd w:id="54"/>
     </w:p>
     <w:p>
       <w:pPr>
@@ -7513,13 +8423,19 @@
       <w:r>
         <w:t xml:space="preserve">Module have possibility to collect and display </w:t>
       </w:r>
-      <w:bookmarkStart w:id="51" w:name="__DdeLink__1120_1424689225"/>
+      <w:bookmarkStart w:id="55" w:name="__DdeLink__1120_1424689225"/>
       <w:r>
         <w:t>evidences of customer location</w:t>
       </w:r>
-      <w:bookmarkEnd w:id="51"/>
-      <w:r>
-        <w:t xml:space="preserve">. It's displayed only when order have at least one TBE article in order. This information can be found in </w:t>
+      <w:bookmarkEnd w:id="55"/>
+      <w:r>
+        <w:t xml:space="preserve">. It's displayed only when order have at least one TBE </w:t>
+      </w:r>
+      <w:r>
+        <w:t>product</w:t>
+      </w:r>
+      <w:r>
+        <w:t xml:space="preserve"> in order. This information can be found in </w:t>
       </w:r>
       <w:r>
         <w:rPr>
@@ -7544,7 +8460,7 @@
       <w:r>
         <w:rPr>
           <w:noProof/>
-          <w:lang w:val="lt-LT" w:eastAsia="lt-LT"/>
+          <w:lang w:val="en-US" w:eastAsia="en-US"/>
         </w:rPr>
         <w:lastRenderedPageBreak/>
         <w:drawing>
@@ -7622,7 +8538,35 @@
         <w:rPr>
           <w:lang w:val="en-GB"/>
         </w:rPr>
-        <w:t>There are also displayed evidences which were used to check the country. Evidence billing_country shows Germany, and evidence geo_location doesn't show any country because it did not g</w:t>
+        <w:t xml:space="preserve">There are also displayed evidences which were used to check the country. Evidence </w:t>
+      </w:r>
+      <w:proofErr w:type="spellStart"/>
+      <w:r>
+        <w:rPr>
+          <w:lang w:val="en-GB"/>
+        </w:rPr>
+        <w:t>billing_country</w:t>
+      </w:r>
+      <w:proofErr w:type="spellEnd"/>
+      <w:r>
+        <w:rPr>
+          <w:lang w:val="en-GB"/>
+        </w:rPr>
+        <w:t xml:space="preserve"> shows Germany, and evidence </w:t>
+      </w:r>
+      <w:proofErr w:type="spellStart"/>
+      <w:r>
+        <w:rPr>
+          <w:lang w:val="en-GB"/>
+        </w:rPr>
+        <w:t>geo_location</w:t>
+      </w:r>
+      <w:proofErr w:type="spellEnd"/>
+      <w:r>
+        <w:rPr>
+          <w:lang w:val="en-GB"/>
+        </w:rPr>
+        <w:t xml:space="preserve"> doesn't show any country because it did not g</w:t>
       </w:r>
       <w:r>
         <w:rPr>
@@ -7641,15 +8585,15 @@
       <w:pPr>
         <w:pStyle w:val="Heading3"/>
       </w:pPr>
-      <w:bookmarkStart w:id="52" w:name="_Toc401923772"/>
-      <w:bookmarkStart w:id="53" w:name="_Ref402167771"/>
-      <w:bookmarkStart w:id="54" w:name="_Ref402167780"/>
+      <w:bookmarkStart w:id="56" w:name="_Ref402167771"/>
+      <w:bookmarkStart w:id="57" w:name="_Ref402167780"/>
+      <w:bookmarkStart w:id="58" w:name="_Toc402865382"/>
       <w:r>
         <w:t>How to configure customer location evidences</w:t>
       </w:r>
-      <w:bookmarkEnd w:id="52"/>
-      <w:bookmarkEnd w:id="53"/>
-      <w:bookmarkEnd w:id="54"/>
+      <w:bookmarkEnd w:id="56"/>
+      <w:bookmarkEnd w:id="57"/>
+      <w:bookmarkEnd w:id="58"/>
     </w:p>
     <w:p>
       <w:r>
@@ -7663,7 +8607,7 @@
       <w:r>
         <w:rPr>
           <w:noProof/>
-          <w:lang w:val="lt-LT" w:eastAsia="lt-LT"/>
+          <w:lang w:val="en-US" w:eastAsia="en-US"/>
         </w:rPr>
         <w:drawing>
           <wp:anchor distT="0" distB="0" distL="0" distR="0" simplePos="0" relativeHeight="251662336" behindDoc="0" locked="0" layoutInCell="1" allowOverlap="1" wp14:anchorId="2CDDF0BF" wp14:editId="5969A0D5">
@@ -7788,11 +8732,11 @@
       <w:pPr>
         <w:pStyle w:val="Heading3"/>
       </w:pPr>
-      <w:bookmarkStart w:id="55" w:name="_Toc401923773"/>
+      <w:bookmarkStart w:id="59" w:name="_Toc402865383"/>
       <w:r>
         <w:t>VAT ID store date</w:t>
       </w:r>
-      <w:bookmarkEnd w:id="55"/>
+      <w:bookmarkEnd w:id="59"/>
     </w:p>
     <w:p>
       <w:pPr>
@@ -7828,7 +8772,7 @@
       <w:r>
         <w:rPr>
           <w:noProof/>
-          <w:lang w:val="lt-LT" w:eastAsia="lt-LT"/>
+          <w:lang w:val="en-US" w:eastAsia="en-US"/>
         </w:rPr>
         <w:drawing>
           <wp:inline distT="0" distB="0" distL="0" distR="0" wp14:anchorId="444BF63A" wp14:editId="3131E9A9">
@@ -7877,9 +8821,11 @@
       <w:pPr>
         <w:pStyle w:val="Heading3"/>
       </w:pPr>
+      <w:bookmarkStart w:id="60" w:name="_Toc402865384"/>
       <w:r>
         <w:t>Invoice PDF module changes</w:t>
       </w:r>
+      <w:bookmarkEnd w:id="60"/>
     </w:p>
     <w:p>
       <w:pPr>
@@ -7906,7 +8852,7 @@
       <w:r>
         <w:rPr>
           <w:noProof/>
-          <w:lang w:val="lt-LT" w:eastAsia="lt-LT"/>
+          <w:lang w:val="en-US" w:eastAsia="en-US"/>
         </w:rPr>
         <w:drawing>
           <wp:anchor distT="0" distB="0" distL="114300" distR="114300" simplePos="0" relativeHeight="251666432" behindDoc="0" locked="0" layoutInCell="1" allowOverlap="1" wp14:anchorId="4D6A5CE9" wp14:editId="047B44CB">
@@ -7966,12 +8912,12 @@
       <w:pPr>
         <w:pStyle w:val="Heading1"/>
       </w:pPr>
-      <w:bookmarkStart w:id="56" w:name="_Toc401923774"/>
+      <w:bookmarkStart w:id="61" w:name="_Toc402865385"/>
       <w:r>
         <w:lastRenderedPageBreak/>
         <w:t>Extending</w:t>
       </w:r>
-      <w:bookmarkEnd w:id="56"/>
+      <w:bookmarkEnd w:id="61"/>
     </w:p>
     <w:p>
       <w:pPr>
@@ -7996,15 +8942,15 @@
       <w:pPr>
         <w:pStyle w:val="Heading2"/>
       </w:pPr>
-      <w:bookmarkStart w:id="57" w:name="_Toc401923775"/>
-      <w:bookmarkStart w:id="58" w:name="_Ref402167813"/>
-      <w:bookmarkStart w:id="59" w:name="_Ref402167824"/>
+      <w:bookmarkStart w:id="62" w:name="_Ref402167813"/>
+      <w:bookmarkStart w:id="63" w:name="_Ref402167824"/>
+      <w:bookmarkStart w:id="64" w:name="_Toc402865386"/>
       <w:r>
         <w:t>How write and add additional evidence</w:t>
       </w:r>
-      <w:bookmarkEnd w:id="57"/>
-      <w:bookmarkEnd w:id="58"/>
-      <w:bookmarkEnd w:id="59"/>
+      <w:bookmarkEnd w:id="62"/>
+      <w:bookmarkEnd w:id="63"/>
+      <w:bookmarkEnd w:id="64"/>
     </w:p>
     <w:p>
       <w:pPr>
@@ -8037,6 +8983,7 @@
         </w:rPr>
         <w:t xml:space="preserve">Evidence class must extend </w:t>
       </w:r>
+      <w:proofErr w:type="spellStart"/>
       <w:r>
         <w:rPr>
           <w:rFonts w:ascii="Courier New" w:hAnsi="Courier New"/>
@@ -8046,6 +8993,7 @@
         </w:rPr>
         <w:t>oeVATTBEEvidence</w:t>
       </w:r>
+      <w:proofErr w:type="spellEnd"/>
       <w:r>
         <w:rPr>
           <w:lang w:val="en-GB"/>
@@ -8071,6 +9019,7 @@
         </w:rPr>
         <w:t xml:space="preserve">This class should be registered with </w:t>
       </w:r>
+      <w:proofErr w:type="spellStart"/>
       <w:r>
         <w:rPr>
           <w:rFonts w:ascii="Courier New" w:hAnsi="Courier New"/>
@@ -8078,7 +9027,48 @@
           <w:bCs/>
           <w:lang w:val="en-GB"/>
         </w:rPr>
-        <w:t>oeVATTBEEvidenceRegister::registerEvidence()</w:t>
+        <w:t>oeVATTBEEvidenceRegister</w:t>
+      </w:r>
+      <w:proofErr w:type="spellEnd"/>
+      <w:r>
+        <w:rPr>
+          <w:rFonts w:ascii="Courier New" w:hAnsi="Courier New"/>
+          <w:b/>
+          <w:bCs/>
+          <w:lang w:val="en-GB"/>
+        </w:rPr>
+        <w:t>::</w:t>
+      </w:r>
+      <w:proofErr w:type="spellStart"/>
+      <w:proofErr w:type="gramStart"/>
+      <w:r>
+        <w:rPr>
+          <w:rFonts w:ascii="Courier New" w:hAnsi="Courier New"/>
+          <w:b/>
+          <w:bCs/>
+          <w:lang w:val="en-GB"/>
+        </w:rPr>
+        <w:t>registerEvidence</w:t>
+      </w:r>
+      <w:proofErr w:type="spellEnd"/>
+      <w:r>
+        <w:rPr>
+          <w:rFonts w:ascii="Courier New" w:hAnsi="Courier New"/>
+          <w:b/>
+          <w:bCs/>
+          <w:lang w:val="en-GB"/>
+        </w:rPr>
+        <w:t>(</w:t>
+      </w:r>
+      <w:proofErr w:type="gramEnd"/>
+      <w:r>
+        <w:rPr>
+          <w:rFonts w:ascii="Courier New" w:hAnsi="Courier New"/>
+          <w:b/>
+          <w:bCs/>
+          <w:lang w:val="en-GB"/>
+        </w:rPr>
+        <w:t>)</w:t>
       </w:r>
       <w:r>
         <w:rPr>
@@ -8105,6 +9095,7 @@
         </w:rPr>
         <w:t xml:space="preserve">This class should be unregistered with </w:t>
       </w:r>
+      <w:proofErr w:type="spellStart"/>
       <w:r>
         <w:rPr>
           <w:rFonts w:ascii="Courier New" w:hAnsi="Courier New"/>
@@ -8112,7 +9103,48 @@
           <w:bCs/>
           <w:lang w:val="en-GB"/>
         </w:rPr>
-        <w:t xml:space="preserve">oeVATTBEEvidenceRegister::unregisterEvidence() </w:t>
+        <w:t>oeVATTBEEvidenceRegister</w:t>
+      </w:r>
+      <w:proofErr w:type="spellEnd"/>
+      <w:r>
+        <w:rPr>
+          <w:rFonts w:ascii="Courier New" w:hAnsi="Courier New"/>
+          <w:b/>
+          <w:bCs/>
+          <w:lang w:val="en-GB"/>
+        </w:rPr>
+        <w:t>::</w:t>
+      </w:r>
+      <w:proofErr w:type="spellStart"/>
+      <w:proofErr w:type="gramStart"/>
+      <w:r>
+        <w:rPr>
+          <w:rFonts w:ascii="Courier New" w:hAnsi="Courier New"/>
+          <w:b/>
+          <w:bCs/>
+          <w:lang w:val="en-GB"/>
+        </w:rPr>
+        <w:t>unregisterEvidence</w:t>
+      </w:r>
+      <w:proofErr w:type="spellEnd"/>
+      <w:r>
+        <w:rPr>
+          <w:rFonts w:ascii="Courier New" w:hAnsi="Courier New"/>
+          <w:b/>
+          <w:bCs/>
+          <w:lang w:val="en-GB"/>
+        </w:rPr>
+        <w:t>(</w:t>
+      </w:r>
+      <w:proofErr w:type="gramEnd"/>
+      <w:r>
+        <w:rPr>
+          <w:rFonts w:ascii="Courier New" w:hAnsi="Courier New"/>
+          <w:b/>
+          <w:bCs/>
+          <w:lang w:val="en-GB"/>
+        </w:rPr>
+        <w:t xml:space="preserve">) </w:t>
       </w:r>
       <w:r>
         <w:rPr>
@@ -8497,7 +9529,21 @@
         <w:rPr>
           <w:lang w:val="en-GB"/>
         </w:rPr>
-        <w:t>Module with additional evidences must be activated only when “VAT TBE Services” module is active, otherwise oeVATTBEEvidenceRegister will not be found.</w:t>
+        <w:t xml:space="preserve">Module with additional evidences must be activated only when “VAT TBE Services” module is active, otherwise </w:t>
+      </w:r>
+      <w:proofErr w:type="spellStart"/>
+      <w:r>
+        <w:rPr>
+          <w:lang w:val="en-GB"/>
+        </w:rPr>
+        <w:t>oeVATTBEEvidenceRegister</w:t>
+      </w:r>
+      <w:proofErr w:type="spellEnd"/>
+      <w:r>
+        <w:rPr>
+          <w:lang w:val="en-GB"/>
+        </w:rPr>
+        <w:t xml:space="preserve"> will not be found.</w:t>
       </w:r>
     </w:p>
     <w:p>
@@ -8520,6 +9566,7 @@
         <w:lastRenderedPageBreak/>
         <w:t xml:space="preserve">Currently </w:t>
       </w:r>
+      <w:proofErr w:type="spellStart"/>
       <w:r>
         <w:rPr>
           <w:b/>
@@ -8528,6 +9575,7 @@
         </w:rPr>
         <w:t>oeVATTBEGeoLocationEvidence</w:t>
       </w:r>
+      <w:proofErr w:type="spellEnd"/>
       <w:r>
         <w:rPr>
           <w:lang w:val="en-GB"/>
@@ -8538,23 +9586,56 @@
         <w:rPr>
           <w:lang w:val="en-GB"/>
         </w:rPr>
-        <w:t>ing oeVATTBEGeoLocationEvidence</w:t>
-      </w:r>
-      <w:r>
-        <w:rPr>
-          <w:lang w:val="en-GB"/>
-        </w:rPr>
-        <w:t>::getCountryId() method.</w:t>
-      </w:r>
-      <w:bookmarkStart w:id="60" w:name="_GoBack"/>
-      <w:bookmarkEnd w:id="60"/>
+        <w:t xml:space="preserve">ing </w:t>
+      </w:r>
+      <w:proofErr w:type="spellStart"/>
+      <w:r>
+        <w:rPr>
+          <w:lang w:val="en-GB"/>
+        </w:rPr>
+        <w:t>oeVATTBEGeoLocationEvidence</w:t>
+      </w:r>
+      <w:proofErr w:type="spellEnd"/>
+      <w:r>
+        <w:rPr>
+          <w:lang w:val="en-GB"/>
+        </w:rPr>
+        <w:t>::</w:t>
+      </w:r>
+      <w:proofErr w:type="spellStart"/>
+      <w:proofErr w:type="gramStart"/>
+      <w:r>
+        <w:rPr>
+          <w:lang w:val="en-GB"/>
+        </w:rPr>
+        <w:t>getCountryId</w:t>
+      </w:r>
+      <w:proofErr w:type="spellEnd"/>
+      <w:r>
+        <w:rPr>
+          <w:lang w:val="en-GB"/>
+        </w:rPr>
+        <w:t>(</w:t>
+      </w:r>
+      <w:proofErr w:type="gramEnd"/>
+      <w:r>
+        <w:rPr>
+          <w:lang w:val="en-GB"/>
+        </w:rPr>
+        <w:t>) method.</w:t>
+      </w:r>
     </w:p>
     <w:p>
       <w:pPr>
         <w:pStyle w:val="Heading2"/>
       </w:pPr>
-      <w:r>
-        <w:t xml:space="preserve">How to mark invalid items in basket </w:t>
+      <w:bookmarkStart w:id="65" w:name="_Toc402865387"/>
+      <w:r>
+        <w:t>How to mark invalid items in basket</w:t>
+      </w:r>
+      <w:bookmarkEnd w:id="65"/>
+      <w:r>
+        <w:t xml:space="preserve"> </w:t>
       </w:r>
     </w:p>
     <w:p>
@@ -8577,28 +9658,68 @@
         </w:rPr>
         <w:t>CSS class can be added to mark invalid basket item differently. Change template “</w:t>
       </w:r>
+      <w:proofErr w:type="spellStart"/>
       <w:r>
         <w:rPr>
           <w:b/>
           <w:i/>
           <w:lang w:val="en-GB"/>
         </w:rPr>
-        <w:t>tpl/page/checkout/inc/basketcontents.tpl</w:t>
-      </w:r>
-      <w:r>
-        <w:rPr>
-          <w:lang w:val="en-GB"/>
-        </w:rPr>
-        <w:t xml:space="preserve">” to add additional CSS class. Information if basket item is invalid can be received from controller method </w:t>
-      </w:r>
+        <w:t>tpl</w:t>
+      </w:r>
+      <w:proofErr w:type="spellEnd"/>
       <w:r>
         <w:rPr>
           <w:b/>
           <w:i/>
           <w:lang w:val="en-GB"/>
         </w:rPr>
+        <w:t>/page/checkout/</w:t>
+      </w:r>
+      <w:proofErr w:type="spellStart"/>
+      <w:r>
+        <w:rPr>
+          <w:b/>
+          <w:i/>
+          <w:lang w:val="en-GB"/>
+        </w:rPr>
+        <w:t>inc</w:t>
+      </w:r>
+      <w:proofErr w:type="spellEnd"/>
+      <w:r>
+        <w:rPr>
+          <w:b/>
+          <w:i/>
+          <w:lang w:val="en-GB"/>
+        </w:rPr>
+        <w:t>/</w:t>
+      </w:r>
+      <w:proofErr w:type="spellStart"/>
+      <w:r>
+        <w:rPr>
+          <w:b/>
+          <w:i/>
+          <w:lang w:val="en-GB"/>
+        </w:rPr>
+        <w:t>basketcontents.tpl</w:t>
+      </w:r>
+      <w:proofErr w:type="spellEnd"/>
+      <w:r>
+        <w:rPr>
+          <w:lang w:val="en-GB"/>
+        </w:rPr>
+        <w:t xml:space="preserve">” to add additional CSS class. Information if basket item is invalid can be received from controller method </w:t>
+      </w:r>
+      <w:proofErr w:type="spellStart"/>
+      <w:r>
+        <w:rPr>
+          <w:b/>
+          <w:i/>
+          <w:lang w:val="en-GB"/>
+        </w:rPr>
         <w:t>isOeVATTBETBEArticleValid</w:t>
       </w:r>
+      <w:proofErr w:type="spellEnd"/>
       <w:r>
         <w:rPr>
           <w:lang w:val="en-GB"/>
@@ -8758,13 +9879,77 @@
         </w:rPr>
         <w:t>Add CSS class to module CSS file “</w:t>
       </w:r>
+      <w:proofErr w:type="spellStart"/>
       <w:r>
         <w:rPr>
           <w:b/>
           <w:i/>
           <w:lang w:val="en-GB"/>
         </w:rPr>
-        <w:t>oe/oevattbe/out/src/css/vattbe.css</w:t>
+        <w:t>oe</w:t>
+      </w:r>
+      <w:proofErr w:type="spellEnd"/>
+      <w:r>
+        <w:rPr>
+          <w:b/>
+          <w:i/>
+          <w:lang w:val="en-GB"/>
+        </w:rPr>
+        <w:t>/</w:t>
+      </w:r>
+      <w:proofErr w:type="spellStart"/>
+      <w:r>
+        <w:rPr>
+          <w:b/>
+          <w:i/>
+          <w:lang w:val="en-GB"/>
+        </w:rPr>
+        <w:t>oevattbe</w:t>
+      </w:r>
+      <w:proofErr w:type="spellEnd"/>
+      <w:r>
+        <w:rPr>
+          <w:b/>
+          <w:i/>
+          <w:lang w:val="en-GB"/>
+        </w:rPr>
+        <w:t>/out/</w:t>
+      </w:r>
+      <w:proofErr w:type="spellStart"/>
+      <w:r>
+        <w:rPr>
+          <w:b/>
+          <w:i/>
+          <w:lang w:val="en-GB"/>
+        </w:rPr>
+        <w:t>src</w:t>
+      </w:r>
+      <w:proofErr w:type="spellEnd"/>
+      <w:r>
+        <w:rPr>
+          <w:b/>
+          <w:i/>
+          <w:lang w:val="en-GB"/>
+        </w:rPr>
+        <w:t>/</w:t>
+      </w:r>
+      <w:proofErr w:type="spellStart"/>
+      <w:r>
+        <w:rPr>
+          <w:b/>
+          <w:i/>
+          <w:lang w:val="en-GB"/>
+        </w:rPr>
+        <w:t>css</w:t>
+      </w:r>
+      <w:proofErr w:type="spellEnd"/>
+      <w:r>
+        <w:rPr>
+          <w:b/>
+          <w:i/>
+          <w:lang w:val="en-GB"/>
+        </w:rPr>
+        <w:t>/vattbe.css</w:t>
       </w:r>
       <w:r>
         <w:rPr>
@@ -8878,7 +10063,7 @@
       <w:r>
         <w:rPr>
           <w:noProof/>
-          <w:lang w:val="lt-LT" w:eastAsia="lt-LT"/>
+          <w:lang w:val="en-US" w:eastAsia="en-US"/>
         </w:rPr>
         <w:drawing>
           <wp:anchor distT="0" distB="0" distL="114300" distR="114300" simplePos="0" relativeHeight="251670528" behindDoc="0" locked="0" layoutInCell="1" allowOverlap="1">
@@ -9065,7 +10250,7 @@
                   <w:rPr>
                     <w:noProof/>
                   </w:rPr>
-                  <w:t>24</w:t>
+                  <w:t>2</w:t>
                 </w:r>
                 <w:r>
                   <w:fldChar w:fldCharType="end"/>
@@ -9073,27 +10258,14 @@
                 <w:r>
                   <w:t>/</w:t>
                 </w:r>
-                <w:r>
-                  <w:fldChar w:fldCharType="begin"/>
-                </w:r>
-                <w:r>
-                  <w:instrText xml:space="preserve"> NUMPAGES  </w:instrText>
-                </w:r>
-                <w:r>
-                  <w:fldChar w:fldCharType="separate"/>
-                </w:r>
-                <w:r>
-                  <w:rPr>
-                    <w:noProof/>
-                  </w:rPr>
-                  <w:t>24</w:t>
-                </w:r>
-                <w:r>
-                  <w:rPr>
-                    <w:noProof/>
-                  </w:rPr>
-                  <w:fldChar w:fldCharType="end"/>
-                </w:r>
+                <w:fldSimple w:instr=" NUMPAGES  ">
+                  <w:r>
+                    <w:rPr>
+                      <w:noProof/>
+                    </w:rPr>
+                    <w:t>25</w:t>
+                  </w:r>
+                </w:fldSimple>
               </w:p>
               <w:p>
                 <w:pPr>
@@ -9119,7 +10291,10 @@
                   <w:pStyle w:val="Footer"/>
                 </w:pPr>
                 <w:r>
-                  <w:t xml:space="preserve">© OXID eSales AG | www.oxid-esales.com | </w:t>
+                  <w:t xml:space="preserve">© OXID </w:t>
+                </w:r>
+                <w:r>
+                  <w:t xml:space="preserve">eSales AG | www.oxid-esales.com | </w:t>
                 </w:r>
                 <w:hyperlink r:id="rId1" w:history="1">
                   <w:r>
@@ -9184,7 +10359,17 @@
                     <w:sz w:val="14"/>
                     <w:szCs w:val="14"/>
                   </w:rPr>
-                  <w:t xml:space="preserve">© OXID eSales AG | www.oxid-esales.com | </w:t>
+                  <w:t xml:space="preserve">© OXID </w:t>
+                </w:r>
+                <w:r>
+                  <w:rPr>
+                    <w:rFonts w:cs="TTE1A53338t00"/>
+                    <w:b/>
+                    <w:color w:val="808080"/>
+                    <w:sz w:val="14"/>
+                    <w:szCs w:val="14"/>
+                  </w:rPr>
+                  <w:t xml:space="preserve">eSales AG | www.oxid-esales.com | </w:t>
                 </w:r>
                 <w:hyperlink r:id="rId1" w:history="1">
                   <w:r>
@@ -9249,7 +10434,7 @@
     <w:r>
       <w:rPr>
         <w:noProof/>
-        <w:lang w:val="lt-LT" w:eastAsia="lt-LT"/>
+        <w:lang w:val="en-US" w:eastAsia="en-US"/>
       </w:rPr>
       <w:drawing>
         <wp:anchor distT="0" distB="0" distL="114300" distR="114300" simplePos="0" relativeHeight="251659776" behindDoc="1" locked="0" layoutInCell="1" allowOverlap="1" wp14:anchorId="12342256" wp14:editId="7515FF53">
@@ -9682,7 +10867,7 @@
     <w:r>
       <w:rPr>
         <w:noProof/>
-        <w:lang w:val="lt-LT" w:eastAsia="lt-LT"/>
+        <w:lang w:val="en-US" w:eastAsia="en-US"/>
       </w:rPr>
       <w:drawing>
         <wp:anchor distT="0" distB="0" distL="114300" distR="114300" simplePos="0" relativeHeight="251658752" behindDoc="1" locked="0" layoutInCell="1" allowOverlap="1">
@@ -11862,6 +13047,7 @@
       <w:spacing w:line="280" w:lineRule="exact"/>
     </w:pPr>
     <w:tblPr>
+      <w:tblInd w:w="0" w:type="dxa"/>
       <w:tblBorders>
         <w:top w:val="single" w:sz="4" w:space="0" w:color="auto"/>
         <w:left w:val="single" w:sz="4" w:space="0" w:color="auto"/>
@@ -11870,6 +13056,12 @@
         <w:insideH w:val="single" w:sz="4" w:space="0" w:color="auto"/>
         <w:insideV w:val="single" w:sz="4" w:space="0" w:color="auto"/>
       </w:tblBorders>
+      <w:tblCellMar>
+        <w:top w:w="0" w:type="dxa"/>
+        <w:left w:w="108" w:type="dxa"/>
+        <w:bottom w:w="0" w:type="dxa"/>
+        <w:right w:w="108" w:type="dxa"/>
+      </w:tblCellMar>
     </w:tblPr>
   </w:style>
   <w:style w:type="character" w:customStyle="1" w:styleId="FormatvorlageCourierNew10pt">
@@ -11904,6 +13096,7 @@
       <w:sz w:val="18"/>
     </w:rPr>
     <w:tblPr>
+      <w:tblInd w:w="0" w:type="dxa"/>
       <w:tblBorders>
         <w:top w:val="single" w:sz="4" w:space="0" w:color="auto"/>
         <w:left w:val="single" w:sz="4" w:space="0" w:color="auto"/>
@@ -11912,6 +13105,12 @@
         <w:insideH w:val="single" w:sz="4" w:space="0" w:color="auto"/>
         <w:insideV w:val="single" w:sz="4" w:space="0" w:color="auto"/>
       </w:tblBorders>
+      <w:tblCellMar>
+        <w:top w:w="0" w:type="dxa"/>
+        <w:left w:w="108" w:type="dxa"/>
+        <w:bottom w:w="0" w:type="dxa"/>
+        <w:right w:w="108" w:type="dxa"/>
+      </w:tblCellMar>
     </w:tblPr>
     <w:tblStylePr w:type="firstRow">
       <w:rPr>
@@ -12916,7 +14115,7 @@
 </file>
 
 <file path=customXml/itemProps1.xml><?xml version="1.0" encoding="utf-8"?>
-<ds:datastoreItem xmlns:ds="http://schemas.openxmlformats.org/officeDocument/2006/customXml" ds:itemID="{C88CC1BB-F3B7-4754-988B-C766B0B97674}">
+<ds:datastoreItem xmlns:ds="http://schemas.openxmlformats.org/officeDocument/2006/customXml" ds:itemID="{17C03684-ADA7-4C03-ABDD-2C628EF70789}">
   <ds:schemaRefs>
     <ds:schemaRef ds:uri="http://schemas.openxmlformats.org/officeDocument/2006/bibliography"/>
   </ds:schemaRefs>

</xml_diff>

<commit_message>
Added note fot countries set up
</commit_message>
<xml_diff>
--- a/documentation/user_manual_en.docx
+++ b/documentation/user_manual_en.docx
@@ -709,7 +709,6 @@
           <w:docPartUnique/>
         </w:docPartObj>
       </w:sdtPr>
-      <w:sdtEndPr/>
       <w:sdtContent>
         <w:p>
           <w:pPr>
@@ -7087,162 +7086,6 @@
       </w:r>
       <w:r>
         <w:rPr>
-          <w:lang w:val="en-GB"/>
-        </w:rPr>
-        <w:fldChar w:fldCharType="begin"/>
-      </w:r>
-      <w:r>
-        <w:rPr>
-          <w:lang w:val="en-GB"/>
-        </w:rPr>
-        <w:instrText xml:space="preserve"> REF _Ref402166432 \w \h </w:instrText>
-      </w:r>
-      <w:r>
-        <w:rPr>
-          <w:lang w:val="en-GB"/>
-        </w:rPr>
-      </w:r>
-      <w:r>
-        <w:rPr>
-          <w:lang w:val="en-GB"/>
-        </w:rPr>
-        <w:fldChar w:fldCharType="separate"/>
-      </w:r>
-      <w:r>
-        <w:rPr>
-          <w:lang w:val="en-GB"/>
-        </w:rPr>
-        <w:t>6.2.1</w:t>
-      </w:r>
-      <w:r>
-        <w:rPr>
-          <w:lang w:val="en-GB"/>
-        </w:rPr>
-        <w:fldChar w:fldCharType="end"/>
-      </w:r>
-      <w:r>
-        <w:rPr>
-          <w:lang w:val="en-GB"/>
-        </w:rPr>
-        <w:t xml:space="preserve"> </w:t>
-      </w:r>
-      <w:r>
-        <w:rPr>
-          <w:lang w:val="en-GB"/>
-        </w:rPr>
-        <w:fldChar w:fldCharType="begin"/>
-      </w:r>
-      <w:r>
-        <w:rPr>
-          <w:lang w:val="en-GB"/>
-        </w:rPr>
-        <w:instrText xml:space="preserve"> REF _Ref402166451 \h </w:instrText>
-      </w:r>
-      <w:r>
-        <w:rPr>
-          <w:lang w:val="en-GB"/>
-        </w:rPr>
-      </w:r>
-      <w:r>
-        <w:rPr>
-          <w:lang w:val="en-GB"/>
-        </w:rPr>
-        <w:fldChar w:fldCharType="separate"/>
-      </w:r>
-      <w:r>
-        <w:t>Country VAT groups</w:t>
-      </w:r>
-      <w:r>
-        <w:rPr>
-          <w:lang w:val="en-GB"/>
-        </w:rPr>
-        <w:fldChar w:fldCharType="end"/>
-      </w:r>
-      <w:r>
-        <w:rPr>
-          <w:lang w:val="en-GB"/>
-        </w:rPr>
-        <w:t>.</w:t>
-      </w:r>
-    </w:p>
-    <w:p>
-      <w:pPr>
-        <w:pStyle w:val="Heading2"/>
-      </w:pPr>
-      <w:bookmarkStart w:id="28" w:name="_Toc402887293"/>
-      <w:r>
-        <w:t>Product</w:t>
-      </w:r>
-      <w:r>
-        <w:t>s</w:t>
-      </w:r>
-      <w:r>
-        <w:t xml:space="preserve"> as TBE services</w:t>
-      </w:r>
-      <w:bookmarkEnd w:id="28"/>
-    </w:p>
-    <w:p>
-      <w:pPr>
-        <w:rPr>
-          <w:lang w:val="en-GB"/>
-        </w:rPr>
-      </w:pPr>
-      <w:r>
-        <w:rPr>
-          <w:lang w:val="en-GB"/>
-        </w:rPr>
-        <w:t>Product</w:t>
-      </w:r>
-      <w:r>
-        <w:rPr>
-          <w:lang w:val="en-GB"/>
-        </w:rPr>
-        <w:t xml:space="preserve">s data is not configured out of the box. You need to configure all TBE </w:t>
-      </w:r>
-      <w:r>
-        <w:rPr>
-          <w:lang w:val="en-GB"/>
-        </w:rPr>
-        <w:t>product</w:t>
-      </w:r>
-      <w:r>
-        <w:rPr>
-          <w:lang w:val="en-GB"/>
-        </w:rPr>
-        <w:t xml:space="preserve">s </w:t>
-      </w:r>
-      <w:r>
-        <w:rPr>
-          <w:lang w:val="en-GB"/>
-        </w:rPr>
-        <w:t>define appropriate VAT group per country</w:t>
-      </w:r>
-      <w:r>
-        <w:rPr>
-          <w:lang w:val="en-GB"/>
-        </w:rPr>
-        <w:t>. You can find out more information how to configure</w:t>
-      </w:r>
-      <w:r>
-        <w:rPr>
-          <w:lang w:val="en-GB"/>
-        </w:rPr>
-        <w:t xml:space="preserve"> </w:t>
-      </w:r>
-      <w:r>
-        <w:rPr>
-          <w:lang w:val="en-GB"/>
-        </w:rPr>
-        <w:t>Product</w:t>
-      </w:r>
-      <w:r>
-        <w:rPr>
-          <w:lang w:val="en-GB"/>
-        </w:rPr>
-        <w:t xml:space="preserve">s in </w:t>
-      </w:r>
-      <w:r>
-        <w:rPr>
           <w:b/>
           <w:i/>
           <w:lang w:val="en-GB"/>
@@ -7255,7 +7098,7 @@
           <w:i/>
           <w:lang w:val="en-GB"/>
         </w:rPr>
-        <w:instrText xml:space="preserve"> REF _Ref402167385 \w \h  \* MERGEFORMAT </w:instrText>
+        <w:instrText xml:space="preserve"> REF _Ref402166432 \w \h </w:instrText>
       </w:r>
       <w:r>
         <w:rPr>
@@ -7270,7 +7113,7 @@
           <w:i/>
           <w:lang w:val="en-GB"/>
         </w:rPr>
-        <w:fldChar w:fldCharType="separate"/>
+        <w:instrText xml:space="preserve"> \* MERGEFORMAT </w:instrText>
       </w:r>
       <w:r>
         <w:rPr>
@@ -7278,7 +7121,7 @@
           <w:i/>
           <w:lang w:val="en-GB"/>
         </w:rPr>
-        <w:t>6.2.2</w:t>
+        <w:fldChar w:fldCharType="separate"/>
       </w:r>
       <w:r>
         <w:rPr>
@@ -7286,7 +7129,7 @@
           <w:i/>
           <w:lang w:val="en-GB"/>
         </w:rPr>
-        <w:fldChar w:fldCharType="end"/>
+        <w:t>6.2.1</w:t>
       </w:r>
       <w:r>
         <w:rPr>
@@ -7294,7 +7137,7 @@
           <w:i/>
           <w:lang w:val="en-GB"/>
         </w:rPr>
-        <w:t xml:space="preserve"> </w:t>
+        <w:fldChar w:fldCharType="end"/>
       </w:r>
       <w:r>
         <w:rPr>
@@ -7302,7 +7145,7 @@
           <w:i/>
           <w:lang w:val="en-GB"/>
         </w:rPr>
-        <w:fldChar w:fldCharType="begin"/>
+        <w:t xml:space="preserve"> </w:t>
       </w:r>
       <w:r>
         <w:rPr>
@@ -7310,7 +7153,7 @@
           <w:i/>
           <w:lang w:val="en-GB"/>
         </w:rPr>
-        <w:instrText xml:space="preserve"> REF _Ref402167371 \h  \* MERGEFORMAT </w:instrText>
+        <w:fldChar w:fldCharType="begin"/>
       </w:r>
       <w:r>
         <w:rPr>
@@ -7318,6 +7161,7 @@
           <w:i/>
           <w:lang w:val="en-GB"/>
         </w:rPr>
+        <w:instrText xml:space="preserve"> REF _Ref402166451 \h </w:instrText>
       </w:r>
       <w:r>
         <w:rPr>
@@ -7325,272 +7169,29 @@
           <w:i/>
           <w:lang w:val="en-GB"/>
         </w:rPr>
-        <w:fldChar w:fldCharType="separate"/>
       </w:r>
       <w:r>
         <w:rPr>
           <w:b/>
           <w:i/>
-        </w:rPr>
-        <w:t>Product</w:t>
+          <w:lang w:val="en-GB"/>
+        </w:rPr>
+        <w:instrText xml:space="preserve"> \* MERGEFORMAT </w:instrText>
       </w:r>
       <w:r>
         <w:rPr>
           <w:b/>
           <w:i/>
-        </w:rPr>
-        <w:t>s as TBE services</w:t>
+          <w:lang w:val="en-GB"/>
+        </w:rPr>
+        <w:fldChar w:fldCharType="separate"/>
       </w:r>
       <w:r>
         <w:rPr>
           <w:b/>
           <w:i/>
-          <w:lang w:val="en-GB"/>
-        </w:rPr>
-        <w:fldChar w:fldCharType="end"/>
-      </w:r>
-      <w:r>
-        <w:rPr>
-          <w:b/>
-          <w:lang w:val="en-GB"/>
-        </w:rPr>
-        <w:t xml:space="preserve"> </w:t>
-      </w:r>
-    </w:p>
-    <w:p>
-      <w:pPr>
-        <w:pStyle w:val="Heading2"/>
-      </w:pPr>
-      <w:bookmarkStart w:id="29" w:name="_Toc402887294"/>
-      <w:r>
-        <w:t xml:space="preserve">User Location </w:t>
-      </w:r>
-      <w:r>
-        <w:t>Evidences</w:t>
-      </w:r>
-      <w:bookmarkEnd w:id="29"/>
-    </w:p>
-    <w:p>
-      <w:pPr>
-        <w:pStyle w:val="Heading3"/>
-      </w:pPr>
-      <w:bookmarkStart w:id="30" w:name="_Toc402887295"/>
-      <w:r>
-        <w:t>Logic</w:t>
-      </w:r>
-      <w:r>
-        <w:t xml:space="preserve"> behind</w:t>
-      </w:r>
-      <w:bookmarkEnd w:id="30"/>
-    </w:p>
-    <w:p>
-      <w:pPr>
-        <w:rPr>
-          <w:lang w:val="en-GB"/>
-        </w:rPr>
-      </w:pPr>
-      <w:r>
-        <w:rPr>
-          <w:lang w:val="en-GB"/>
-        </w:rPr>
-        <w:t>EU VAT directive 1042/2013 require that Shop would find out customer location and apply VAT according to his country. This directive tells that customer location must be found out by at least two evidences. Location provided by customer cannot be used as e</w:t>
-      </w:r>
-      <w:r>
-        <w:rPr>
-          <w:lang w:val="en-GB"/>
-        </w:rPr>
-        <w:t xml:space="preserve">vidence. </w:t>
-      </w:r>
-      <w:r>
-        <w:rPr>
-          <w:lang w:val="en-GB"/>
-        </w:rPr>
-        <w:t xml:space="preserve">OXID </w:t>
-      </w:r>
-      <w:proofErr w:type="spellStart"/>
-      <w:r>
-        <w:rPr>
-          <w:lang w:val="en-GB"/>
-        </w:rPr>
-        <w:t>eSales</w:t>
-      </w:r>
-      <w:proofErr w:type="spellEnd"/>
-      <w:r>
-        <w:rPr>
-          <w:lang w:val="en-GB"/>
-        </w:rPr>
-        <w:t xml:space="preserve"> </w:t>
-      </w:r>
-      <w:proofErr w:type="spellStart"/>
-      <w:r>
-        <w:rPr>
-          <w:lang w:val="en-GB"/>
-        </w:rPr>
-        <w:t>e</w:t>
-      </w:r>
-      <w:r>
-        <w:rPr>
-          <w:lang w:val="en-GB"/>
-        </w:rPr>
-        <w:t>VAT</w:t>
-      </w:r>
-      <w:proofErr w:type="spellEnd"/>
-      <w:r>
-        <w:rPr>
-          <w:lang w:val="en-GB"/>
-        </w:rPr>
-        <w:t xml:space="preserve"> module provides few rules how to find out customer location country and mechanism how to add additional evidence finding algorithms.</w:t>
-      </w:r>
-    </w:p>
-    <w:p>
-      <w:pPr>
-        <w:pStyle w:val="Heading3"/>
-      </w:pPr>
-      <w:bookmarkStart w:id="31" w:name="__RefHeading__443_74198979"/>
-      <w:bookmarkStart w:id="32" w:name="_Toc402887296"/>
-      <w:bookmarkEnd w:id="31"/>
-      <w:r>
-        <w:t>Default evidences</w:t>
-      </w:r>
-      <w:bookmarkEnd w:id="32"/>
-    </w:p>
-    <w:p>
-      <w:pPr>
-        <w:rPr>
-          <w:lang w:val="en-GB"/>
-        </w:rPr>
-      </w:pPr>
-      <w:r>
-        <w:rPr>
-          <w:lang w:val="en-GB"/>
-        </w:rPr>
-        <w:t xml:space="preserve">OXID </w:t>
-      </w:r>
-      <w:proofErr w:type="spellStart"/>
-      <w:r>
-        <w:rPr>
-          <w:lang w:val="en-GB"/>
-        </w:rPr>
-        <w:t>eSales</w:t>
-      </w:r>
-      <w:proofErr w:type="spellEnd"/>
-      <w:r>
-        <w:rPr>
-          <w:lang w:val="en-GB"/>
-        </w:rPr>
-        <w:t xml:space="preserve"> </w:t>
-      </w:r>
-      <w:proofErr w:type="spellStart"/>
-      <w:r>
-        <w:rPr>
-          <w:lang w:val="en-GB"/>
-        </w:rPr>
-        <w:t>eVAT</w:t>
-      </w:r>
-      <w:proofErr w:type="spellEnd"/>
-      <w:r>
-        <w:rPr>
-          <w:lang w:val="en-GB"/>
-        </w:rPr>
-        <w:t xml:space="preserve"> module use two algorithms to find out customer location: billing address and geo location (based on customer </w:t>
-      </w:r>
-      <w:r>
-        <w:rPr>
-          <w:lang w:val="en-GB"/>
-        </w:rPr>
-        <w:t>IP</w:t>
-      </w:r>
-      <w:r>
-        <w:rPr>
-          <w:lang w:val="en-GB"/>
-        </w:rPr>
-        <w:t xml:space="preserve"> address). One </w:t>
-      </w:r>
-      <w:r>
-        <w:rPr>
-          <w:lang w:val="en-GB"/>
-        </w:rPr>
-        <w:t xml:space="preserve">of the </w:t>
-      </w:r>
-      <w:r>
-        <w:rPr>
-          <w:lang w:val="en-GB"/>
-        </w:rPr>
-        <w:t xml:space="preserve">evidence has highest value than others as those evidences might be contradicted. By default billing address is the default one. For example customer location is Austria if customer billing address is </w:t>
-      </w:r>
-      <w:r>
-        <w:rPr>
-          <w:lang w:val="en-GB"/>
-        </w:rPr>
-        <w:t>Austria; even</w:t>
-      </w:r>
-      <w:r>
-        <w:rPr>
-          <w:lang w:val="en-GB"/>
-        </w:rPr>
-        <w:t xml:space="preserve"> geo location</w:t>
-      </w:r>
-      <w:r>
-        <w:rPr>
-          <w:lang w:val="en-GB"/>
-        </w:rPr>
-        <w:t xml:space="preserve"> said that it</w:t>
-      </w:r>
-      <w:r>
-        <w:rPr>
-          <w:lang w:val="en-GB"/>
-        </w:rPr>
-        <w:t xml:space="preserve"> is Ireland. If default evidence </w:t>
-      </w:r>
-      <w:r>
-        <w:rPr>
-          <w:lang w:val="en-GB"/>
-        </w:rPr>
-        <w:t>cannot</w:t>
-      </w:r>
-      <w:r>
-        <w:rPr>
-          <w:lang w:val="en-GB"/>
-        </w:rPr>
-        <w:t xml:space="preserve"> determine user country, first active evidence with</w:t>
-      </w:r>
-      <w:r>
-        <w:rPr>
-          <w:lang w:val="en-GB"/>
-        </w:rPr>
-        <w:t xml:space="preserve"> determined</w:t>
-      </w:r>
-      <w:r>
-        <w:rPr>
-          <w:lang w:val="en-GB"/>
-        </w:rPr>
-        <w:t xml:space="preserve"> user country will be used. Default evidence can be specified in module configuration screen where evidence id should be entered.</w:t>
-      </w:r>
-    </w:p>
-    <w:p>
-      <w:pPr>
-        <w:rPr>
-          <w:lang w:val="en-GB"/>
-        </w:rPr>
-      </w:pPr>
-    </w:p>
-    <w:p>
-      <w:pPr>
-        <w:rPr>
-          <w:lang w:val="en-GB"/>
-        </w:rPr>
-      </w:pPr>
-      <w:r>
-        <w:rPr>
-          <w:lang w:val="en-GB"/>
-        </w:rPr>
-        <w:t>You can find out more information about evidences and their configuration in</w:t>
-      </w:r>
-      <w:r>
-        <w:rPr>
-          <w:lang w:val="en-GB"/>
-        </w:rPr>
-        <w:t xml:space="preserve"> </w:t>
+        </w:rPr>
+        <w:t>Country VAT groups</w:t>
       </w:r>
       <w:r>
         <w:rPr>
@@ -7598,7 +7199,191 @@
           <w:i/>
           <w:lang w:val="en-GB"/>
         </w:rPr>
-        <w:fldChar w:fldCharType="begin"/>
+        <w:fldChar w:fldCharType="end"/>
+      </w:r>
+      <w:r>
+        <w:rPr>
+          <w:lang w:val="en-GB"/>
+        </w:rPr>
+        <w:t>.</w:t>
+      </w:r>
+    </w:p>
+    <w:p>
+      <w:pPr>
+        <w:rPr>
+          <w:lang w:val="en-GB"/>
+        </w:rPr>
+      </w:pPr>
+      <w:r>
+        <w:rPr>
+          <w:rStyle w:val="WarnungenZchn"/>
+        </w:rPr>
+        <w:t>Important:</w:t>
+      </w:r>
+      <w:r>
+        <w:rPr>
+          <w:lang w:val="en-GB"/>
+        </w:rPr>
+        <w:t xml:space="preserve"> shop owner is respo</w:t>
+      </w:r>
+      <w:r>
+        <w:rPr>
+          <w:lang w:val="en-GB"/>
+        </w:rPr>
+        <w:t xml:space="preserve">nsible for validity of </w:t>
+      </w:r>
+      <w:r>
+        <w:rPr>
+          <w:lang w:val="en-GB"/>
+        </w:rPr>
+        <w:t>VAT rate groups</w:t>
+      </w:r>
+      <w:r>
+        <w:rPr>
+          <w:lang w:val="en-GB"/>
+        </w:rPr>
+        <w:t xml:space="preserve"> set up:</w:t>
+      </w:r>
+    </w:p>
+    <w:p>
+      <w:pPr>
+        <w:pStyle w:val="ListParagraph"/>
+        <w:numPr>
+          <w:ilvl w:val="0"/>
+          <w:numId w:val="20"/>
+        </w:numPr>
+        <w:rPr>
+          <w:lang w:val="en-GB"/>
+        </w:rPr>
+      </w:pPr>
+      <w:r>
+        <w:rPr>
+          <w:lang w:val="en-GB"/>
+        </w:rPr>
+        <w:t xml:space="preserve">Countries which applies </w:t>
+      </w:r>
+      <w:r>
+        <w:rPr>
+          <w:lang w:val="en-GB"/>
+        </w:rPr>
+        <w:t>EU VAT directive</w:t>
+      </w:r>
+      <w:r>
+        <w:rPr>
+          <w:lang w:val="en-GB"/>
+        </w:rPr>
+        <w:t xml:space="preserve"> must be marked to apply </w:t>
+      </w:r>
+      <w:proofErr w:type="spellStart"/>
+      <w:r>
+        <w:rPr>
+          <w:lang w:val="en-GB"/>
+        </w:rPr>
+        <w:t>eVAT</w:t>
+      </w:r>
+      <w:proofErr w:type="spellEnd"/>
+      <w:r>
+        <w:rPr>
+          <w:lang w:val="en-GB"/>
+        </w:rPr>
+        <w:t xml:space="preserve"> module VAT rates;</w:t>
+      </w:r>
+    </w:p>
+    <w:p>
+      <w:pPr>
+        <w:pStyle w:val="ListParagraph"/>
+        <w:numPr>
+          <w:ilvl w:val="0"/>
+          <w:numId w:val="20"/>
+        </w:numPr>
+        <w:rPr>
+          <w:lang w:val="en-GB"/>
+        </w:rPr>
+      </w:pPr>
+      <w:r>
+        <w:rPr>
+          <w:lang w:val="en-GB"/>
+        </w:rPr>
+        <w:t>Countries VAT rates must be configured.</w:t>
+      </w:r>
+    </w:p>
+    <w:p>
+      <w:pPr>
+        <w:pStyle w:val="Heading2"/>
+      </w:pPr>
+      <w:bookmarkStart w:id="28" w:name="_Toc402887293"/>
+      <w:r>
+        <w:t>Product</w:t>
+      </w:r>
+      <w:r>
+        <w:t>s</w:t>
+      </w:r>
+      <w:r>
+        <w:t xml:space="preserve"> as TBE services</w:t>
+      </w:r>
+      <w:bookmarkStart w:id="29" w:name="_GoBack"/>
+      <w:bookmarkEnd w:id="28"/>
+      <w:bookmarkEnd w:id="29"/>
+    </w:p>
+    <w:p>
+      <w:pPr>
+        <w:rPr>
+          <w:lang w:val="en-GB"/>
+        </w:rPr>
+      </w:pPr>
+      <w:r>
+        <w:rPr>
+          <w:lang w:val="en-GB"/>
+        </w:rPr>
+        <w:t>Product</w:t>
+      </w:r>
+      <w:r>
+        <w:rPr>
+          <w:lang w:val="en-GB"/>
+        </w:rPr>
+        <w:t xml:space="preserve">s data is not configured out of the box. You need to configure all TBE </w:t>
+      </w:r>
+      <w:r>
+        <w:rPr>
+          <w:lang w:val="en-GB"/>
+        </w:rPr>
+        <w:t>product</w:t>
+      </w:r>
+      <w:r>
+        <w:rPr>
+          <w:lang w:val="en-GB"/>
+        </w:rPr>
+        <w:t xml:space="preserve">s </w:t>
+      </w:r>
+      <w:r>
+        <w:rPr>
+          <w:lang w:val="en-GB"/>
+        </w:rPr>
+        <w:t>define appropriate VAT group per country</w:t>
+      </w:r>
+      <w:r>
+        <w:rPr>
+          <w:lang w:val="en-GB"/>
+        </w:rPr>
+        <w:t>. You can find out more information how to configure</w:t>
+      </w:r>
+      <w:r>
+        <w:rPr>
+          <w:lang w:val="en-GB"/>
+        </w:rPr>
+        <w:t xml:space="preserve"> </w:t>
+      </w:r>
+      <w:r>
+        <w:rPr>
+          <w:lang w:val="en-GB"/>
+        </w:rPr>
+        <w:t>Product</w:t>
+      </w:r>
+      <w:r>
+        <w:rPr>
+          <w:lang w:val="en-GB"/>
+        </w:rPr>
+        <w:t xml:space="preserve">s in </w:t>
       </w:r>
       <w:r>
         <w:rPr>
@@ -7606,7 +7391,7 @@
           <w:i/>
           <w:lang w:val="en-GB"/>
         </w:rPr>
-        <w:instrText xml:space="preserve"> REF _Ref402167771 \w \h  \* MERGEFORMAT </w:instrText>
+        <w:fldChar w:fldCharType="begin"/>
       </w:r>
       <w:r>
         <w:rPr>
@@ -7614,6 +7399,7 @@
           <w:i/>
           <w:lang w:val="en-GB"/>
         </w:rPr>
+        <w:instrText xml:space="preserve"> REF _Ref402167385 \w \h  \* MERGEFORMAT </w:instrText>
       </w:r>
       <w:r>
         <w:rPr>
@@ -7621,7 +7407,6 @@
           <w:i/>
           <w:lang w:val="en-GB"/>
         </w:rPr>
-        <w:fldChar w:fldCharType="separate"/>
       </w:r>
       <w:r>
         <w:rPr>
@@ -7629,7 +7414,7 @@
           <w:i/>
           <w:lang w:val="en-GB"/>
         </w:rPr>
-        <w:t>6.2.4</w:t>
+        <w:fldChar w:fldCharType="separate"/>
       </w:r>
       <w:r>
         <w:rPr>
@@ -7637,7 +7422,7 @@
           <w:i/>
           <w:lang w:val="en-GB"/>
         </w:rPr>
-        <w:fldChar w:fldCharType="end"/>
+        <w:t>6.2.2</w:t>
       </w:r>
       <w:r>
         <w:rPr>
@@ -7645,7 +7430,7 @@
           <w:i/>
           <w:lang w:val="en-GB"/>
         </w:rPr>
-        <w:t xml:space="preserve"> </w:t>
+        <w:fldChar w:fldCharType="end"/>
       </w:r>
       <w:r>
         <w:rPr>
@@ -7653,7 +7438,7 @@
           <w:i/>
           <w:lang w:val="en-GB"/>
         </w:rPr>
-        <w:fldChar w:fldCharType="begin"/>
+        <w:t xml:space="preserve"> </w:t>
       </w:r>
       <w:r>
         <w:rPr>
@@ -7661,7 +7446,7 @@
           <w:i/>
           <w:lang w:val="en-GB"/>
         </w:rPr>
-        <w:instrText xml:space="preserve"> REF _Ref402167780 \h  \* MERGEFORMAT </w:instrText>
+        <w:fldChar w:fldCharType="begin"/>
       </w:r>
       <w:r>
         <w:rPr>
@@ -7669,6 +7454,7 @@
           <w:i/>
           <w:lang w:val="en-GB"/>
         </w:rPr>
+        <w:instrText xml:space="preserve"> REF _Ref402167371 \h  \* MERGEFORMAT </w:instrText>
       </w:r>
       <w:r>
         <w:rPr>
@@ -7676,48 +7462,28 @@
           <w:i/>
           <w:lang w:val="en-GB"/>
         </w:rPr>
-        <w:fldChar w:fldCharType="separate"/>
       </w:r>
       <w:r>
         <w:rPr>
           <w:b/>
           <w:i/>
-        </w:rPr>
-        <w:t>How to configure customer location evidences</w:t>
+          <w:lang w:val="en-GB"/>
+        </w:rPr>
+        <w:fldChar w:fldCharType="separate"/>
       </w:r>
       <w:r>
         <w:rPr>
           <w:b/>
           <w:i/>
-          <w:lang w:val="en-GB"/>
-        </w:rPr>
-        <w:fldChar w:fldCharType="end"/>
-      </w:r>
-      <w:r>
-        <w:rPr>
-          <w:lang w:val="en-GB"/>
-        </w:rPr>
-        <w:t xml:space="preserve"> chapter of</w:t>
-      </w:r>
-      <w:r>
-        <w:rPr>
-          <w:lang w:val="en-GB"/>
-        </w:rPr>
-        <w:t xml:space="preserve"> this document</w:t>
-      </w:r>
-      <w:r>
-        <w:rPr>
-          <w:lang w:val="en-GB"/>
-        </w:rPr>
-        <w:t xml:space="preserve"> and how to extend with other evidences in chapter </w:t>
+        </w:rPr>
+        <w:t>Product</w:t>
       </w:r>
       <w:r>
         <w:rPr>
           <w:b/>
           <w:i/>
-          <w:lang w:val="en-GB"/>
-        </w:rPr>
-        <w:fldChar w:fldCharType="begin"/>
+        </w:rPr>
+        <w:t>s as TBE services</w:t>
       </w:r>
       <w:r>
         <w:rPr>
@@ -7725,7 +7491,250 @@
           <w:i/>
           <w:lang w:val="en-GB"/>
         </w:rPr>
-        <w:instrText xml:space="preserve"> REF _Ref402167824 \r \h  \* MERGEFORMAT </w:instrText>
+        <w:fldChar w:fldCharType="end"/>
+      </w:r>
+      <w:r>
+        <w:rPr>
+          <w:b/>
+          <w:lang w:val="en-GB"/>
+        </w:rPr>
+        <w:t xml:space="preserve"> </w:t>
+      </w:r>
+    </w:p>
+    <w:p>
+      <w:pPr>
+        <w:pStyle w:val="Heading2"/>
+      </w:pPr>
+      <w:bookmarkStart w:id="30" w:name="_Toc402887294"/>
+      <w:r>
+        <w:t xml:space="preserve">User Location </w:t>
+      </w:r>
+      <w:r>
+        <w:t>Evidences</w:t>
+      </w:r>
+      <w:bookmarkEnd w:id="30"/>
+    </w:p>
+    <w:p>
+      <w:pPr>
+        <w:pStyle w:val="Heading3"/>
+      </w:pPr>
+      <w:bookmarkStart w:id="31" w:name="_Toc402887295"/>
+      <w:r>
+        <w:t>Logic</w:t>
+      </w:r>
+      <w:r>
+        <w:t xml:space="preserve"> behind</w:t>
+      </w:r>
+      <w:bookmarkEnd w:id="31"/>
+    </w:p>
+    <w:p>
+      <w:pPr>
+        <w:rPr>
+          <w:lang w:val="en-GB"/>
+        </w:rPr>
+      </w:pPr>
+      <w:r>
+        <w:rPr>
+          <w:lang w:val="en-GB"/>
+        </w:rPr>
+        <w:t>EU VAT directive 1042/2013 require that Shop would find out customer location and apply VAT according to his country. This directive tells that customer location must be found out by at least two evidences. Location provided by customer cannot be used as e</w:t>
+      </w:r>
+      <w:r>
+        <w:rPr>
+          <w:lang w:val="en-GB"/>
+        </w:rPr>
+        <w:t xml:space="preserve">vidence. </w:t>
+      </w:r>
+      <w:r>
+        <w:rPr>
+          <w:lang w:val="en-GB"/>
+        </w:rPr>
+        <w:t xml:space="preserve">OXID </w:t>
+      </w:r>
+      <w:proofErr w:type="spellStart"/>
+      <w:r>
+        <w:rPr>
+          <w:lang w:val="en-GB"/>
+        </w:rPr>
+        <w:t>eSales</w:t>
+      </w:r>
+      <w:proofErr w:type="spellEnd"/>
+      <w:r>
+        <w:rPr>
+          <w:lang w:val="en-GB"/>
+        </w:rPr>
+        <w:t xml:space="preserve"> </w:t>
+      </w:r>
+      <w:proofErr w:type="spellStart"/>
+      <w:r>
+        <w:rPr>
+          <w:lang w:val="en-GB"/>
+        </w:rPr>
+        <w:t>e</w:t>
+      </w:r>
+      <w:r>
+        <w:rPr>
+          <w:lang w:val="en-GB"/>
+        </w:rPr>
+        <w:t>VAT</w:t>
+      </w:r>
+      <w:proofErr w:type="spellEnd"/>
+      <w:r>
+        <w:rPr>
+          <w:lang w:val="en-GB"/>
+        </w:rPr>
+        <w:t xml:space="preserve"> module provides few rules how to find out customer location country and mechanism how to add additional evidence finding algorithms.</w:t>
+      </w:r>
+    </w:p>
+    <w:p>
+      <w:pPr>
+        <w:pStyle w:val="Heading3"/>
+      </w:pPr>
+      <w:bookmarkStart w:id="32" w:name="__RefHeading__443_74198979"/>
+      <w:bookmarkStart w:id="33" w:name="_Toc402887296"/>
+      <w:bookmarkEnd w:id="32"/>
+      <w:r>
+        <w:t>Default evidences</w:t>
+      </w:r>
+      <w:bookmarkEnd w:id="33"/>
+    </w:p>
+    <w:p>
+      <w:pPr>
+        <w:rPr>
+          <w:lang w:val="en-GB"/>
+        </w:rPr>
+      </w:pPr>
+      <w:r>
+        <w:rPr>
+          <w:lang w:val="en-GB"/>
+        </w:rPr>
+        <w:t xml:space="preserve">OXID </w:t>
+      </w:r>
+      <w:proofErr w:type="spellStart"/>
+      <w:r>
+        <w:rPr>
+          <w:lang w:val="en-GB"/>
+        </w:rPr>
+        <w:t>eSales</w:t>
+      </w:r>
+      <w:proofErr w:type="spellEnd"/>
+      <w:r>
+        <w:rPr>
+          <w:lang w:val="en-GB"/>
+        </w:rPr>
+        <w:t xml:space="preserve"> </w:t>
+      </w:r>
+      <w:proofErr w:type="spellStart"/>
+      <w:r>
+        <w:rPr>
+          <w:lang w:val="en-GB"/>
+        </w:rPr>
+        <w:t>eVAT</w:t>
+      </w:r>
+      <w:proofErr w:type="spellEnd"/>
+      <w:r>
+        <w:rPr>
+          <w:lang w:val="en-GB"/>
+        </w:rPr>
+        <w:t xml:space="preserve"> module use two algorithms to find out customer location: billing address and geo location (based on customer </w:t>
+      </w:r>
+      <w:r>
+        <w:rPr>
+          <w:lang w:val="en-GB"/>
+        </w:rPr>
+        <w:t>IP</w:t>
+      </w:r>
+      <w:r>
+        <w:rPr>
+          <w:lang w:val="en-GB"/>
+        </w:rPr>
+        <w:t xml:space="preserve"> address). One </w:t>
+      </w:r>
+      <w:r>
+        <w:rPr>
+          <w:lang w:val="en-GB"/>
+        </w:rPr>
+        <w:t xml:space="preserve">of the </w:t>
+      </w:r>
+      <w:r>
+        <w:rPr>
+          <w:lang w:val="en-GB"/>
+        </w:rPr>
+        <w:t xml:space="preserve">evidence has highest value than others as those evidences might be contradicted. By default billing address is the default one. For example customer location is Austria if customer billing address is </w:t>
+      </w:r>
+      <w:r>
+        <w:rPr>
+          <w:lang w:val="en-GB"/>
+        </w:rPr>
+        <w:t>Austria; even</w:t>
+      </w:r>
+      <w:r>
+        <w:rPr>
+          <w:lang w:val="en-GB"/>
+        </w:rPr>
+        <w:t xml:space="preserve"> geo location</w:t>
+      </w:r>
+      <w:r>
+        <w:rPr>
+          <w:lang w:val="en-GB"/>
+        </w:rPr>
+        <w:t xml:space="preserve"> said that it</w:t>
+      </w:r>
+      <w:r>
+        <w:rPr>
+          <w:lang w:val="en-GB"/>
+        </w:rPr>
+        <w:t xml:space="preserve"> is Ireland. If default evidence </w:t>
+      </w:r>
+      <w:r>
+        <w:rPr>
+          <w:lang w:val="en-GB"/>
+        </w:rPr>
+        <w:t>cannot</w:t>
+      </w:r>
+      <w:r>
+        <w:rPr>
+          <w:lang w:val="en-GB"/>
+        </w:rPr>
+        <w:t xml:space="preserve"> determine user country, first active evidence with</w:t>
+      </w:r>
+      <w:r>
+        <w:rPr>
+          <w:lang w:val="en-GB"/>
+        </w:rPr>
+        <w:t xml:space="preserve"> determined</w:t>
+      </w:r>
+      <w:r>
+        <w:rPr>
+          <w:lang w:val="en-GB"/>
+        </w:rPr>
+        <w:t xml:space="preserve"> user country will be used. Default evidence can be specified in module configuration screen where evidence id should be entered.</w:t>
+      </w:r>
+    </w:p>
+    <w:p>
+      <w:pPr>
+        <w:rPr>
+          <w:lang w:val="en-GB"/>
+        </w:rPr>
+      </w:pPr>
+    </w:p>
+    <w:p>
+      <w:pPr>
+        <w:rPr>
+          <w:lang w:val="en-GB"/>
+        </w:rPr>
+      </w:pPr>
+      <w:r>
+        <w:rPr>
+          <w:lang w:val="en-GB"/>
+        </w:rPr>
+        <w:t>You can find out more information about evidences and their configuration in</w:t>
+      </w:r>
+      <w:r>
+        <w:rPr>
+          <w:lang w:val="en-GB"/>
+        </w:rPr>
+        <w:t xml:space="preserve"> </w:t>
       </w:r>
       <w:r>
         <w:rPr>
@@ -7733,6 +7742,7 @@
           <w:i/>
           <w:lang w:val="en-GB"/>
         </w:rPr>
+        <w:fldChar w:fldCharType="begin"/>
       </w:r>
       <w:r>
         <w:rPr>
@@ -7740,7 +7750,7 @@
           <w:i/>
           <w:lang w:val="en-GB"/>
         </w:rPr>
-        <w:fldChar w:fldCharType="separate"/>
+        <w:instrText xml:space="preserve"> REF _Ref402167771 \w \h  \* MERGEFORMAT </w:instrText>
       </w:r>
       <w:r>
         <w:rPr>
@@ -7748,7 +7758,6 @@
           <w:i/>
           <w:lang w:val="en-GB"/>
         </w:rPr>
-        <w:t>7.1</w:t>
       </w:r>
       <w:r>
         <w:rPr>
@@ -7756,7 +7765,7 @@
           <w:i/>
           <w:lang w:val="en-GB"/>
         </w:rPr>
-        <w:fldChar w:fldCharType="end"/>
+        <w:fldChar w:fldCharType="separate"/>
       </w:r>
       <w:r>
         <w:rPr>
@@ -7764,7 +7773,7 @@
           <w:i/>
           <w:lang w:val="en-GB"/>
         </w:rPr>
-        <w:t xml:space="preserve"> </w:t>
+        <w:t>6.2.4</w:t>
       </w:r>
       <w:r>
         <w:rPr>
@@ -7772,7 +7781,7 @@
           <w:i/>
           <w:lang w:val="en-GB"/>
         </w:rPr>
-        <w:fldChar w:fldCharType="begin"/>
+        <w:fldChar w:fldCharType="end"/>
       </w:r>
       <w:r>
         <w:rPr>
@@ -7780,7 +7789,7 @@
           <w:i/>
           <w:lang w:val="en-GB"/>
         </w:rPr>
-        <w:instrText xml:space="preserve"> REF _Ref402167813 \h  \* MERGEFORMAT </w:instrText>
+        <w:t xml:space="preserve"> </w:t>
       </w:r>
       <w:r>
         <w:rPr>
@@ -7788,6 +7797,7 @@
           <w:i/>
           <w:lang w:val="en-GB"/>
         </w:rPr>
+        <w:fldChar w:fldCharType="begin"/>
       </w:r>
       <w:r>
         <w:rPr>
@@ -7795,28 +7805,29 @@
           <w:i/>
           <w:lang w:val="en-GB"/>
         </w:rPr>
-        <w:fldChar w:fldCharType="separate"/>
+        <w:instrText xml:space="preserve"> REF _Ref402167780 \h  \* MERGEFORMAT </w:instrText>
       </w:r>
       <w:r>
         <w:rPr>
           <w:b/>
           <w:i/>
-        </w:rPr>
-        <w:t>How</w:t>
+          <w:lang w:val="en-GB"/>
+        </w:rPr>
       </w:r>
       <w:r>
         <w:rPr>
           <w:b/>
           <w:i/>
-        </w:rPr>
-        <w:t xml:space="preserve"> to</w:t>
+          <w:lang w:val="en-GB"/>
+        </w:rPr>
+        <w:fldChar w:fldCharType="separate"/>
       </w:r>
       <w:r>
         <w:rPr>
           <w:b/>
           <w:i/>
         </w:rPr>
-        <w:t xml:space="preserve"> write and add additional evidence</w:t>
+        <w:t>How to configure customer location evidences</w:t>
       </w:r>
       <w:r>
         <w:rPr>
@@ -7828,9 +7839,142 @@
       </w:r>
       <w:r>
         <w:rPr>
+          <w:lang w:val="en-GB"/>
+        </w:rPr>
+        <w:t xml:space="preserve"> chapter of</w:t>
+      </w:r>
+      <w:r>
+        <w:rPr>
+          <w:lang w:val="en-GB"/>
+        </w:rPr>
+        <w:t xml:space="preserve"> this document</w:t>
+      </w:r>
+      <w:r>
+        <w:rPr>
+          <w:lang w:val="en-GB"/>
+        </w:rPr>
+        <w:t xml:space="preserve"> and how to extend with other evidences in chapter </w:t>
+      </w:r>
+      <w:r>
+        <w:rPr>
+          <w:b/>
           <w:i/>
           <w:lang w:val="en-GB"/>
         </w:rPr>
+        <w:fldChar w:fldCharType="begin"/>
+      </w:r>
+      <w:r>
+        <w:rPr>
+          <w:b/>
+          <w:i/>
+          <w:lang w:val="en-GB"/>
+        </w:rPr>
+        <w:instrText xml:space="preserve"> REF _Ref402167824 \r \h  \* MERGEFORMAT </w:instrText>
+      </w:r>
+      <w:r>
+        <w:rPr>
+          <w:b/>
+          <w:i/>
+          <w:lang w:val="en-GB"/>
+        </w:rPr>
+      </w:r>
+      <w:r>
+        <w:rPr>
+          <w:b/>
+          <w:i/>
+          <w:lang w:val="en-GB"/>
+        </w:rPr>
+        <w:fldChar w:fldCharType="separate"/>
+      </w:r>
+      <w:r>
+        <w:rPr>
+          <w:b/>
+          <w:i/>
+          <w:lang w:val="en-GB"/>
+        </w:rPr>
+        <w:t>7.1</w:t>
+      </w:r>
+      <w:r>
+        <w:rPr>
+          <w:b/>
+          <w:i/>
+          <w:lang w:val="en-GB"/>
+        </w:rPr>
+        <w:fldChar w:fldCharType="end"/>
+      </w:r>
+      <w:r>
+        <w:rPr>
+          <w:b/>
+          <w:i/>
+          <w:lang w:val="en-GB"/>
+        </w:rPr>
+        <w:t xml:space="preserve"> </w:t>
+      </w:r>
+      <w:r>
+        <w:rPr>
+          <w:b/>
+          <w:i/>
+          <w:lang w:val="en-GB"/>
+        </w:rPr>
+        <w:fldChar w:fldCharType="begin"/>
+      </w:r>
+      <w:r>
+        <w:rPr>
+          <w:b/>
+          <w:i/>
+          <w:lang w:val="en-GB"/>
+        </w:rPr>
+        <w:instrText xml:space="preserve"> REF _Ref402167813 \h  \* MERGEFORMAT </w:instrText>
+      </w:r>
+      <w:r>
+        <w:rPr>
+          <w:b/>
+          <w:i/>
+          <w:lang w:val="en-GB"/>
+        </w:rPr>
+      </w:r>
+      <w:r>
+        <w:rPr>
+          <w:b/>
+          <w:i/>
+          <w:lang w:val="en-GB"/>
+        </w:rPr>
+        <w:fldChar w:fldCharType="separate"/>
+      </w:r>
+      <w:r>
+        <w:rPr>
+          <w:b/>
+          <w:i/>
+        </w:rPr>
+        <w:t>How</w:t>
+      </w:r>
+      <w:r>
+        <w:rPr>
+          <w:b/>
+          <w:i/>
+        </w:rPr>
+        <w:t xml:space="preserve"> to</w:t>
+      </w:r>
+      <w:r>
+        <w:rPr>
+          <w:b/>
+          <w:i/>
+        </w:rPr>
+        <w:t xml:space="preserve"> write and add additional evidence</w:t>
+      </w:r>
+      <w:r>
+        <w:rPr>
+          <w:b/>
+          <w:i/>
+          <w:lang w:val="en-GB"/>
+        </w:rPr>
+        <w:fldChar w:fldCharType="end"/>
+      </w:r>
+      <w:r>
+        <w:rPr>
+          <w:i/>
+          <w:lang w:val="en-GB"/>
+        </w:rPr>
         <w:t>.</w:t>
       </w:r>
     </w:p>
@@ -7838,7 +7982,7 @@
       <w:pPr>
         <w:pStyle w:val="Heading3"/>
       </w:pPr>
-      <w:bookmarkStart w:id="33" w:name="_Toc402887297"/>
+      <w:bookmarkStart w:id="34" w:name="_Toc402887297"/>
       <w:r>
         <w:t xml:space="preserve">Integration with OXID </w:t>
       </w:r>
@@ -7850,7 +7994,7 @@
       <w:r>
         <w:t xml:space="preserve"> PayPal module</w:t>
       </w:r>
-      <w:bookmarkEnd w:id="33"/>
+      <w:bookmarkEnd w:id="34"/>
     </w:p>
     <w:p>
       <w:r>
@@ -7867,8 +8011,9 @@
       <w:pPr>
         <w:pStyle w:val="Heading2"/>
       </w:pPr>
-      <w:bookmarkStart w:id="34" w:name="_Toc402887298"/>
-      <w:r>
+      <w:bookmarkStart w:id="35" w:name="_Toc402887298"/>
+      <w:r>
+        <w:lastRenderedPageBreak/>
         <w:t xml:space="preserve">Compatibility with </w:t>
       </w:r>
       <w:proofErr w:type="spellStart"/>
@@ -7879,7 +8024,7 @@
       <w:r>
         <w:t xml:space="preserve"> module</w:t>
       </w:r>
-      <w:bookmarkEnd w:id="34"/>
+      <w:bookmarkEnd w:id="35"/>
     </w:p>
     <w:p>
       <w:pPr>
@@ -7944,7 +8089,6 @@
           <w:noProof/>
           <w:lang w:val="en-US" w:eastAsia="en-US"/>
         </w:rPr>
-        <w:lastRenderedPageBreak/>
         <w:drawing>
           <wp:anchor distT="0" distB="0" distL="114300" distR="114300" simplePos="0" relativeHeight="251664384" behindDoc="0" locked="0" layoutInCell="1" allowOverlap="1" wp14:anchorId="562BB082" wp14:editId="651F44FD">
             <wp:simplePos x="0" y="0"/>
@@ -8014,13 +8158,13 @@
       <w:pPr>
         <w:pStyle w:val="Heading1"/>
       </w:pPr>
-      <w:bookmarkStart w:id="35" w:name="_Toc399149078"/>
-      <w:bookmarkStart w:id="36" w:name="_Toc402887299"/>
+      <w:bookmarkStart w:id="36" w:name="_Toc399149078"/>
+      <w:bookmarkStart w:id="37" w:name="_Toc402887299"/>
       <w:r>
         <w:t>Functional description</w:t>
       </w:r>
-      <w:bookmarkEnd w:id="35"/>
       <w:bookmarkEnd w:id="36"/>
+      <w:bookmarkEnd w:id="37"/>
     </w:p>
     <w:p>
       <w:pPr>
@@ -8179,8 +8323,8 @@
           <w:sz w:val="4"/>
         </w:rPr>
       </w:pPr>
-      <w:bookmarkStart w:id="37" w:name="tablewithborder"/>
-      <w:bookmarkEnd w:id="37"/>
+      <w:bookmarkStart w:id="38" w:name="tablewithborder"/>
+      <w:bookmarkEnd w:id="38"/>
     </w:p>
     <w:tbl>
       <w:tblPr>
@@ -8246,6 +8390,7 @@
               <w:spacing w:after="283"/>
             </w:pPr>
             <w:r>
+              <w:lastRenderedPageBreak/>
               <w:t>Customer must account for the tax (reverse-charge mechanism).</w:t>
             </w:r>
           </w:p>
@@ -8268,6 +8413,7 @@
               <w:spacing w:after="283"/>
             </w:pPr>
             <w:r>
+              <w:lastRenderedPageBreak/>
               <w:t xml:space="preserve">2. Consumer in another EU country </w:t>
             </w:r>
           </w:p>
@@ -8288,11 +8434,7 @@
               <w:spacing w:after="283"/>
             </w:pPr>
             <w:r>
-              <w:t xml:space="preserve">Must charge VAT in the EU country where the customer belongs (not where the business is </w:t>
-            </w:r>
-            <w:r>
-              <w:lastRenderedPageBreak/>
-              <w:t>based).</w:t>
+              <w:t>Must charge VAT in the EU country where the customer belongs (not where the business is based).</w:t>
             </w:r>
           </w:p>
         </w:tc>
@@ -8314,7 +8456,6 @@
               <w:spacing w:after="283"/>
             </w:pPr>
             <w:r>
-              <w:lastRenderedPageBreak/>
               <w:t xml:space="preserve">3. Business or consumer outside the EU </w:t>
             </w:r>
           </w:p>
@@ -8371,8 +8512,8 @@
           <w:color w:val="000000"/>
         </w:rPr>
       </w:pPr>
-      <w:bookmarkStart w:id="38" w:name="tablewithborder1"/>
-      <w:bookmarkEnd w:id="38"/>
+      <w:bookmarkStart w:id="39" w:name="tablewithborder1"/>
+      <w:bookmarkEnd w:id="39"/>
     </w:p>
     <w:p>
       <w:pPr>
@@ -8551,21 +8692,21 @@
       <w:pPr>
         <w:pStyle w:val="Heading2"/>
       </w:pPr>
-      <w:bookmarkStart w:id="39" w:name="_Toc402887300"/>
+      <w:bookmarkStart w:id="40" w:name="_Toc402887300"/>
       <w:r>
         <w:t>Frontend functionality</w:t>
       </w:r>
-      <w:bookmarkEnd w:id="39"/>
+      <w:bookmarkEnd w:id="40"/>
     </w:p>
     <w:p>
       <w:pPr>
         <w:pStyle w:val="Heading3"/>
       </w:pPr>
-      <w:bookmarkStart w:id="40" w:name="_Toc402887301"/>
+      <w:bookmarkStart w:id="41" w:name="_Toc402887301"/>
       <w:r>
         <w:t>TBE services in catalogue</w:t>
       </w:r>
-      <w:bookmarkEnd w:id="40"/>
+      <w:bookmarkEnd w:id="41"/>
     </w:p>
     <w:p>
       <w:pPr>
@@ -8648,27 +8789,14 @@
       <w:r>
         <w:t xml:space="preserve">Figure </w:t>
       </w:r>
-      <w:r>
-        <w:fldChar w:fldCharType="begin"/>
-      </w:r>
-      <w:r>
-        <w:instrText xml:space="preserve"> SEQ Figure \* ARABIC </w:instrText>
-      </w:r>
-      <w:r>
-        <w:fldChar w:fldCharType="separate"/>
-      </w:r>
-      <w:r>
-        <w:rPr>
-          <w:noProof/>
-        </w:rPr>
-        <w:t>1</w:t>
-      </w:r>
-      <w:r>
-        <w:rPr>
-          <w:noProof/>
-        </w:rPr>
-        <w:fldChar w:fldCharType="end"/>
-      </w:r>
+      <w:fldSimple w:instr=" SEQ Figure \* ARABIC ">
+        <w:r>
+          <w:rPr>
+            <w:noProof/>
+          </w:rPr>
+          <w:t>1</w:t>
+        </w:r>
+      </w:fldSimple>
       <w:r>
         <w:t xml:space="preserve"> TBE services in category page</w:t>
       </w:r>
@@ -8832,27 +8960,14 @@
       <w:r>
         <w:t xml:space="preserve">Figure </w:t>
       </w:r>
-      <w:r>
-        <w:fldChar w:fldCharType="begin"/>
-      </w:r>
-      <w:r>
-        <w:instrText xml:space="preserve"> SEQ Figure \* ARABIC </w:instrText>
-      </w:r>
-      <w:r>
-        <w:fldChar w:fldCharType="separate"/>
-      </w:r>
-      <w:r>
-        <w:rPr>
-          <w:noProof/>
-        </w:rPr>
-        <w:t>2</w:t>
-      </w:r>
-      <w:r>
-        <w:rPr>
-          <w:noProof/>
-        </w:rPr>
-        <w:fldChar w:fldCharType="end"/>
-      </w:r>
+      <w:fldSimple w:instr=" SEQ Figure \* ARABIC ">
+        <w:r>
+          <w:rPr>
+            <w:noProof/>
+          </w:rPr>
+          <w:t>2</w:t>
+        </w:r>
+      </w:fldSimple>
       <w:r>
         <w:t xml:space="preserve"> Information block</w:t>
       </w:r>
@@ -8937,11 +9052,11 @@
       <w:pPr>
         <w:pStyle w:val="Heading3"/>
       </w:pPr>
-      <w:bookmarkStart w:id="41" w:name="_Toc402887302"/>
+      <w:bookmarkStart w:id="42" w:name="_Toc402887302"/>
       <w:r>
         <w:t>TBE services during checkout</w:t>
       </w:r>
-      <w:bookmarkEnd w:id="41"/>
+      <w:bookmarkEnd w:id="42"/>
     </w:p>
     <w:p>
       <w:pPr>
@@ -9491,11 +9606,11 @@
       <w:pPr>
         <w:pStyle w:val="Heading2"/>
       </w:pPr>
-      <w:bookmarkStart w:id="42" w:name="_Toc402887303"/>
+      <w:bookmarkStart w:id="43" w:name="_Toc402887303"/>
       <w:r>
         <w:t>Backend (admin) functionality</w:t>
       </w:r>
-      <w:bookmarkEnd w:id="42"/>
+      <w:bookmarkEnd w:id="43"/>
     </w:p>
     <w:p>
       <w:pPr>
@@ -9623,23 +9738,23 @@
       <w:pPr>
         <w:pStyle w:val="Heading3"/>
       </w:pPr>
-      <w:bookmarkStart w:id="43" w:name="_Ref402166282"/>
-      <w:bookmarkStart w:id="44" w:name="_Ref402166286"/>
-      <w:bookmarkStart w:id="45" w:name="_Ref402166289"/>
-      <w:bookmarkStart w:id="46" w:name="_Ref402166307"/>
-      <w:bookmarkStart w:id="47" w:name="_Ref402166432"/>
-      <w:bookmarkStart w:id="48" w:name="_Ref402166451"/>
-      <w:bookmarkStart w:id="49" w:name="_Toc402887304"/>
+      <w:bookmarkStart w:id="44" w:name="_Ref402166282"/>
+      <w:bookmarkStart w:id="45" w:name="_Ref402166286"/>
+      <w:bookmarkStart w:id="46" w:name="_Ref402166289"/>
+      <w:bookmarkStart w:id="47" w:name="_Ref402166307"/>
+      <w:bookmarkStart w:id="48" w:name="_Ref402166432"/>
+      <w:bookmarkStart w:id="49" w:name="_Ref402166451"/>
+      <w:bookmarkStart w:id="50" w:name="_Toc402887304"/>
       <w:r>
         <w:t>Country VAT groups</w:t>
       </w:r>
-      <w:bookmarkEnd w:id="43"/>
       <w:bookmarkEnd w:id="44"/>
       <w:bookmarkEnd w:id="45"/>
       <w:bookmarkEnd w:id="46"/>
       <w:bookmarkEnd w:id="47"/>
       <w:bookmarkEnd w:id="48"/>
       <w:bookmarkEnd w:id="49"/>
+      <w:bookmarkEnd w:id="50"/>
     </w:p>
     <w:p>
       <w:pPr>
@@ -10023,18 +10138,18 @@
       <w:pPr>
         <w:pStyle w:val="Heading3"/>
       </w:pPr>
-      <w:bookmarkStart w:id="50" w:name="_Ref402167371"/>
-      <w:bookmarkStart w:id="51" w:name="_Ref402167385"/>
-      <w:bookmarkStart w:id="52" w:name="_Toc402887305"/>
+      <w:bookmarkStart w:id="51" w:name="_Ref402167371"/>
+      <w:bookmarkStart w:id="52" w:name="_Ref402167385"/>
+      <w:bookmarkStart w:id="53" w:name="_Toc402887305"/>
       <w:r>
         <w:t>Product</w:t>
       </w:r>
       <w:r>
         <w:t>s as TBE services</w:t>
       </w:r>
-      <w:bookmarkEnd w:id="50"/>
       <w:bookmarkEnd w:id="51"/>
       <w:bookmarkEnd w:id="52"/>
+      <w:bookmarkEnd w:id="53"/>
     </w:p>
     <w:p>
       <w:pPr>
@@ -10325,14 +10440,14 @@
           <w:rFonts w:eastAsia="Droid Sans Fallback"/>
         </w:rPr>
       </w:pPr>
-      <w:bookmarkStart w:id="53" w:name="_Toc402887306"/>
+      <w:bookmarkStart w:id="54" w:name="_Toc402887306"/>
       <w:r>
         <w:rPr>
           <w:rFonts w:eastAsia="Droid Sans Fallback"/>
         </w:rPr>
         <w:t>Manage TBE services via categories</w:t>
       </w:r>
-      <w:bookmarkEnd w:id="53"/>
+      <w:bookmarkEnd w:id="54"/>
     </w:p>
     <w:p>
       <w:pPr>
@@ -10519,11 +10634,11 @@
       <w:pPr>
         <w:pStyle w:val="Heading3"/>
       </w:pPr>
-      <w:bookmarkStart w:id="54" w:name="_Toc402887307"/>
+      <w:bookmarkStart w:id="55" w:name="_Toc402887307"/>
       <w:r>
         <w:t>Location evidences in order</w:t>
       </w:r>
-      <w:bookmarkEnd w:id="54"/>
+      <w:bookmarkEnd w:id="55"/>
     </w:p>
     <w:p>
       <w:pPr>
@@ -10532,11 +10647,11 @@
       <w:r>
         <w:t xml:space="preserve">Module have possibility to collect and display </w:t>
       </w:r>
-      <w:bookmarkStart w:id="55" w:name="__DdeLink__1120_1424689225"/>
+      <w:bookmarkStart w:id="56" w:name="__DdeLink__1120_1424689225"/>
       <w:r>
         <w:t>evidences of customer location</w:t>
       </w:r>
-      <w:bookmarkEnd w:id="55"/>
+      <w:bookmarkEnd w:id="56"/>
       <w:r>
         <w:t xml:space="preserve">. It's displayed only when order have at least one TBE </w:t>
       </w:r>
@@ -10694,15 +10809,15 @@
       <w:pPr>
         <w:pStyle w:val="Heading3"/>
       </w:pPr>
-      <w:bookmarkStart w:id="56" w:name="_Ref402167771"/>
-      <w:bookmarkStart w:id="57" w:name="_Ref402167780"/>
-      <w:bookmarkStart w:id="58" w:name="_Toc402887308"/>
+      <w:bookmarkStart w:id="57" w:name="_Ref402167771"/>
+      <w:bookmarkStart w:id="58" w:name="_Ref402167780"/>
+      <w:bookmarkStart w:id="59" w:name="_Toc402887308"/>
       <w:r>
         <w:t>How to configure customer location evidences</w:t>
       </w:r>
-      <w:bookmarkEnd w:id="56"/>
       <w:bookmarkEnd w:id="57"/>
       <w:bookmarkEnd w:id="58"/>
+      <w:bookmarkEnd w:id="59"/>
     </w:p>
     <w:p>
       <w:r>
@@ -10840,11 +10955,11 @@
       <w:pPr>
         <w:pStyle w:val="Heading3"/>
       </w:pPr>
-      <w:bookmarkStart w:id="59" w:name="_Toc402887309"/>
+      <w:bookmarkStart w:id="60" w:name="_Toc402887309"/>
       <w:r>
         <w:t>VAT ID store date</w:t>
       </w:r>
-      <w:bookmarkEnd w:id="59"/>
+      <w:bookmarkEnd w:id="60"/>
     </w:p>
     <w:p>
       <w:pPr>
@@ -11065,11 +11180,11 @@
       <w:pPr>
         <w:pStyle w:val="Heading3"/>
       </w:pPr>
-      <w:bookmarkStart w:id="60" w:name="_Toc402887310"/>
+      <w:bookmarkStart w:id="61" w:name="_Toc402887310"/>
       <w:r>
         <w:t>Invoice PDF module changes</w:t>
       </w:r>
-      <w:bookmarkEnd w:id="60"/>
+      <w:bookmarkEnd w:id="61"/>
     </w:p>
     <w:p>
       <w:pPr>
@@ -11156,12 +11271,12 @@
       <w:pPr>
         <w:pStyle w:val="Heading1"/>
       </w:pPr>
-      <w:bookmarkStart w:id="61" w:name="_Toc402887311"/>
+      <w:bookmarkStart w:id="62" w:name="_Toc402887311"/>
       <w:r>
         <w:lastRenderedPageBreak/>
         <w:t>Extending</w:t>
       </w:r>
-      <w:bookmarkEnd w:id="61"/>
+      <w:bookmarkEnd w:id="62"/>
     </w:p>
     <w:p>
       <w:pPr>
@@ -11186,15 +11301,15 @@
       <w:pPr>
         <w:pStyle w:val="Heading2"/>
       </w:pPr>
-      <w:bookmarkStart w:id="62" w:name="_Ref402167813"/>
-      <w:bookmarkStart w:id="63" w:name="_Ref402167824"/>
-      <w:bookmarkStart w:id="64" w:name="_Toc402887312"/>
+      <w:bookmarkStart w:id="63" w:name="_Ref402167813"/>
+      <w:bookmarkStart w:id="64" w:name="_Ref402167824"/>
+      <w:bookmarkStart w:id="65" w:name="_Toc402887312"/>
       <w:r>
         <w:t>How write and add additional evidence</w:t>
       </w:r>
-      <w:bookmarkEnd w:id="62"/>
       <w:bookmarkEnd w:id="63"/>
       <w:bookmarkEnd w:id="64"/>
+      <w:bookmarkEnd w:id="65"/>
     </w:p>
     <w:p>
       <w:pPr>
@@ -11531,15 +11646,7 @@
               <w:rPr>
                 <w:rFonts w:ascii="Courier New" w:hAnsi="Courier New"/>
               </w:rPr>
-              <w:t xml:space="preserve">            $oEvidenceRegister = oxNew('oeVATTB</w:t>
-            </w:r>
-            <w:bookmarkStart w:id="65" w:name="_GoBack"/>
-            <w:bookmarkEnd w:id="65"/>
-            <w:r>
-              <w:rPr>
-                <w:rFonts w:ascii="Courier New" w:hAnsi="Courier New"/>
-              </w:rPr>
-              <w:t>EEvidenceRegister', $oConfig);</w:t>
+              <w:t xml:space="preserve">            $oEvidenceRegister = oxNew('oeVATTBEEvidenceRegister', $oConfig);</w:t>
             </w:r>
           </w:p>
           <w:p>
@@ -12562,7 +12669,7 @@
                   <w:rPr>
                     <w:noProof/>
                   </w:rPr>
-                  <w:t>26</w:t>
+                  <w:t>11</w:t>
                 </w:r>
                 <w:r>
                   <w:fldChar w:fldCharType="end"/>
@@ -12570,27 +12677,14 @@
                 <w:r>
                   <w:t>/</w:t>
                 </w:r>
-                <w:r>
-                  <w:fldChar w:fldCharType="begin"/>
-                </w:r>
-                <w:r>
-                  <w:instrText xml:space="preserve"> NUMPAGES  </w:instrText>
-                </w:r>
-                <w:r>
-                  <w:fldChar w:fldCharType="separate"/>
-                </w:r>
-                <w:r>
-                  <w:rPr>
-                    <w:noProof/>
-                  </w:rPr>
-                  <w:t>27</w:t>
-                </w:r>
-                <w:r>
-                  <w:rPr>
-                    <w:noProof/>
-                  </w:rPr>
-                  <w:fldChar w:fldCharType="end"/>
-                </w:r>
+                <w:fldSimple w:instr=" NUMPAGES  ">
+                  <w:r>
+                    <w:rPr>
+                      <w:noProof/>
+                    </w:rPr>
+                    <w:t>27</w:t>
+                  </w:r>
+                </w:fldSimple>
               </w:p>
               <w:p>
                 <w:pPr>
@@ -14403,6 +14497,119 @@
     </w:lvl>
   </w:abstractNum>
   <w:abstractNum w:abstractNumId="10">
+    <w:nsid w:val="79864E58"/>
+    <w:multiLevelType w:val="hybridMultilevel"/>
+    <w:tmpl w:val="71543192"/>
+    <w:lvl w:ilvl="0" w:tplc="04090001">
+      <w:start w:val="1"/>
+      <w:numFmt w:val="bullet"/>
+      <w:lvlText w:val=""/>
+      <w:lvlJc w:val="left"/>
+      <w:pPr>
+        <w:ind w:left="720" w:hanging="360"/>
+      </w:pPr>
+      <w:rPr>
+        <w:rFonts w:ascii="Symbol" w:hAnsi="Symbol" w:hint="default"/>
+      </w:rPr>
+    </w:lvl>
+    <w:lvl w:ilvl="1" w:tplc="04090003" w:tentative="1">
+      <w:start w:val="1"/>
+      <w:numFmt w:val="bullet"/>
+      <w:lvlText w:val="o"/>
+      <w:lvlJc w:val="left"/>
+      <w:pPr>
+        <w:ind w:left="1440" w:hanging="360"/>
+      </w:pPr>
+      <w:rPr>
+        <w:rFonts w:ascii="Courier" w:hAnsi="Courier" w:hint="default"/>
+      </w:rPr>
+    </w:lvl>
+    <w:lvl w:ilvl="2" w:tplc="04090005" w:tentative="1">
+      <w:start w:val="1"/>
+      <w:numFmt w:val="bullet"/>
+      <w:lvlText w:val=""/>
+      <w:lvlJc w:val="left"/>
+      <w:pPr>
+        <w:ind w:left="2160" w:hanging="360"/>
+      </w:pPr>
+      <w:rPr>
+        <w:rFonts w:ascii="Wingdings" w:hAnsi="Wingdings" w:hint="default"/>
+      </w:rPr>
+    </w:lvl>
+    <w:lvl w:ilvl="3" w:tplc="04090001" w:tentative="1">
+      <w:start w:val="1"/>
+      <w:numFmt w:val="bullet"/>
+      <w:lvlText w:val=""/>
+      <w:lvlJc w:val="left"/>
+      <w:pPr>
+        <w:ind w:left="2880" w:hanging="360"/>
+      </w:pPr>
+      <w:rPr>
+        <w:rFonts w:ascii="Symbol" w:hAnsi="Symbol" w:hint="default"/>
+      </w:rPr>
+    </w:lvl>
+    <w:lvl w:ilvl="4" w:tplc="04090003" w:tentative="1">
+      <w:start w:val="1"/>
+      <w:numFmt w:val="bullet"/>
+      <w:lvlText w:val="o"/>
+      <w:lvlJc w:val="left"/>
+      <w:pPr>
+        <w:ind w:left="3600" w:hanging="360"/>
+      </w:pPr>
+      <w:rPr>
+        <w:rFonts w:ascii="Courier" w:hAnsi="Courier" w:hint="default"/>
+      </w:rPr>
+    </w:lvl>
+    <w:lvl w:ilvl="5" w:tplc="04090005" w:tentative="1">
+      <w:start w:val="1"/>
+      <w:numFmt w:val="bullet"/>
+      <w:lvlText w:val=""/>
+      <w:lvlJc w:val="left"/>
+      <w:pPr>
+        <w:ind w:left="4320" w:hanging="360"/>
+      </w:pPr>
+      <w:rPr>
+        <w:rFonts w:ascii="Wingdings" w:hAnsi="Wingdings" w:hint="default"/>
+      </w:rPr>
+    </w:lvl>
+    <w:lvl w:ilvl="6" w:tplc="04090001" w:tentative="1">
+      <w:start w:val="1"/>
+      <w:numFmt w:val="bullet"/>
+      <w:lvlText w:val=""/>
+      <w:lvlJc w:val="left"/>
+      <w:pPr>
+        <w:ind w:left="5040" w:hanging="360"/>
+      </w:pPr>
+      <w:rPr>
+        <w:rFonts w:ascii="Symbol" w:hAnsi="Symbol" w:hint="default"/>
+      </w:rPr>
+    </w:lvl>
+    <w:lvl w:ilvl="7" w:tplc="04090003" w:tentative="1">
+      <w:start w:val="1"/>
+      <w:numFmt w:val="bullet"/>
+      <w:lvlText w:val="o"/>
+      <w:lvlJc w:val="left"/>
+      <w:pPr>
+        <w:ind w:left="5760" w:hanging="360"/>
+      </w:pPr>
+      <w:rPr>
+        <w:rFonts w:ascii="Courier" w:hAnsi="Courier" w:hint="default"/>
+      </w:rPr>
+    </w:lvl>
+    <w:lvl w:ilvl="8" w:tplc="04090005" w:tentative="1">
+      <w:start w:val="1"/>
+      <w:numFmt w:val="bullet"/>
+      <w:lvlText w:val=""/>
+      <w:lvlJc w:val="left"/>
+      <w:pPr>
+        <w:ind w:left="6480" w:hanging="360"/>
+      </w:pPr>
+      <w:rPr>
+        <w:rFonts w:ascii="Wingdings" w:hAnsi="Wingdings" w:hint="default"/>
+      </w:rPr>
+    </w:lvl>
+  </w:abstractNum>
+  <w:abstractNum w:abstractNumId="11">
     <w:nsid w:val="7F1B7B5B"/>
     <w:multiLevelType w:val="multilevel"/>
     <w:tmpl w:val="28720E56"/>
@@ -14561,7 +14768,7 @@
     <w:abstractNumId w:val="4"/>
   </w:num>
   <w:num w:numId="14">
-    <w:abstractNumId w:val="10"/>
+    <w:abstractNumId w:val="11"/>
     <w:lvlOverride w:ilvl="0">
       <w:startOverride w:val="1"/>
     </w:lvlOverride>
@@ -14631,6 +14838,9 @@
   </w:num>
   <w:num w:numId="19">
     <w:abstractNumId w:val="0"/>
+  </w:num>
+  <w:num w:numId="20">
+    <w:abstractNumId w:val="10"/>
   </w:num>
   <w:numIdMacAtCleanup w:val="5"/>
 </w:numbering>
@@ -16427,7 +16637,7 @@
 </file>
 
 <file path=customXml/itemProps1.xml><?xml version="1.0" encoding="utf-8"?>
-<ds:datastoreItem xmlns:ds="http://schemas.openxmlformats.org/officeDocument/2006/customXml" ds:itemID="{6DA28096-40CB-4B81-AC61-4617357FAE91}">
+<ds:datastoreItem xmlns:ds="http://schemas.openxmlformats.org/officeDocument/2006/customXml" ds:itemID="{967BE4FB-BFE7-4198-8F25-556C84A71012}">
   <ds:schemaRefs>
     <ds:schemaRef ds:uri="http://schemas.openxmlformats.org/officeDocument/2006/bibliography"/>
   </ds:schemaRefs>

</xml_diff>

<commit_message>
Updated note fot countries set up
</commit_message>
<xml_diff>
--- a/documentation/user_manual_en.docx
+++ b/documentation/user_manual_en.docx
@@ -709,6 +709,7 @@
           <w:docPartUnique/>
         </w:docPartObj>
       </w:sdtPr>
+      <w:sdtEndPr/>
       <w:sdtContent>
         <w:p>
           <w:pPr>
@@ -2306,21 +2307,7 @@
                 <w:rStyle w:val="Hyperlink"/>
                 <w:noProof/>
               </w:rPr>
-              <w:t>Integration with OXID eSales PayPa</w:t>
-            </w:r>
-            <w:r>
-              <w:rPr>
-                <w:rStyle w:val="Hyperlink"/>
-                <w:noProof/>
-              </w:rPr>
-              <w:t>l</w:t>
-            </w:r>
-            <w:r>
-              <w:rPr>
-                <w:rStyle w:val="Hyperlink"/>
-                <w:noProof/>
-              </w:rPr>
-              <w:t xml:space="preserve"> module</w:t>
+              <w:t>Integration with OXID eSales PayPal module</w:t>
             </w:r>
             <w:r>
               <w:rPr>
@@ -7106,6 +7093,7 @@
           <w:i/>
           <w:lang w:val="en-GB"/>
         </w:rPr>
+        <w:instrText xml:space="preserve"> \* MERGEFORMAT </w:instrText>
       </w:r>
       <w:r>
         <w:rPr>
@@ -7113,7 +7101,6 @@
           <w:i/>
           <w:lang w:val="en-GB"/>
         </w:rPr>
-        <w:instrText xml:space="preserve"> \* MERGEFORMAT </w:instrText>
       </w:r>
       <w:r>
         <w:rPr>
@@ -7169,6 +7156,7 @@
           <w:i/>
           <w:lang w:val="en-GB"/>
         </w:rPr>
+        <w:instrText xml:space="preserve"> \* MERGEFORMAT </w:instrText>
       </w:r>
       <w:r>
         <w:rPr>
@@ -7176,7 +7164,6 @@
           <w:i/>
           <w:lang w:val="en-GB"/>
         </w:rPr>
-        <w:instrText xml:space="preserve"> \* MERGEFORMAT </w:instrText>
       </w:r>
       <w:r>
         <w:rPr>
@@ -7242,7 +7229,13 @@
         <w:rPr>
           <w:lang w:val="en-GB"/>
         </w:rPr>
-        <w:t xml:space="preserve"> set up:</w:t>
+        <w:t xml:space="preserve"> set</w:t>
+      </w:r>
+      <w:r>
+        <w:rPr>
+          <w:lang w:val="en-GB"/>
+        </w:rPr>
+        <w:t>up:</w:t>
       </w:r>
     </w:p>
     <w:p>
@@ -7286,7 +7279,15 @@
         <w:rPr>
           <w:lang w:val="en-GB"/>
         </w:rPr>
-        <w:t xml:space="preserve"> module VAT rates;</w:t>
+        <w:t xml:space="preserve"> module VAT rate</w:t>
+      </w:r>
+      <w:bookmarkStart w:id="28" w:name="_GoBack"/>
+      <w:bookmarkEnd w:id="28"/>
+      <w:r>
+        <w:rPr>
+          <w:lang w:val="en-GB"/>
+        </w:rPr>
+        <w:t>s;</w:t>
       </w:r>
     </w:p>
     <w:p>
@@ -7311,7 +7312,7 @@
       <w:pPr>
         <w:pStyle w:val="Heading2"/>
       </w:pPr>
-      <w:bookmarkStart w:id="28" w:name="_Toc402887293"/>
+      <w:bookmarkStart w:id="29" w:name="_Toc402887293"/>
       <w:r>
         <w:t>Product</w:t>
       </w:r>
@@ -7321,8 +7322,6 @@
       <w:r>
         <w:t xml:space="preserve"> as TBE services</w:t>
       </w:r>
-      <w:bookmarkStart w:id="29" w:name="_GoBack"/>
-      <w:bookmarkEnd w:id="28"/>
       <w:bookmarkEnd w:id="29"/>
     </w:p>
     <w:p>
@@ -8789,14 +8788,30 @@
       <w:r>
         <w:t xml:space="preserve">Figure </w:t>
       </w:r>
-      <w:fldSimple w:instr=" SEQ Figure \* ARABIC ">
-        <w:r>
-          <w:rPr>
-            <w:noProof/>
-          </w:rPr>
-          <w:t>1</w:t>
-        </w:r>
-      </w:fldSimple>
+      <w:r>
+        <w:fldChar w:fldCharType="begin"/>
+      </w:r>
+      <w:r>
+        <w:instrText xml:space="preserve"> SEQ Figure \* ARAB</w:instrText>
+      </w:r>
+      <w:r>
+        <w:instrText xml:space="preserve">IC </w:instrText>
+      </w:r>
+      <w:r>
+        <w:fldChar w:fldCharType="separate"/>
+      </w:r>
+      <w:r>
+        <w:rPr>
+          <w:noProof/>
+        </w:rPr>
+        <w:t>1</w:t>
+      </w:r>
+      <w:r>
+        <w:rPr>
+          <w:noProof/>
+        </w:rPr>
+        <w:fldChar w:fldCharType="end"/>
+      </w:r>
       <w:r>
         <w:t xml:space="preserve"> TBE services in category page</w:t>
       </w:r>
@@ -8960,14 +8975,27 @@
       <w:r>
         <w:t xml:space="preserve">Figure </w:t>
       </w:r>
-      <w:fldSimple w:instr=" SEQ Figure \* ARABIC ">
-        <w:r>
-          <w:rPr>
-            <w:noProof/>
-          </w:rPr>
-          <w:t>2</w:t>
-        </w:r>
-      </w:fldSimple>
+      <w:r>
+        <w:fldChar w:fldCharType="begin"/>
+      </w:r>
+      <w:r>
+        <w:instrText xml:space="preserve"> SEQ Figure \* ARABIC </w:instrText>
+      </w:r>
+      <w:r>
+        <w:fldChar w:fldCharType="separate"/>
+      </w:r>
+      <w:r>
+        <w:rPr>
+          <w:noProof/>
+        </w:rPr>
+        <w:t>2</w:t>
+      </w:r>
+      <w:r>
+        <w:rPr>
+          <w:noProof/>
+        </w:rPr>
+        <w:fldChar w:fldCharType="end"/>
+      </w:r>
       <w:r>
         <w:t xml:space="preserve"> Information block</w:t>
       </w:r>
@@ -12677,14 +12705,27 @@
                 <w:r>
                   <w:t>/</w:t>
                 </w:r>
-                <w:fldSimple w:instr=" NUMPAGES  ">
-                  <w:r>
-                    <w:rPr>
-                      <w:noProof/>
-                    </w:rPr>
-                    <w:t>27</w:t>
-                  </w:r>
-                </w:fldSimple>
+                <w:r>
+                  <w:fldChar w:fldCharType="begin"/>
+                </w:r>
+                <w:r>
+                  <w:instrText xml:space="preserve"> NUMPAGES  </w:instrText>
+                </w:r>
+                <w:r>
+                  <w:fldChar w:fldCharType="separate"/>
+                </w:r>
+                <w:r>
+                  <w:rPr>
+                    <w:noProof/>
+                  </w:rPr>
+                  <w:t>27</w:t>
+                </w:r>
+                <w:r>
+                  <w:rPr>
+                    <w:noProof/>
+                  </w:rPr>
+                  <w:fldChar w:fldCharType="end"/>
+                </w:r>
               </w:p>
               <w:p>
                 <w:pPr>
@@ -16637,7 +16678,7 @@
 </file>
 
 <file path=customXml/itemProps1.xml><?xml version="1.0" encoding="utf-8"?>
-<ds:datastoreItem xmlns:ds="http://schemas.openxmlformats.org/officeDocument/2006/customXml" ds:itemID="{967BE4FB-BFE7-4198-8F25-556C84A71012}">
+<ds:datastoreItem xmlns:ds="http://schemas.openxmlformats.org/officeDocument/2006/customXml" ds:itemID="{9FC10161-5A03-4857-A358-AEE86C79D806}">
   <ds:schemaRefs>
     <ds:schemaRef ds:uri="http://schemas.openxmlformats.org/officeDocument/2006/bibliography"/>
   </ds:schemaRefs>

</xml_diff>

<commit_message>
information about oxOrder extension row for invoice pdf module added
</commit_message>
<xml_diff>
--- a/documentation/user_manual_en.docx
+++ b/documentation/user_manual_en.docx
@@ -702,6 +702,7 @@
           <w:docPartUnique/>
         </w:docPartObj>
       </w:sdtPr>
+      <w:sdtEndPr/>
       <w:sdtContent>
         <w:p>
           <w:pPr>
@@ -7465,28 +7466,59 @@
         <w:t xml:space="preserve"> </w:t>
       </w:r>
       <w:r>
-        <w:t xml:space="preserve">(from bottom to top): </w:t>
+        <w:t xml:space="preserve">(from </w:t>
+      </w:r>
+      <w:r>
+        <w:t xml:space="preserve">top </w:t>
+      </w:r>
+      <w:r>
+        <w:t xml:space="preserve">to </w:t>
+      </w:r>
+      <w:r>
+        <w:t>bottom</w:t>
+      </w:r>
+      <w:r>
+        <w:t xml:space="preserve">): </w:t>
       </w:r>
       <w:r>
         <w:rPr>
           <w:i/>
           <w:iCs/>
         </w:rPr>
-        <w:t>oevattbeoxorder</w:t>
-      </w:r>
-      <w:r>
-        <w:t xml:space="preserve">, </w:t>
+        <w:t>invoicepdfoxorder</w:t>
       </w:r>
       <w:r>
         <w:rPr>
           <w:i/>
           <w:iCs/>
         </w:rPr>
-        <w:t>invoicepdfoxorder</w:t>
+        <w:t xml:space="preserve"> (myorder in shop 5.1 and 5.0), </w:t>
+      </w:r>
+      <w:r>
+        <w:rPr>
+          <w:i/>
+          <w:iCs/>
+        </w:rPr>
+        <w:t>oevattbeoxorder</w:t>
       </w:r>
       <w:r>
         <w:t>. Check image bellow:</w:t>
       </w:r>
+    </w:p>
+    <w:p>
+      <w:pPr>
+        <w:pStyle w:val="Textbody"/>
+      </w:pPr>
+    </w:p>
+    <w:p>
+      <w:pPr>
+        <w:pStyle w:val="Textbody"/>
+      </w:pPr>
+    </w:p>
+    <w:p>
+      <w:pPr>
+        <w:pStyle w:val="Textbody"/>
+      </w:pPr>
     </w:p>
     <w:p>
       <w:pPr>
@@ -7499,7 +7531,68 @@
         </w:rPr>
         <w:lastRenderedPageBreak/>
         <w:drawing>
-          <wp:anchor distT="0" distB="0" distL="114300" distR="114300" simplePos="0" relativeHeight="251664384" behindDoc="0" locked="0" layoutInCell="1" allowOverlap="1" wp14:anchorId="562BB082" wp14:editId="651F44FD">
+          <wp:anchor distT="0" distB="0" distL="114300" distR="114300" simplePos="0" relativeHeight="251672576" behindDoc="0" locked="0" layoutInCell="1" allowOverlap="1" wp14:anchorId="6A107294" wp14:editId="140878A7">
+            <wp:simplePos x="0" y="0"/>
+            <wp:positionH relativeFrom="column">
+              <wp:posOffset>3933190</wp:posOffset>
+            </wp:positionH>
+            <wp:positionV relativeFrom="paragraph">
+              <wp:posOffset>414020</wp:posOffset>
+            </wp:positionV>
+            <wp:extent cx="1947545" cy="574675"/>
+            <wp:effectExtent l="0" t="0" r="0" b="0"/>
+            <wp:wrapNone/>
+            <wp:docPr id="18" name="Picture 18"/>
+            <wp:cNvGraphicFramePr>
+              <a:graphicFrameLocks xmlns:a="http://schemas.openxmlformats.org/drawingml/2006/main" noChangeAspect="1"/>
+            </wp:cNvGraphicFramePr>
+            <a:graphic xmlns:a="http://schemas.openxmlformats.org/drawingml/2006/main">
+              <a:graphicData uri="http://schemas.openxmlformats.org/drawingml/2006/picture">
+                <pic:pic xmlns:pic="http://schemas.openxmlformats.org/drawingml/2006/picture">
+                  <pic:nvPicPr>
+                    <pic:cNvPr id="0" name="eVAT_pdf_extending_row.png"/>
+                    <pic:cNvPicPr/>
+                  </pic:nvPicPr>
+                  <pic:blipFill>
+                    <a:blip r:embed="rId16">
+                      <a:extLst>
+                        <a:ext uri="{28A0092B-C50C-407E-A947-70E740481C1C}">
+                          <a14:useLocalDpi xmlns:a14="http://schemas.microsoft.com/office/drawing/2010/main" val="0"/>
+                        </a:ext>
+                      </a:extLst>
+                    </a:blip>
+                    <a:stretch>
+                      <a:fillRect/>
+                    </a:stretch>
+                  </pic:blipFill>
+                  <pic:spPr>
+                    <a:xfrm>
+                      <a:off x="0" y="0"/>
+                      <a:ext cx="1947545" cy="574675"/>
+                    </a:xfrm>
+                    <a:prstGeom prst="rect">
+                      <a:avLst/>
+                    </a:prstGeom>
+                  </pic:spPr>
+                </pic:pic>
+              </a:graphicData>
+            </a:graphic>
+            <wp14:sizeRelH relativeFrom="page">
+              <wp14:pctWidth>0</wp14:pctWidth>
+            </wp14:sizeRelH>
+            <wp14:sizeRelV relativeFrom="page">
+              <wp14:pctHeight>0</wp14:pctHeight>
+            </wp14:sizeRelV>
+          </wp:anchor>
+        </w:drawing>
+      </w:r>
+      <w:r>
+        <w:rPr>
+          <w:noProof/>
+          <w:lang w:val="en-US" w:eastAsia="en-US"/>
+        </w:rPr>
+        <w:drawing>
+          <wp:anchor distT="0" distB="0" distL="114300" distR="114300" simplePos="0" relativeHeight="251664384" behindDoc="0" locked="0" layoutInCell="1" allowOverlap="1" wp14:anchorId="412E1A15" wp14:editId="20AB6362">
             <wp:simplePos x="0" y="0"/>
             <wp:positionH relativeFrom="column">
               <wp:align>center</wp:align>
@@ -7520,7 +7613,7 @@
                     <pic:cNvPicPr/>
                   </pic:nvPicPr>
                   <pic:blipFill>
-                    <a:blip r:embed="rId16">
+                    <a:blip r:embed="rId17">
                       <a:lum/>
                       <a:alphaModFix/>
                     </a:blip>
@@ -7549,6 +7642,8 @@
       <w:pPr>
         <w:pStyle w:val="Textbody"/>
       </w:pPr>
+      <w:bookmarkStart w:id="35" w:name="_GoBack"/>
+      <w:bookmarkEnd w:id="35"/>
       <w:r>
         <w:t xml:space="preserve">If classes order is not as described before they should be changed by dragging them to correct order and than saved by clicking </w:t>
       </w:r>
@@ -7608,15 +7703,7 @@
         <w:rPr>
           <w:lang w:val="en-GB"/>
         </w:rPr>
-        <w:t>If user is from the same location as place of business, default shop behaviour to calculate VAT is used. Also no messages or notification ma</w:t>
-      </w:r>
-      <w:bookmarkStart w:id="35" w:name="_GoBack"/>
-      <w:bookmarkEnd w:id="35"/>
-      <w:r>
-        <w:rPr>
-          <w:lang w:val="en-GB"/>
-        </w:rPr>
-        <w:t>rks are shown for TBE services.</w:t>
+        <w:t>If user is from the same location as place of business, default shop behaviour to calculate VAT is used. Also no messages or notification marks are shown for TBE services.</w:t>
       </w:r>
     </w:p>
     <w:p>
@@ -7752,7 +7839,8 @@
       </w:pPr>
       <w:r>
         <w:rPr>
-          <w:lang w:val="en-GB"/>
+          <w:noProof/>
+          <w:lang w:val="en-US" w:eastAsia="en-US"/>
         </w:rPr>
         <w:drawing>
           <wp:anchor distT="0" distB="0" distL="114300" distR="114300" simplePos="0" relativeHeight="251671552" behindDoc="1" locked="0" layoutInCell="1" allowOverlap="1">
@@ -7778,7 +7866,7 @@
                     <pic:cNvPicPr/>
                   </pic:nvPicPr>
                   <pic:blipFill>
-                    <a:blip r:embed="rId17">
+                    <a:blip r:embed="rId18">
                       <a:extLst>
                         <a:ext uri="{28A0092B-C50C-407E-A947-70E740481C1C}">
                           <a14:useLocalDpi xmlns:a14="http://schemas.microsoft.com/office/drawing/2010/main" val="0"/>
@@ -8450,7 +8538,7 @@
                     <pic:cNvPicPr/>
                   </pic:nvPicPr>
                   <pic:blipFill>
-                    <a:blip r:embed="rId18">
+                    <a:blip r:embed="rId19">
                       <a:extLst>
                         <a:ext uri="{28A0092B-C50C-407E-A947-70E740481C1C}">
                           <a14:useLocalDpi xmlns:a14="http://schemas.microsoft.com/office/drawing/2010/main" val="0"/>
@@ -8484,14 +8572,27 @@
       <w:r>
         <w:t xml:space="preserve">Figure </w:t>
       </w:r>
-      <w:fldSimple w:instr=" SEQ Figure \* ARABIC ">
-        <w:r>
-          <w:rPr>
-            <w:noProof/>
-          </w:rPr>
-          <w:t>1</w:t>
-        </w:r>
-      </w:fldSimple>
+      <w:r>
+        <w:fldChar w:fldCharType="begin"/>
+      </w:r>
+      <w:r>
+        <w:instrText xml:space="preserve"> SEQ Figure \* ARABIC </w:instrText>
+      </w:r>
+      <w:r>
+        <w:fldChar w:fldCharType="separate"/>
+      </w:r>
+      <w:r>
+        <w:rPr>
+          <w:noProof/>
+        </w:rPr>
+        <w:t>1</w:t>
+      </w:r>
+      <w:r>
+        <w:rPr>
+          <w:noProof/>
+        </w:rPr>
+        <w:fldChar w:fldCharType="end"/>
+      </w:r>
       <w:r>
         <w:t xml:space="preserve"> TBE services in category page</w:t>
       </w:r>
@@ -8621,7 +8722,7 @@
                     <pic:cNvPicPr/>
                   </pic:nvPicPr>
                   <pic:blipFill>
-                    <a:blip r:embed="rId19">
+                    <a:blip r:embed="rId20">
                       <a:extLst>
                         <a:ext uri="{28A0092B-C50C-407E-A947-70E740481C1C}">
                           <a14:useLocalDpi xmlns:a14="http://schemas.microsoft.com/office/drawing/2010/main" val="0"/>
@@ -8655,14 +8756,27 @@
       <w:r>
         <w:t xml:space="preserve">Figure </w:t>
       </w:r>
-      <w:fldSimple w:instr=" SEQ Figure \* ARABIC ">
-        <w:r>
-          <w:rPr>
-            <w:noProof/>
-          </w:rPr>
-          <w:t>2</w:t>
-        </w:r>
-      </w:fldSimple>
+      <w:r>
+        <w:fldChar w:fldCharType="begin"/>
+      </w:r>
+      <w:r>
+        <w:instrText xml:space="preserve"> SEQ Figure \* ARABIC </w:instrText>
+      </w:r>
+      <w:r>
+        <w:fldChar w:fldCharType="separate"/>
+      </w:r>
+      <w:r>
+        <w:rPr>
+          <w:noProof/>
+        </w:rPr>
+        <w:t>2</w:t>
+      </w:r>
+      <w:r>
+        <w:rPr>
+          <w:noProof/>
+        </w:rPr>
+        <w:fldChar w:fldCharType="end"/>
+      </w:r>
       <w:r>
         <w:t xml:space="preserve"> Information block</w:t>
       </w:r>
@@ -8886,7 +9000,7 @@
                     <pic:cNvPicPr/>
                   </pic:nvPicPr>
                   <pic:blipFill>
-                    <a:blip r:embed="rId20">
+                    <a:blip r:embed="rId21">
                       <a:extLst>
                         <a:ext uri="{28A0092B-C50C-407E-A947-70E740481C1C}">
                           <a14:useLocalDpi xmlns:a14="http://schemas.microsoft.com/office/drawing/2010/main" val="0"/>
@@ -9031,7 +9145,7 @@
                     <pic:cNvPicPr/>
                   </pic:nvPicPr>
                   <pic:blipFill>
-                    <a:blip r:embed="rId21">
+                    <a:blip r:embed="rId22">
                       <a:extLst>
                         <a:ext uri="{28A0092B-C50C-407E-A947-70E740481C1C}">
                           <a14:useLocalDpi xmlns:a14="http://schemas.microsoft.com/office/drawing/2010/main" val="0"/>
@@ -9145,7 +9259,7 @@
                     <pic:cNvPicPr/>
                   </pic:nvPicPr>
                   <pic:blipFill>
-                    <a:blip r:embed="rId22">
+                    <a:blip r:embed="rId23">
                       <a:extLst>
                         <a:ext uri="{28A0092B-C50C-407E-A947-70E740481C1C}">
                           <a14:useLocalDpi xmlns:a14="http://schemas.microsoft.com/office/drawing/2010/main" val="0"/>
@@ -9270,7 +9384,7 @@
                     <pic:cNvPicPr/>
                   </pic:nvPicPr>
                   <pic:blipFill>
-                    <a:blip r:embed="rId23">
+                    <a:blip r:embed="rId24">
                       <a:extLst>
                         <a:ext uri="{28A0092B-C50C-407E-A947-70E740481C1C}">
                           <a14:useLocalDpi xmlns:a14="http://schemas.microsoft.com/office/drawing/2010/main" val="0"/>
@@ -9557,7 +9671,7 @@
                     <pic:cNvPicPr/>
                   </pic:nvPicPr>
                   <pic:blipFill>
-                    <a:blip r:embed="rId24">
+                    <a:blip r:embed="rId25">
                       <a:extLst>
                         <a:ext uri="{28A0092B-C50C-407E-A947-70E740481C1C}">
                           <a14:useLocalDpi xmlns:a14="http://schemas.microsoft.com/office/drawing/2010/main" val="0"/>
@@ -9663,7 +9777,7 @@
                     </pic:cNvPicPr>
                   </pic:nvPicPr>
                   <pic:blipFill>
-                    <a:blip r:embed="rId25">
+                    <a:blip r:embed="rId26">
                       <a:extLst>
                         <a:ext uri="{28A0092B-C50C-407E-A947-70E740481C1C}">
                           <a14:useLocalDpi xmlns:a14="http://schemas.microsoft.com/office/drawing/2010/main" val="0"/>
@@ -10007,7 +10121,7 @@
                     <pic:cNvPicPr/>
                   </pic:nvPicPr>
                   <pic:blipFill>
-                    <a:blip r:embed="rId26">
+                    <a:blip r:embed="rId27">
                       <a:extLst>
                         <a:ext uri="{28A0092B-C50C-407E-A947-70E740481C1C}">
                           <a14:useLocalDpi xmlns:a14="http://schemas.microsoft.com/office/drawing/2010/main" val="0"/>
@@ -10223,7 +10337,7 @@
                     </pic:cNvPicPr>
                   </pic:nvPicPr>
                   <pic:blipFill>
-                    <a:blip r:embed="rId27">
+                    <a:blip r:embed="rId28">
                       <a:extLst>
                         <a:ext uri="{28A0092B-C50C-407E-A947-70E740481C1C}">
                           <a14:useLocalDpi xmlns:a14="http://schemas.microsoft.com/office/drawing/2010/main" val="0"/>
@@ -10403,7 +10517,7 @@
                     <pic:cNvPicPr/>
                   </pic:nvPicPr>
                   <pic:blipFill>
-                    <a:blip r:embed="rId28">
+                    <a:blip r:embed="rId29">
                       <a:lum/>
                       <a:alphaModFix/>
                     </a:blip>
@@ -10553,7 +10667,7 @@
                     </pic:cNvPicPr>
                   </pic:nvPicPr>
                   <pic:blipFill>
-                    <a:blip r:embed="rId29">
+                    <a:blip r:embed="rId30">
                       <a:extLst>
                         <a:ext uri="{28A0092B-C50C-407E-A947-70E740481C1C}">
                           <a14:useLocalDpi xmlns:a14="http://schemas.microsoft.com/office/drawing/2010/main" val="0"/>
@@ -10844,7 +10958,7 @@
                     <pic:cNvPicPr/>
                   </pic:nvPicPr>
                   <pic:blipFill>
-                    <a:blip r:embed="rId30">
+                    <a:blip r:embed="rId31">
                       <a:extLst>
                         <a:ext uri="{28A0092B-C50C-407E-A947-70E740481C1C}">
                           <a14:useLocalDpi xmlns:a14="http://schemas.microsoft.com/office/drawing/2010/main" val="0"/>
@@ -10930,7 +11044,7 @@
                     <pic:cNvPicPr/>
                   </pic:nvPicPr>
                   <pic:blipFill>
-                    <a:blip r:embed="rId31">
+                    <a:blip r:embed="rId32">
                       <a:lum/>
                       <a:alphaModFix/>
                     </a:blip>
@@ -12219,7 +12333,7 @@
                     </pic:cNvPicPr>
                   </pic:nvPicPr>
                   <pic:blipFill>
-                    <a:blip r:embed="rId32">
+                    <a:blip r:embed="rId33">
                       <a:extLst>
                         <a:ext uri="{28A0092B-C50C-407E-A947-70E740481C1C}">
                           <a14:useLocalDpi xmlns:a14="http://schemas.microsoft.com/office/drawing/2010/main" val="0"/>
@@ -12429,7 +12543,7 @@
                             <w:rPr>
                               <w:noProof/>
                             </w:rPr>
-                            <w:t>10</w:t>
+                            <w:t>11</w:t>
                           </w:r>
                           <w:r>
                             <w:fldChar w:fldCharType="end"/>
@@ -12437,14 +12551,27 @@
                           <w:r>
                             <w:t>/</w:t>
                           </w:r>
-                          <w:fldSimple w:instr=" NUMPAGES  ">
-                            <w:r>
-                              <w:rPr>
-                                <w:noProof/>
-                              </w:rPr>
-                              <w:t>24</w:t>
-                            </w:r>
-                          </w:fldSimple>
+                          <w:r>
+                            <w:fldChar w:fldCharType="begin"/>
+                          </w:r>
+                          <w:r>
+                            <w:instrText xml:space="preserve"> NUMPAGES  </w:instrText>
+                          </w:r>
+                          <w:r>
+                            <w:fldChar w:fldCharType="separate"/>
+                          </w:r>
+                          <w:r>
+                            <w:rPr>
+                              <w:noProof/>
+                            </w:rPr>
+                            <w:t>24</w:t>
+                          </w:r>
+                          <w:r>
+                            <w:rPr>
+                              <w:noProof/>
+                            </w:rPr>
+                            <w:fldChar w:fldCharType="end"/>
+                          </w:r>
                         </w:p>
                         <w:p>
                           <w:pPr>
@@ -12474,7 +12601,7 @@
               <v:stroke joinstyle="miter"/>
               <v:path gradientshapeok="t" o:connecttype="rect"/>
             </v:shapetype>
-            <v:shape id="Text Box 21" o:spid="_x0000_s1026" type="#_x0000_t202" style="position:absolute;left:0;text-align:left;margin-left:477.75pt;margin-top:7.95pt;width:30.95pt;height:33.5pt;z-index:251657728;visibility:visible;mso-wrap-style:none;mso-width-percent:0;mso-height-percent:0;mso-wrap-distance-left:9pt;mso-wrap-distance-top:0;mso-wrap-distance-right:9pt;mso-wrap-distance-bottom:0;mso-position-horizontal:absolute;mso-position-horizontal-relative:text;mso-position-vertical:absolute;mso-position-vertical-relative:text;mso-width-percent:0;mso-height-percent:0;mso-width-relative:page;mso-height-relative:page;v-text-anchor:top" o:gfxdata="UEsDBBQABgAIAAAAIQC2gziS/gAAAOEBAAATAAAAW0NvbnRlbnRfVHlwZXNdLnhtbJSRQU7DMBBF 90jcwfIWJU67QAgl6YK0S0CoHGBkTxKLZGx5TGhvj5O2G0SRWNoz/78nu9wcxkFMGNg6quQqL6RA 0s5Y6ir5vt9lD1JwBDIwOMJKHpHlpr69KfdHjyxSmriSfYz+USnWPY7AufNIadK6MEJMx9ApD/oD OlTrorhX2lFEilmcO2RdNtjC5xDF9pCuTyYBB5bi6bQ4syoJ3g9WQ0ymaiLzg5KdCXlKLjvcW893 SUOqXwnz5DrgnHtJTxOsQfEKIT7DmDSUCaxw7Rqn8787ZsmRM9e2VmPeBN4uqYvTtW7jvijg9N/y JsXecLq0q+WD6m8AAAD//wMAUEsDBBQABgAIAAAAIQA4/SH/1gAAAJQBAAALAAAAX3JlbHMvLnJl bHOkkMFqwzAMhu+DvYPRfXGawxijTi+j0GvpHsDYimMaW0Yy2fr2M4PBMnrbUb/Q94l/f/hMi1qR JVI2sOt6UJgd+ZiDgffL8ekFlFSbvV0oo4EbChzGx4f9GRdb25HMsYhqlCwG5lrLq9biZkxWOiqY 22YiTra2kYMu1l1tQD30/bPm3wwYN0x18gb45AdQl1tp5j/sFB2T0FQ7R0nTNEV3j6o9feQzro1i OWA14Fm+Q8a1a8+Bvu/d/dMb2JY5uiPbhG/ktn4cqGU/er3pcvwCAAD//wMAUEsDBBQABgAIAAAA IQDuJgbKtAIAALgFAAAOAAAAZHJzL2Uyb0RvYy54bWysVG1vmzAQ/j5p/8Hyd8pLTBJQSZWGME3q XqR2P8ABE6yBjWw30E397zubJk1bTZq28cGyfefn7rl7uMursWvRgSnNpchweBFgxEQpKy72Gf52 V3hLjLShoqKtFCzDD0zjq9X7d5dDn7JINrKtmEIAInQ69BlujOlT39dlwzqqL2TPBBhrqTpq4Kj2 fqXoAOhd60dBMPcHqapeyZJpDbf5ZMQrh1/XrDRf6lozg9oMQ27GrcqtO7v6q0ua7hXtG14+pUH/ IouOcgFBT1A5NRTdK/4GquOlklrW5qKUnS/rmpfMcQA2YfCKzW1De+a4QHF0fyqT/n+w5efDV4V4 Bb1bYCRoBz26Y6NB13JEUWjrM/Q6BbfbHhzNCPfg67jq/kaW3zUSctNQsWdrpeTQMFpBfu6lf/Z0 wtEWZDd8khXEofdGOqCxVp0tHpQDATr06eHUG5tLCZezZBbMY4xKMJEoJrHrnU/T4+NeafOByQ7Z TYYVtN6B08ONNkADXI8uNpaQBW9b1/5WvLgAx+kGQsNTa7NJuG7+TIJku9wuiUei+dYjQZ5762JD vHkRLuJ8lm82efho44YkbXhVMWHDHJUVkj/r3JPGJ02ctKVlyysLZ1PSar/btAodKCi7cJ9tFiR/ 5ua/TMOZgcsrSmFEguso8Yr5cuGRgsResgiWXhAm18k8IAnJi5eUbrhg/04JDRlO4iietPRbboH7 3nKjaccNzI6WdxlenpxoahW4FZVrraG8nfZnpbDpP5cCKnZstNOrlegkVjPuRkCxIt7J6gGUqyQo C+QJAw82jVQ/MBpgeGRYwHTDqP0oQPtJSIidNe5A4kUEB3Vu2Z1bqCgBKMMGo2m7MdN8uu8V3zcQ Z/rbhFzD/1Jzp+XnnICIPcB4cJSeRpmdP+dn5/U8cFe/AAAA//8DAFBLAwQUAAYACAAAACEADb9y +9wAAAAHAQAADwAAAGRycy9kb3ducmV2LnhtbEyOwU7DMBBE75X6D9ZeEXUSCDRRnB5AcKEqonDg 6MRLEojXke2mha9ne4LjaJ5mXrU52VHM6MPgSEG6SkAgtc4M1Cl4e324XIMIUZPRoyNU8I0BNvVy UenSuCO94LyPneARCqVW0Mc4lVKGtkerw8pNSNx9OG915Og7abw+8rgdZZYkN9Lqgfih1xPe9dh+ 7Q9Wwc+z37os2z6mzfvVMMf7i8/d006p5QJExFP8I+Hszt5Qs1DjDmSCGBUUeZ4zykVegDgDSXp7 DaJRsM4KkHUl//vXvwAAAP//AwBQSwECLQAUAAYACAAAACEAtoM4kv4AAADhAQAAEwAAAAAAAAAA AAAAAAAAAAAAW0NvbnRlbnRfVHlwZXNdLnhtbFBLAQItABQABgAIAAAAIQA4/SH/1gAAAJQBAAAL AAAAAAAAAAAAAAAAAC8BAABfcmVscy8ucmVsc1BLAQItABQABgAIAAAAIQDuJgbKtAIAALgFAAAO AAAAAAAAAAAAAAAAAC4CAABkcnMvZTJvRG9jLnhtbFBLAQItABQABgAIAAAAIQANv3L73AAAAAcB AAAPAAAAAAAAAAAAAAAAAA4FAABkcnMvZG93bnJldi54bWxQSwUGAAAAAAQABADzAAAAFwYAAAAA " filled="f" stroked="f">
+            <v:shape id="Text Box 21" o:spid="_x0000_s1026" type="#_x0000_t202" style="position:absolute;left:0;text-align:left;margin-left:477.75pt;margin-top:7.95pt;width:30.95pt;height:33.5pt;z-index:251657728;visibility:visible;mso-wrap-style:none;mso-width-percent:0;mso-height-percent:0;mso-wrap-distance-left:9pt;mso-wrap-distance-top:0;mso-wrap-distance-right:9pt;mso-wrap-distance-bottom:0;mso-position-horizontal:absolute;mso-position-horizontal-relative:text;mso-position-vertical:absolute;mso-position-vertical-relative:text;mso-width-percent:0;mso-height-percent:0;mso-width-relative:page;mso-height-relative:page;v-text-anchor:top" o:gfxdata="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" filled="f" stroked="f">
               <v:textbox>
                 <w:txbxContent>
                   <w:p>
@@ -12494,7 +12621,7 @@
                       <w:rPr>
                         <w:noProof/>
                       </w:rPr>
-                      <w:t>10</w:t>
+                      <w:t>11</w:t>
                     </w:r>
                     <w:r>
                       <w:fldChar w:fldCharType="end"/>
@@ -12502,14 +12629,27 @@
                     <w:r>
                       <w:t>/</w:t>
                     </w:r>
-                    <w:fldSimple w:instr=" NUMPAGES  ">
-                      <w:r>
-                        <w:rPr>
-                          <w:noProof/>
-                        </w:rPr>
-                        <w:t>24</w:t>
-                      </w:r>
-                    </w:fldSimple>
+                    <w:r>
+                      <w:fldChar w:fldCharType="begin"/>
+                    </w:r>
+                    <w:r>
+                      <w:instrText xml:space="preserve"> NUMPAGES  </w:instrText>
+                    </w:r>
+                    <w:r>
+                      <w:fldChar w:fldCharType="separate"/>
+                    </w:r>
+                    <w:r>
+                      <w:rPr>
+                        <w:noProof/>
+                      </w:rPr>
+                      <w:t>24</w:t>
+                    </w:r>
+                    <w:r>
+                      <w:rPr>
+                        <w:noProof/>
+                      </w:rPr>
+                      <w:fldChar w:fldCharType="end"/>
+                    </w:r>
                   </w:p>
                   <w:p>
                     <w:pPr>
@@ -17714,7 +17854,7 @@
 </file>
 
 <file path=customXml/itemProps1.xml><?xml version="1.0" encoding="utf-8"?>
-<ds:datastoreItem xmlns:ds="http://schemas.openxmlformats.org/officeDocument/2006/customXml" ds:itemID="{EED738E8-DEEC-48B4-B41B-5549F043C0FE}">
+<ds:datastoreItem xmlns:ds="http://schemas.openxmlformats.org/officeDocument/2006/customXml" ds:itemID="{DBB297D4-0ED2-4D43-B6DB-8517A98DA0EA}">
   <ds:schemaRefs>
     <ds:schemaRef ds:uri="http://schemas.openxmlformats.org/officeDocument/2006/bibliography"/>
   </ds:schemaRefs>

</xml_diff>

<commit_message>
known issues description in admin order added
</commit_message>
<xml_diff>
--- a/documentation/user_manual_en.docx
+++ b/documentation/user_manual_en.docx
@@ -7485,24 +7485,20 @@
           <w:i/>
           <w:iCs/>
         </w:rPr>
-        <w:t>invoicepdfoxorder</w:t>
+        <w:t xml:space="preserve">invoicepdfoxorder (myorder in shop 5.1 and 5.0), </w:t>
       </w:r>
       <w:r>
         <w:rPr>
           <w:i/>
           <w:iCs/>
         </w:rPr>
-        <w:t xml:space="preserve"> (myorder in shop 5.1 and 5.0), </w:t>
-      </w:r>
-      <w:r>
-        <w:rPr>
-          <w:i/>
-          <w:iCs/>
-        </w:rPr>
         <w:t>oevattbeoxorder</w:t>
       </w:r>
       <w:r>
-        <w:t>. Check image bellow:</w:t>
+        <w:t>. Check</w:t>
+      </w:r>
+      <w:r>
+        <w:t xml:space="preserve"> image bellow:</w:t>
       </w:r>
     </w:p>
     <w:p>
@@ -7642,8 +7638,6 @@
       <w:pPr>
         <w:pStyle w:val="Textbody"/>
       </w:pPr>
-      <w:bookmarkStart w:id="35" w:name="_GoBack"/>
-      <w:bookmarkEnd w:id="35"/>
       <w:r>
         <w:t xml:space="preserve">If classes order is not as described before they should be changed by dragging them to correct order and than saved by clicking </w:t>
       </w:r>
@@ -7942,14 +7936,14 @@
       <w:pPr>
         <w:pStyle w:val="Heading1"/>
       </w:pPr>
-      <w:bookmarkStart w:id="36" w:name="_Toc399149078"/>
-      <w:bookmarkStart w:id="37" w:name="_Toc402961534"/>
+      <w:bookmarkStart w:id="35" w:name="_Toc399149078"/>
+      <w:bookmarkStart w:id="36" w:name="_Toc402961534"/>
       <w:r>
         <w:lastRenderedPageBreak/>
         <w:t>Functional description</w:t>
       </w:r>
+      <w:bookmarkEnd w:id="35"/>
       <w:bookmarkEnd w:id="36"/>
-      <w:bookmarkEnd w:id="37"/>
     </w:p>
     <w:p>
       <w:pPr>
@@ -8108,8 +8102,8 @@
           <w:sz w:val="4"/>
         </w:rPr>
       </w:pPr>
-      <w:bookmarkStart w:id="38" w:name="tablewithborder"/>
-      <w:bookmarkEnd w:id="38"/>
+      <w:bookmarkStart w:id="37" w:name="tablewithborder"/>
+      <w:bookmarkEnd w:id="37"/>
     </w:p>
     <w:tbl>
       <w:tblPr>
@@ -8295,8 +8289,8 @@
           <w:color w:val="000000"/>
         </w:rPr>
       </w:pPr>
-      <w:bookmarkStart w:id="39" w:name="tablewithborder1"/>
-      <w:bookmarkEnd w:id="39"/>
+      <w:bookmarkStart w:id="38" w:name="tablewithborder1"/>
+      <w:bookmarkEnd w:id="38"/>
     </w:p>
     <w:p>
       <w:pPr>
@@ -8475,22 +8469,22 @@
       <w:pPr>
         <w:pStyle w:val="Heading2"/>
       </w:pPr>
-      <w:bookmarkStart w:id="40" w:name="_Toc402961535"/>
+      <w:bookmarkStart w:id="39" w:name="_Toc402961535"/>
       <w:r>
         <w:lastRenderedPageBreak/>
         <w:t>Frontend functionality</w:t>
       </w:r>
+      <w:bookmarkEnd w:id="39"/>
+    </w:p>
+    <w:p>
+      <w:pPr>
+        <w:pStyle w:val="Heading3"/>
+      </w:pPr>
+      <w:bookmarkStart w:id="40" w:name="_Toc402961536"/>
+      <w:r>
+        <w:t>TBE services in catalogue</w:t>
+      </w:r>
       <w:bookmarkEnd w:id="40"/>
-    </w:p>
-    <w:p>
-      <w:pPr>
-        <w:pStyle w:val="Heading3"/>
-      </w:pPr>
-      <w:bookmarkStart w:id="41" w:name="_Toc402961536"/>
-      <w:r>
-        <w:t>TBE services in catalogue</w:t>
-      </w:r>
-      <w:bookmarkEnd w:id="41"/>
     </w:p>
     <w:p>
       <w:pPr>
@@ -8861,11 +8855,11 @@
       <w:pPr>
         <w:pStyle w:val="Heading3"/>
       </w:pPr>
-      <w:bookmarkStart w:id="42" w:name="_Toc402961537"/>
+      <w:bookmarkStart w:id="41" w:name="_Toc402961537"/>
       <w:r>
         <w:t>TBE services during checkout</w:t>
       </w:r>
-      <w:bookmarkEnd w:id="42"/>
+      <w:bookmarkEnd w:id="41"/>
     </w:p>
     <w:p>
       <w:pPr>
@@ -9415,11 +9409,11 @@
       <w:pPr>
         <w:pStyle w:val="Heading2"/>
       </w:pPr>
-      <w:bookmarkStart w:id="43" w:name="_Toc402961538"/>
+      <w:bookmarkStart w:id="42" w:name="_Toc402961538"/>
       <w:r>
         <w:t>Backend (admin) functionality</w:t>
       </w:r>
-      <w:bookmarkEnd w:id="43"/>
+      <w:bookmarkEnd w:id="42"/>
     </w:p>
     <w:p>
       <w:pPr>
@@ -9547,23 +9541,23 @@
       <w:pPr>
         <w:pStyle w:val="Heading3"/>
       </w:pPr>
-      <w:bookmarkStart w:id="44" w:name="_Ref402166282"/>
-      <w:bookmarkStart w:id="45" w:name="_Ref402166286"/>
-      <w:bookmarkStart w:id="46" w:name="_Ref402166289"/>
-      <w:bookmarkStart w:id="47" w:name="_Ref402166307"/>
-      <w:bookmarkStart w:id="48" w:name="_Ref402166432"/>
-      <w:bookmarkStart w:id="49" w:name="_Ref402166451"/>
-      <w:bookmarkStart w:id="50" w:name="_Toc402961539"/>
+      <w:bookmarkStart w:id="43" w:name="_Ref402166282"/>
+      <w:bookmarkStart w:id="44" w:name="_Ref402166286"/>
+      <w:bookmarkStart w:id="45" w:name="_Ref402166289"/>
+      <w:bookmarkStart w:id="46" w:name="_Ref402166307"/>
+      <w:bookmarkStart w:id="47" w:name="_Ref402166432"/>
+      <w:bookmarkStart w:id="48" w:name="_Ref402166451"/>
+      <w:bookmarkStart w:id="49" w:name="_Toc402961539"/>
       <w:r>
         <w:t>Country VAT groups</w:t>
       </w:r>
+      <w:bookmarkEnd w:id="43"/>
       <w:bookmarkEnd w:id="44"/>
       <w:bookmarkEnd w:id="45"/>
       <w:bookmarkEnd w:id="46"/>
       <w:bookmarkEnd w:id="47"/>
       <w:bookmarkEnd w:id="48"/>
       <w:bookmarkEnd w:id="49"/>
-      <w:bookmarkEnd w:id="50"/>
     </w:p>
     <w:p>
       <w:pPr>
@@ -9947,18 +9941,18 @@
       <w:pPr>
         <w:pStyle w:val="Heading3"/>
       </w:pPr>
-      <w:bookmarkStart w:id="51" w:name="_Ref402167371"/>
-      <w:bookmarkStart w:id="52" w:name="_Ref402167385"/>
-      <w:bookmarkStart w:id="53" w:name="_Toc402961540"/>
+      <w:bookmarkStart w:id="50" w:name="_Ref402167371"/>
+      <w:bookmarkStart w:id="51" w:name="_Ref402167385"/>
+      <w:bookmarkStart w:id="52" w:name="_Toc402961540"/>
       <w:r>
         <w:t>Product</w:t>
       </w:r>
       <w:r>
         <w:t>s as TBE services</w:t>
       </w:r>
+      <w:bookmarkEnd w:id="50"/>
       <w:bookmarkEnd w:id="51"/>
       <w:bookmarkEnd w:id="52"/>
-      <w:bookmarkEnd w:id="53"/>
     </w:p>
     <w:p>
       <w:pPr>
@@ -10248,14 +10242,14 @@
           <w:rFonts w:eastAsia="Droid Sans Fallback"/>
         </w:rPr>
       </w:pPr>
-      <w:bookmarkStart w:id="54" w:name="_Toc402961541"/>
+      <w:bookmarkStart w:id="53" w:name="_Toc402961541"/>
       <w:r>
         <w:rPr>
           <w:rFonts w:eastAsia="Droid Sans Fallback"/>
         </w:rPr>
         <w:t>Manage TBE services via categories</w:t>
       </w:r>
-      <w:bookmarkEnd w:id="54"/>
+      <w:bookmarkEnd w:id="53"/>
     </w:p>
     <w:p>
       <w:pPr>
@@ -10442,24 +10436,24 @@
       <w:pPr>
         <w:pStyle w:val="Heading3"/>
       </w:pPr>
-      <w:bookmarkStart w:id="55" w:name="_Toc402961542"/>
+      <w:bookmarkStart w:id="54" w:name="_Toc402961542"/>
       <w:r>
         <w:t>Location evidences in order</w:t>
       </w:r>
+      <w:bookmarkEnd w:id="54"/>
+    </w:p>
+    <w:p>
+      <w:pPr>
+        <w:pStyle w:val="Textbody"/>
+      </w:pPr>
+      <w:r>
+        <w:t xml:space="preserve">Module have possibility to collect and display </w:t>
+      </w:r>
+      <w:bookmarkStart w:id="55" w:name="__DdeLink__1120_1424689225"/>
+      <w:r>
+        <w:t>evidences of customer location</w:t>
+      </w:r>
       <w:bookmarkEnd w:id="55"/>
-    </w:p>
-    <w:p>
-      <w:pPr>
-        <w:pStyle w:val="Textbody"/>
-      </w:pPr>
-      <w:r>
-        <w:t xml:space="preserve">Module have possibility to collect and display </w:t>
-      </w:r>
-      <w:bookmarkStart w:id="56" w:name="__DdeLink__1120_1424689225"/>
-      <w:r>
-        <w:t>evidences of customer location</w:t>
-      </w:r>
-      <w:bookmarkEnd w:id="56"/>
       <w:r>
         <w:t xml:space="preserve">. It's displayed only when order have at least one TBE </w:t>
       </w:r>
@@ -10617,15 +10611,15 @@
       <w:pPr>
         <w:pStyle w:val="Heading3"/>
       </w:pPr>
-      <w:bookmarkStart w:id="57" w:name="_Ref402167771"/>
-      <w:bookmarkStart w:id="58" w:name="_Ref402167780"/>
-      <w:bookmarkStart w:id="59" w:name="_Toc402961543"/>
+      <w:bookmarkStart w:id="56" w:name="_Ref402167771"/>
+      <w:bookmarkStart w:id="57" w:name="_Ref402167780"/>
+      <w:bookmarkStart w:id="58" w:name="_Toc402961543"/>
       <w:r>
         <w:t>How to configure customer location evidences</w:t>
       </w:r>
+      <w:bookmarkEnd w:id="56"/>
       <w:bookmarkEnd w:id="57"/>
       <w:bookmarkEnd w:id="58"/>
-      <w:bookmarkEnd w:id="59"/>
     </w:p>
     <w:p>
       <w:r>
@@ -10763,11 +10757,11 @@
       <w:pPr>
         <w:pStyle w:val="Heading3"/>
       </w:pPr>
-      <w:bookmarkStart w:id="60" w:name="_Toc402961544"/>
+      <w:bookmarkStart w:id="59" w:name="_Toc402961544"/>
       <w:r>
         <w:t>VAT ID store date</w:t>
       </w:r>
-      <w:bookmarkEnd w:id="60"/>
+      <w:bookmarkEnd w:id="59"/>
     </w:p>
     <w:p>
       <w:pPr>
@@ -10989,11 +10983,11 @@
       <w:pPr>
         <w:pStyle w:val="Heading3"/>
       </w:pPr>
-      <w:bookmarkStart w:id="61" w:name="_Toc402961545"/>
+      <w:bookmarkStart w:id="60" w:name="_Toc402961545"/>
       <w:r>
         <w:t>Invoice PDF module changes</w:t>
       </w:r>
-      <w:bookmarkEnd w:id="61"/>
+      <w:bookmarkEnd w:id="60"/>
     </w:p>
     <w:p>
       <w:pPr>
@@ -11080,11 +11074,11 @@
       <w:pPr>
         <w:pStyle w:val="Heading1"/>
       </w:pPr>
-      <w:bookmarkStart w:id="62" w:name="_Toc402961546"/>
+      <w:bookmarkStart w:id="61" w:name="_Toc402961546"/>
       <w:r>
         <w:t>Extending</w:t>
       </w:r>
-      <w:bookmarkEnd w:id="62"/>
+      <w:bookmarkEnd w:id="61"/>
     </w:p>
     <w:p>
       <w:pPr>
@@ -11109,16 +11103,16 @@
       <w:pPr>
         <w:pStyle w:val="Heading2"/>
       </w:pPr>
-      <w:bookmarkStart w:id="63" w:name="_Ref402167813"/>
-      <w:bookmarkStart w:id="64" w:name="_Ref402167824"/>
-      <w:bookmarkStart w:id="65" w:name="_Toc402961547"/>
+      <w:bookmarkStart w:id="62" w:name="_Ref402167813"/>
+      <w:bookmarkStart w:id="63" w:name="_Ref402167824"/>
+      <w:bookmarkStart w:id="64" w:name="_Toc402961547"/>
       <w:r>
         <w:lastRenderedPageBreak/>
         <w:t>How write and add additional evidence</w:t>
       </w:r>
+      <w:bookmarkEnd w:id="62"/>
       <w:bookmarkEnd w:id="63"/>
       <w:bookmarkEnd w:id="64"/>
-      <w:bookmarkEnd w:id="65"/>
     </w:p>
     <w:p>
       <w:pPr>
@@ -11858,12 +11852,12 @@
       <w:pPr>
         <w:pStyle w:val="Heading2"/>
       </w:pPr>
-      <w:bookmarkStart w:id="66" w:name="_Toc402961548"/>
+      <w:bookmarkStart w:id="65" w:name="_Toc402961548"/>
       <w:r>
         <w:lastRenderedPageBreak/>
         <w:t>How to mark invalid items in basket</w:t>
       </w:r>
-      <w:bookmarkEnd w:id="66"/>
+      <w:bookmarkEnd w:id="65"/>
       <w:r>
         <w:t xml:space="preserve"> </w:t>
       </w:r>
@@ -12388,6 +12382,361 @@
           <w:lang w:val="en-GB"/>
         </w:rPr>
       </w:pPr>
+    </w:p>
+    <w:p>
+      <w:pPr>
+        <w:rPr>
+          <w:lang w:val="en-GB"/>
+        </w:rPr>
+      </w:pPr>
+    </w:p>
+    <w:p>
+      <w:pPr>
+        <w:rPr>
+          <w:lang w:val="en-GB"/>
+        </w:rPr>
+      </w:pPr>
+    </w:p>
+    <w:p>
+      <w:pPr>
+        <w:rPr>
+          <w:lang w:val="en-GB"/>
+        </w:rPr>
+      </w:pPr>
+    </w:p>
+    <w:p>
+      <w:pPr>
+        <w:rPr>
+          <w:lang w:val="en-GB"/>
+        </w:rPr>
+      </w:pPr>
+    </w:p>
+    <w:p>
+      <w:pPr>
+        <w:rPr>
+          <w:lang w:val="en-GB"/>
+        </w:rPr>
+      </w:pPr>
+    </w:p>
+    <w:p>
+      <w:pPr>
+        <w:rPr>
+          <w:lang w:val="en-GB"/>
+        </w:rPr>
+      </w:pPr>
+    </w:p>
+    <w:p>
+      <w:pPr>
+        <w:rPr>
+          <w:lang w:val="en-GB"/>
+        </w:rPr>
+      </w:pPr>
+    </w:p>
+    <w:p>
+      <w:pPr>
+        <w:rPr>
+          <w:lang w:val="en-GB"/>
+        </w:rPr>
+      </w:pPr>
+    </w:p>
+    <w:p>
+      <w:pPr>
+        <w:rPr>
+          <w:lang w:val="en-GB"/>
+        </w:rPr>
+      </w:pPr>
+    </w:p>
+    <w:p>
+      <w:pPr>
+        <w:rPr>
+          <w:lang w:val="en-GB"/>
+        </w:rPr>
+      </w:pPr>
+    </w:p>
+    <w:p>
+      <w:pPr>
+        <w:rPr>
+          <w:lang w:val="en-GB"/>
+        </w:rPr>
+      </w:pPr>
+    </w:p>
+    <w:p>
+      <w:pPr>
+        <w:rPr>
+          <w:lang w:val="en-GB"/>
+        </w:rPr>
+      </w:pPr>
+    </w:p>
+    <w:p>
+      <w:pPr>
+        <w:rPr>
+          <w:lang w:val="en-GB"/>
+        </w:rPr>
+      </w:pPr>
+    </w:p>
+    <w:p>
+      <w:pPr>
+        <w:rPr>
+          <w:lang w:val="en-GB"/>
+        </w:rPr>
+      </w:pPr>
+    </w:p>
+    <w:p>
+      <w:pPr>
+        <w:rPr>
+          <w:lang w:val="en-GB"/>
+        </w:rPr>
+      </w:pPr>
+    </w:p>
+    <w:p>
+      <w:pPr>
+        <w:rPr>
+          <w:lang w:val="en-GB"/>
+        </w:rPr>
+      </w:pPr>
+    </w:p>
+    <w:p>
+      <w:pPr>
+        <w:pStyle w:val="Heading1"/>
+      </w:pPr>
+      <w:r>
+        <w:lastRenderedPageBreak/>
+        <w:t>Known issues</w:t>
+      </w:r>
+      <w:bookmarkStart w:id="66" w:name="_GoBack"/>
+      <w:bookmarkEnd w:id="66"/>
+    </w:p>
+    <w:p>
+      <w:pPr>
+        <w:rPr>
+          <w:lang w:val="en-GB"/>
+        </w:rPr>
+      </w:pPr>
+      <w:r>
+        <w:rPr>
+          <w:lang w:val="en-GB"/>
+        </w:rPr>
+        <w:t xml:space="preserve">In this section we describe several know issues about order management. </w:t>
+      </w:r>
+      <w:r>
+        <w:rPr>
+          <w:lang w:val="en-GB"/>
+        </w:rPr>
+        <w:t>These issues</w:t>
+      </w:r>
+      <w:r>
+        <w:rPr>
+          <w:lang w:val="en-GB"/>
+        </w:rPr>
+        <w:t xml:space="preserve"> exist in Shop admin order administration.</w:t>
+      </w:r>
+    </w:p>
+    <w:p>
+      <w:pPr>
+        <w:pStyle w:val="Heading2"/>
+      </w:pPr>
+      <w:r>
+        <w:t xml:space="preserve">Products with zero VAT </w:t>
+      </w:r>
+    </w:p>
+    <w:p>
+      <w:pPr>
+        <w:rPr>
+          <w:lang w:val="en-GB"/>
+        </w:rPr>
+      </w:pPr>
+      <w:r>
+        <w:rPr>
+          <w:lang w:val="en-GB"/>
+        </w:rPr>
+        <w:t xml:space="preserve">Current implementation does not show 0 VAT entries. </w:t>
+      </w:r>
+      <w:r>
+        <w:rPr>
+          <w:lang w:val="en-GB"/>
+        </w:rPr>
+        <w:t>S</w:t>
+      </w:r>
+      <w:r>
+        <w:rPr>
+          <w:lang w:val="en-GB"/>
+        </w:rPr>
+        <w:t>hop w</w:t>
+      </w:r>
+      <w:r>
+        <w:rPr>
+          <w:lang w:val="en-GB"/>
+        </w:rPr>
+        <w:t>ould</w:t>
+      </w:r>
+      <w:r>
+        <w:rPr>
+          <w:lang w:val="en-GB"/>
+        </w:rPr>
+        <w:t xml:space="preserve"> only sho</w:t>
+      </w:r>
+      <w:r>
+        <w:rPr>
+          <w:lang w:val="en-GB"/>
+        </w:rPr>
+        <w:t>w</w:t>
+      </w:r>
+      <w:r>
+        <w:rPr>
+          <w:lang w:val="en-GB"/>
+        </w:rPr>
+        <w:t xml:space="preserve"> 19% </w:t>
+      </w:r>
+      <w:r>
+        <w:rPr>
+          <w:lang w:val="en-GB"/>
+        </w:rPr>
+        <w:t>VAT</w:t>
+      </w:r>
+      <w:r>
+        <w:rPr>
+          <w:lang w:val="en-GB"/>
+        </w:rPr>
+        <w:t xml:space="preserve"> and do</w:t>
+      </w:r>
+      <w:r>
+        <w:rPr>
+          <w:lang w:val="en-GB"/>
+        </w:rPr>
+        <w:t>e</w:t>
+      </w:r>
+      <w:r>
+        <w:rPr>
+          <w:lang w:val="en-GB"/>
+        </w:rPr>
+        <w:t>s</w:t>
+      </w:r>
+      <w:r>
+        <w:rPr>
+          <w:lang w:val="en-GB"/>
+        </w:rPr>
+        <w:t xml:space="preserve"> not show 0%</w:t>
+      </w:r>
+      <w:r>
+        <w:rPr>
+          <w:lang w:val="en-GB"/>
+        </w:rPr>
+        <w:t xml:space="preserve"> even if there are two products in order </w:t>
+      </w:r>
+      <w:r>
+        <w:rPr>
+          <w:lang w:val="en-GB"/>
+        </w:rPr>
+        <w:t xml:space="preserve">– </w:t>
+      </w:r>
+      <w:r>
+        <w:rPr>
+          <w:lang w:val="en-GB"/>
+        </w:rPr>
+        <w:t>one with 19% vat and one with 0%</w:t>
+      </w:r>
+      <w:r>
+        <w:rPr>
+          <w:lang w:val="en-GB"/>
+        </w:rPr>
+        <w:t xml:space="preserve">. However totals are calculated correctly. </w:t>
+      </w:r>
+    </w:p>
+    <w:p>
+      <w:pPr>
+        <w:pStyle w:val="Heading2"/>
+      </w:pPr>
+      <w:r>
+        <w:t xml:space="preserve">Up to two VAT </w:t>
+      </w:r>
+    </w:p>
+    <w:p>
+      <w:pPr>
+        <w:rPr>
+          <w:lang w:val="en-GB"/>
+        </w:rPr>
+      </w:pPr>
+      <w:r>
+        <w:rPr>
+          <w:lang w:val="en-GB"/>
+        </w:rPr>
+        <w:t>Order can store only up to two different VAT rates. This might be an issue if some country would apply more than two different VAT rates.</w:t>
+      </w:r>
+      <w:r>
+        <w:rPr>
+          <w:lang w:val="en-GB"/>
+        </w:rPr>
+        <w:t xml:space="preserve"> </w:t>
+      </w:r>
+      <w:r>
+        <w:rPr>
+          <w:lang w:val="en-GB"/>
+        </w:rPr>
+        <w:t>For example order vas made with three different VAT rates: 15% 19% and 21% basket would display correct information</w:t>
+      </w:r>
+      <w:r>
+        <w:rPr>
+          <w:lang w:val="en-GB"/>
+        </w:rPr>
+        <w:t>,</w:t>
+      </w:r>
+      <w:r>
+        <w:rPr>
+          <w:lang w:val="en-GB"/>
+        </w:rPr>
+        <w:t xml:space="preserve"> </w:t>
+      </w:r>
+      <w:r>
+        <w:rPr>
+          <w:lang w:val="en-GB"/>
+        </w:rPr>
+        <w:t>but</w:t>
+      </w:r>
+      <w:r>
+        <w:rPr>
+          <w:lang w:val="en-GB"/>
+        </w:rPr>
+        <w:t xml:space="preserve"> order summary in admin </w:t>
+      </w:r>
+      <w:r>
+        <w:rPr>
+          <w:lang w:val="en-GB"/>
+        </w:rPr>
+        <w:t xml:space="preserve">would </w:t>
+      </w:r>
+      <w:r>
+        <w:rPr>
+          <w:lang w:val="en-GB"/>
+        </w:rPr>
+        <w:t>only display two of those different VAT 15% and 19%. 21% VAT rate would not be visible in order information. However totals are calculated correctly.</w:t>
+      </w:r>
+    </w:p>
+    <w:p>
+      <w:pPr>
+        <w:pStyle w:val="Heading2"/>
+      </w:pPr>
+      <w:r>
+        <w:t xml:space="preserve">Order recalculation </w:t>
+      </w:r>
+    </w:p>
+    <w:p>
+      <w:pPr>
+        <w:rPr>
+          <w:lang w:val="en-GB"/>
+        </w:rPr>
+      </w:pPr>
+      <w:r>
+        <w:rPr>
+          <w:lang w:val="en-GB"/>
+        </w:rPr>
+        <w:t>Order recalculation is done by default Shop VAT rate. For example Shop default VAT rate is 19%. An electronic product was bought by user with 10% VAT rate. Order in administration would be with correct VAT rate – 10%. However this would change to 19% VAT rate if order would be recalculated for example by increasing the amount of articles.</w:t>
+      </w:r>
+      <w:r>
+        <w:rPr>
+          <w:lang w:val="en-GB"/>
+        </w:rPr>
+        <w:t xml:space="preserve"> </w:t>
+      </w:r>
     </w:p>
     <w:p>
       <w:pPr>
@@ -12543,7 +12892,7 @@
                             <w:rPr>
                               <w:noProof/>
                             </w:rPr>
-                            <w:t>11</w:t>
+                            <w:t>24</w:t>
                           </w:r>
                           <w:r>
                             <w:fldChar w:fldCharType="end"/>
@@ -12564,7 +12913,7 @@
                             <w:rPr>
                               <w:noProof/>
                             </w:rPr>
-                            <w:t>24</w:t>
+                            <w:t>25</w:t>
                           </w:r>
                           <w:r>
                             <w:rPr>
@@ -12621,7 +12970,7 @@
                       <w:rPr>
                         <w:noProof/>
                       </w:rPr>
-                      <w:t>11</w:t>
+                      <w:t>24</w:t>
                     </w:r>
                     <w:r>
                       <w:fldChar w:fldCharType="end"/>
@@ -12642,7 +12991,7 @@
                       <w:rPr>
                         <w:noProof/>
                       </w:rPr>
-                      <w:t>24</w:t>
+                      <w:t>25</w:t>
                     </w:r>
                     <w:r>
                       <w:rPr>
@@ -12773,7 +13122,7 @@
         </mc:Choice>
         <mc:Fallback>
           <w:pict>
-            <v:shape id="Text Box 10" o:spid="_x0000_s1027" type="#_x0000_t202" style="position:absolute;left:0;text-align:left;margin-left:-4.5pt;margin-top:22.2pt;width:305.75pt;height:25.2pt;z-index:251655680;visibility:visible;mso-wrap-style:none;mso-width-percent:0;mso-height-percent:0;mso-wrap-distance-left:9pt;mso-wrap-distance-top:0;mso-wrap-distance-right:9pt;mso-wrap-distance-bottom:0;mso-position-horizontal:absolute;mso-position-horizontal-relative:text;mso-position-vertical:absolute;mso-position-vertical-relative:text;mso-width-percent:0;mso-height-percent:0;mso-width-relative:page;mso-height-relative:page;v-text-anchor:top" o:gfxdata="UEsDBBQABgAIAAAAIQC2gziS/gAAAOEBAAATAAAAW0NvbnRlbnRfVHlwZXNdLnhtbJSRQU7DMBBF 90jcwfIWJU67QAgl6YK0S0CoHGBkTxKLZGx5TGhvj5O2G0SRWNoz/78nu9wcxkFMGNg6quQqL6RA 0s5Y6ir5vt9lD1JwBDIwOMJKHpHlpr69KfdHjyxSmriSfYz+USnWPY7AufNIadK6MEJMx9ApD/oD OlTrorhX2lFEilmcO2RdNtjC5xDF9pCuTyYBB5bi6bQ4syoJ3g9WQ0ymaiLzg5KdCXlKLjvcW893 SUOqXwnz5DrgnHtJTxOsQfEKIT7DmDSUCaxw7Rqn8787ZsmRM9e2VmPeBN4uqYvTtW7jvijg9N/y JsXecLq0q+WD6m8AAAD//wMAUEsDBBQABgAIAAAAIQA4/SH/1gAAAJQBAAALAAAAX3JlbHMvLnJl bHOkkMFqwzAMhu+DvYPRfXGawxijTi+j0GvpHsDYimMaW0Yy2fr2M4PBMnrbUb/Q94l/f/hMi1qR JVI2sOt6UJgd+ZiDgffL8ekFlFSbvV0oo4EbChzGx4f9GRdb25HMsYhqlCwG5lrLq9biZkxWOiqY 22YiTra2kYMu1l1tQD30/bPm3wwYN0x18gb45AdQl1tp5j/sFB2T0FQ7R0nTNEV3j6o9feQzro1i OWA14Fm+Q8a1a8+Bvu/d/dMb2JY5uiPbhG/ktn4cqGU/er3pcvwCAAD//wMAUEsDBBQABgAIAAAA IQBWhqu7uQIAAMAFAAAOAAAAZHJzL2Uyb0RvYy54bWysVNtunDAQfa/Uf7D8TrisdxdQ2ChZlqpS epGSfoAXzGIVbGQ7C2nVf+/Y7C3JS9WWB2R7xjNn5hzP9c3YtWjPlOZSZDi8CjBiopQVF7sMf3ss vBgjbaioaCsFy/Az0/hm9f7d9dCnLJKNbCumEAQROh36DDfG9Knv67JhHdVXsmcCjLVUHTWwVTu/ UnSA6F3rR0Gw8Aepql7JkmkNp/lkxCsXv65Zab7UtWYGtRkGbMb9lftv7d9fXdN0p2jf8PIAg/4F io5yAUlPoXJqKHpS/E2ojpdKalmbq1J2vqxrXjJXA1QTBq+qeWhoz1wt0Bzdn9qk/1/Y8vP+q0K8 Au4WGAnaAUePbDToTo4odP0Zep2C20MPjmaEc/B1ter+XpbfNRJy3VCxY7dKyaFhtAJ8oe2sf3HV MqJTbYNsh0+ygjz0yUgXaKxVZ5sH7UAQHXh6PnFjsZRwOIvjWRDNMSrBNgPqiQPn0/R4u1fafGCy Q3aRYQXcu+h0f6+NRUPTo4tNJmTB29bx34oXB+A4nUBuuGptFoWj82cSJJt4ExOPRIuNR4I8926L NfEWRbic57N8vc7DXzZvSNKGVxUTNs1RWiH5M+oOIp9EcRKXli2vbDgLSavddt0qtKcg7cJ9rudg Obv5L2G4JkAtr0oKIxLcRYlXLOKlRwoy95JlEHtBmNwli4AkJC9elnTPBfv3ktCQ4WQOnLpyzqBf 1Ra4721tNO24geHR8i7D8cmJplaCG1E5ag3l7bS+aIWFf24F0H0k2gnWanRSqxm34/Q2bHar362s nkHBSoLAQKYw+GDRSPUDowGGSIYFTDmM2o8C3kASEhApMm5D5ssINurSsr20UFFCoAwbjKbl2kxz 6qlXfNdAnunVCXkL76bmTtJnTIfXBmPCVXYYaXYOXe6d13nwrn4DAAD//wMAUEsDBBQABgAIAAAA IQApuhfD3AAAAAUBAAAPAAAAZHJzL2Rvd25yZXYueG1sTI8xb8IwFIR3JP6D9dYKHNIUQZQXhlbt UgSCdujoxK9J2vg5sk2g/fU1Ex1Pd7r7rthcTC9Gcr6zjLCYJyCIa6s7bhDe355nKxA+KNaqt0wI P+RhU04nhcq1PfOBxmNoRCxhnyuENoQhl9LXLRnl53Ygjt6ndUaFKF0jtVPnWG56mSbJUhrVcVxo 1UCPLdXfx5NB+N27rU3T7cui+rjvxvB097V73SFOJyACXcItCVf2yA1lBKrsibUXPcJsHX8EhCzL QER/maQPICqEdbYCWRbyP335BwAA//8DAFBLAQItABQABgAIAAAAIQC2gziS/gAAAOEBAAATAAAA AAAAAAAAAAAAAAAAAABbQ29udGVudF9UeXBlc10ueG1sUEsBAi0AFAAGAAgAAAAhADj9If/WAAAA lAEAAAsAAAAAAAAAAAAAAAAALwEAAF9yZWxzLy5yZWxzUEsBAi0AFAAGAAgAAAAhAFaGq7u5AgAA wAUAAA4AAAAAAAAAAAAAAAAALgIAAGRycy9lMm9Eb2MueG1sUEsBAi0AFAAGAAgAAAAhACm6F8Pc AAAABQEAAA8AAAAAAAAAAAAAAAAAEwUAAGRycy9kb3ducmV2LnhtbFBLBQYAAAAABAAEAPMAAAAc BgAAAAA= " filled="f" stroked="f">
+            <v:shape id="Text Box 10" o:spid="_x0000_s1027" type="#_x0000_t202" style="position:absolute;left:0;text-align:left;margin-left:-4.5pt;margin-top:22.2pt;width:305.75pt;height:25.2pt;z-index:251655680;visibility:visible;mso-wrap-style:none;mso-width-percent:0;mso-height-percent:0;mso-wrap-distance-left:9pt;mso-wrap-distance-top:0;mso-wrap-distance-right:9pt;mso-wrap-distance-bottom:0;mso-position-horizontal:absolute;mso-position-horizontal-relative:text;mso-position-vertical:absolute;mso-position-vertical-relative:text;mso-width-percent:0;mso-height-percent:0;mso-width-relative:page;mso-height-relative:page;v-text-anchor:top" o:gfxdata="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" filled="f" stroked="f">
               <v:textbox>
                 <w:txbxContent>
                   <w:p>
@@ -12781,10 +13130,7 @@
                       <w:pStyle w:val="Footer"/>
                     </w:pPr>
                     <w:r>
-                      <w:t xml:space="preserve">© OXID </w:t>
-                    </w:r>
-                    <w:r>
-                      <w:t xml:space="preserve">eSales AG | www.oxid-esales.com | </w:t>
+                      <w:t xml:space="preserve">© OXID eSales AG | www.oxid-esales.com | </w:t>
                     </w:r>
                     <w:hyperlink r:id="rId2" w:history="1">
                       <w:r>
@@ -12950,7 +13296,7 @@
               <v:stroke joinstyle="miter"/>
               <v:path gradientshapeok="t" o:connecttype="rect"/>
             </v:shapetype>
-            <v:shape id="Text Box 18" o:spid="_x0000_s1028" type="#_x0000_t202" style="position:absolute;margin-left:3pt;margin-top:15.45pt;width:305.75pt;height:25.2pt;z-index:251656704;visibility:visible;mso-wrap-style:none;mso-width-percent:0;mso-height-percent:0;mso-wrap-distance-left:9pt;mso-wrap-distance-top:0;mso-wrap-distance-right:9pt;mso-wrap-distance-bottom:0;mso-position-horizontal:absolute;mso-position-horizontal-relative:text;mso-position-vertical:absolute;mso-position-vertical-relative:text;mso-width-percent:0;mso-height-percent:0;mso-width-relative:page;mso-height-relative:page;v-text-anchor:top" o:gfxdata="UEsDBBQABgAIAAAAIQC2gziS/gAAAOEBAAATAAAAW0NvbnRlbnRfVHlwZXNdLnhtbJSRQU7DMBBF 90jcwfIWJU67QAgl6YK0S0CoHGBkTxKLZGx5TGhvj5O2G0SRWNoz/78nu9wcxkFMGNg6quQqL6RA 0s5Y6ir5vt9lD1JwBDIwOMJKHpHlpr69KfdHjyxSmriSfYz+USnWPY7AufNIadK6MEJMx9ApD/oD OlTrorhX2lFEilmcO2RdNtjC5xDF9pCuTyYBB5bi6bQ4syoJ3g9WQ0ymaiLzg5KdCXlKLjvcW893 SUOqXwnz5DrgnHtJTxOsQfEKIT7DmDSUCaxw7Rqn8787ZsmRM9e2VmPeBN4uqYvTtW7jvijg9N/y JsXecLq0q+WD6m8AAAD//wMAUEsDBBQABgAIAAAAIQA4/SH/1gAAAJQBAAALAAAAX3JlbHMvLnJl bHOkkMFqwzAMhu+DvYPRfXGawxijTi+j0GvpHsDYimMaW0Yy2fr2M4PBMnrbUb/Q94l/f/hMi1qR JVI2sOt6UJgd+ZiDgffL8ekFlFSbvV0oo4EbChzGx4f9GRdb25HMsYhqlCwG5lrLq9biZkxWOiqY 22YiTra2kYMu1l1tQD30/bPm3wwYN0x18gb45AdQl1tp5j/sFB2T0FQ7R0nTNEV3j6o9feQzro1i OWA14Fm+Q8a1a8+Bvu/d/dMb2JY5uiPbhG/ktn4cqGU/er3pcvwCAAD//wMAUEsDBBQABgAIAAAA IQAHu4QvuAIAAMAFAAAOAAAAZHJzL2Uyb0RvYy54bWysVMlu2zAQvRfoPxC8K1pM25IQOUgsqyiQ LkDSD6AlyiIqkQLJWEqL/nuHlLckl6KtDgKX4ZvlvZnrm7Fr0Z4pzaXIcHgVYMREKSsudhn+9lh4 MUbaUFHRVgqW4Wem8c3q/bvroU9ZJBvZVkwhABE6HfoMN8b0qe/rsmEd1VeyZwIua6k6amCrdn6l 6ADoXetHQbDwB6mqXsmSaQ2n+XSJVw6/rllpvtS1Zga1GYbYjPsr99/av7+6pulO0b7h5SEM+hdR dJQLcHqCyqmh6EnxN1AdL5XUsjZXpex8Wde8ZC4HyCYMXmXz0NCeuVygOLo/lUn/P9jy8/6rQrwC 7uYYCdoBR49sNOhOjiiMbX2GXqdg9tCDoRnhHGxdrrq/l+V3jYRcN1Ts2K1ScmgYrSC+0L70L55O ONqCbIdPsgI/9MlIBzTWqrPFg3IgQAeenk/c2FhKOJzF8SyIIMYS7mZAPXHk+TQ9vu6VNh+Y7JBd ZFgB9w6d7u+1sdHQ9GhinQlZ8LZ1/LfixQEYTifgG57aOxuFo/NnEiSbeBMTj0SLjUeCPPduizXx FkW4nOezfL3Ow1/Wb0jShlcVE9bNUVoh+TPqDiKfRHESl5YtryycDUmr3XbdKrSnIO3Cfa7mcHM2 81+G4YoAubxKKYxIcBclXrGIlx4pyNxLlkHsBWFylywCkpC8eJnSPRfs31NCQ4aTOXDq0jkH/Sq3 wH1vc6Npxw0Mj5Z3GY5PRjS1EtyIylFrKG+n9UUpbPjnUgDdR6KdYK1GJ7WacTu63oiOfbCV1TMo WEkQGMgUBh8sGql+YDTAEMmwgCmHUftRQA8kIQGRIuM2ZL6MYKMub7aXN1SUAJRhg9G0XJtpTj31 iu8a8DN1nZC30Dc1d5K2DTbFdOg2GBMus8NIs3Pocu+szoN39RsAAP//AwBQSwMEFAAGAAgAAAAh AM4OEu7bAAAABAEAAA8AAABkcnMvZG93bnJldi54bWxMj81OwzAQhO+V+g7WXhF1fkRoo2x6AMGF qojCgaMTb5NAvI5sNy08PeYEx9GMZr6pthczipmcHywjpKsEBHFr9cAdwtvrw/UahA+KtRotE8IX edjWy0WlSm3P/ELzIXQilrAvFUIfwlRK6duejPIrOxFH72idUSFK10nt1DmWm1FmSVJIowaOC72a 6K6n9vNwMgjfz25ns2z3mDbv+TCH+6uP/dMecbkAEegS/pLwyx65oY5AjT2x9mJEKOKNgJAnGxDR LtLbGxANwjrNQdaV/A9f/wAAAP//AwBQSwECLQAUAAYACAAAACEAtoM4kv4AAADhAQAAEwAAAAAA AAAAAAAAAAAAAAAAW0NvbnRlbnRfVHlwZXNdLnhtbFBLAQItABQABgAIAAAAIQA4/SH/1gAAAJQB AAALAAAAAAAAAAAAAAAAAC8BAABfcmVscy8ucmVsc1BLAQItABQABgAIAAAAIQAHu4QvuAIAAMAF AAAOAAAAAAAAAAAAAAAAAC4CAABkcnMvZTJvRG9jLnhtbFBLAQItABQABgAIAAAAIQDODhLu2wAA AAQBAAAPAAAAAAAAAAAAAAAAABIFAABkcnMvZG93bnJldi54bWxQSwUGAAAAAAQABADzAAAAGgYA AAAA " filled="f" stroked="f">
+            <v:shape id="Text Box 18" o:spid="_x0000_s1028" type="#_x0000_t202" style="position:absolute;margin-left:3pt;margin-top:15.45pt;width:305.75pt;height:25.2pt;z-index:251656704;visibility:visible;mso-wrap-style:none;mso-width-percent:0;mso-height-percent:0;mso-wrap-distance-left:9pt;mso-wrap-distance-top:0;mso-wrap-distance-right:9pt;mso-wrap-distance-bottom:0;mso-position-horizontal:absolute;mso-position-horizontal-relative:text;mso-position-vertical:absolute;mso-position-vertical-relative:text;mso-width-percent:0;mso-height-percent:0;mso-width-relative:page;mso-height-relative:page;v-text-anchor:top" o:gfxdata="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" filled="f" stroked="f">
               <v:textbox>
                 <w:txbxContent>
                   <w:p>
@@ -12962,17 +13308,7 @@
                         <w:sz w:val="14"/>
                         <w:szCs w:val="14"/>
                       </w:rPr>
-                      <w:t xml:space="preserve">© OXID </w:t>
-                    </w:r>
-                    <w:r>
-                      <w:rPr>
-                        <w:rFonts w:cs="TTE1A53338t00"/>
-                        <w:b/>
-                        <w:color w:val="808080"/>
-                        <w:sz w:val="14"/>
-                        <w:szCs w:val="14"/>
-                      </w:rPr>
-                      <w:t xml:space="preserve">eSales AG | www.oxid-esales.com | </w:t>
+                      <w:t xml:space="preserve">© OXID eSales AG | www.oxid-esales.com | </w:t>
                     </w:r>
                     <w:hyperlink r:id="rId2" w:history="1">
                       <w:r>
@@ -13317,9 +13653,9 @@
       <w:lvlJc w:val="left"/>
       <w:pPr>
         <w:tabs>
-          <w:tab w:val="num" w:pos="720"/>
+          <w:tab w:val="num" w:pos="5220"/>
         </w:tabs>
-        <w:ind w:left="720" w:hanging="720"/>
+        <w:ind w:left="5220" w:hanging="720"/>
       </w:pPr>
       <w:rPr>
         <w:rFonts w:hint="default"/>
@@ -14998,12 +15334,15 @@
         <w:numId w:val="1"/>
       </w:numPr>
       <w:tabs>
+        <w:tab w:val="clear" w:pos="5220"/>
         <w:tab w:val="left" w:pos="510"/>
         <w:tab w:val="left" w:pos="680"/>
+        <w:tab w:val="num" w:pos="720"/>
         <w:tab w:val="left" w:pos="851"/>
         <w:tab w:val="left" w:pos="1021"/>
       </w:tabs>
       <w:spacing w:before="320" w:after="60"/>
+      <w:ind w:left="720"/>
       <w:outlineLvl w:val="1"/>
     </w:pPr>
     <w:rPr>
@@ -16387,12 +16726,15 @@
         <w:numId w:val="1"/>
       </w:numPr>
       <w:tabs>
+        <w:tab w:val="clear" w:pos="5220"/>
         <w:tab w:val="left" w:pos="510"/>
         <w:tab w:val="left" w:pos="680"/>
+        <w:tab w:val="num" w:pos="720"/>
         <w:tab w:val="left" w:pos="851"/>
         <w:tab w:val="left" w:pos="1021"/>
       </w:tabs>
       <w:spacing w:before="320" w:after="60"/>
+      <w:ind w:left="720"/>
       <w:outlineLvl w:val="1"/>
     </w:pPr>
     <w:rPr>
@@ -17854,7 +18196,7 @@
 </file>
 
 <file path=customXml/itemProps1.xml><?xml version="1.0" encoding="utf-8"?>
-<ds:datastoreItem xmlns:ds="http://schemas.openxmlformats.org/officeDocument/2006/customXml" ds:itemID="{DBB297D4-0ED2-4D43-B6DB-8517A98DA0EA}">
+<ds:datastoreItem xmlns:ds="http://schemas.openxmlformats.org/officeDocument/2006/customXml" ds:itemID="{6FDDB595-5EDC-4D64-8047-ADA7A66B21E9}">
   <ds:schemaRefs>
     <ds:schemaRef ds:uri="http://schemas.openxmlformats.org/officeDocument/2006/bibliography"/>
   </ds:schemaRefs>

</xml_diff>